<commit_message>
Update Developer Guide document
</commit_message>
<xml_diff>
--- a/System/DeveloperGuide.docx
+++ b/System/DeveloperGuide.docx
@@ -2,10 +2,1594 @@
 <file path=word/document.xml><?xml version="1.0" encoding="utf-8"?>
 <w:document xmlns:wpc="http://schemas.microsoft.com/office/word/2010/wordprocessingCanvas" xmlns:mc="http://schemas.openxmlformats.org/markup-compatibility/2006" xmlns:o="urn:schemas-microsoft-com:office:office" xmlns:r="http://schemas.openxmlformats.org/officeDocument/2006/relationships" xmlns:m="http://schemas.openxmlformats.org/officeDocument/2006/math" xmlns:v="urn:schemas-microsoft-com:vml" xmlns:wp14="http://schemas.microsoft.com/office/word/2010/wordprocessingDrawing" xmlns:wp="http://schemas.openxmlformats.org/drawingml/2006/wordprocessingDrawing" xmlns:w10="urn:schemas-microsoft-com:office:word" xmlns:w="http://schemas.openxmlformats.org/wordprocessingml/2006/main" xmlns:w14="http://schemas.microsoft.com/office/word/2010/wordml" xmlns:w15="http://schemas.microsoft.com/office/word/2012/wordml" xmlns:wpg="http://schemas.microsoft.com/office/word/2010/wordprocessingGroup" xmlns:wpi="http://schemas.microsoft.com/office/word/2010/wordprocessingInk" xmlns:wne="http://schemas.microsoft.com/office/word/2006/wordml" xmlns:wps="http://schemas.microsoft.com/office/word/2010/wordprocessingShape" mc:Ignorable="w14 w15 wp14">
   <w:body>
+    <w:sdt>
+      <w:sdtPr>
+        <w:id w:val="2061593371"/>
+        <w:docPartObj>
+          <w:docPartGallery w:val="Table of Contents"/>
+          <w:docPartUnique/>
+        </w:docPartObj>
+      </w:sdtPr>
+      <w:sdtEndPr>
+        <w:rPr>
+          <w:rFonts w:asciiTheme="minorHAnsi" w:eastAsiaTheme="minorHAnsi" w:hAnsiTheme="minorHAnsi" w:cstheme="minorBidi"/>
+          <w:b/>
+          <w:bCs/>
+          <w:noProof/>
+          <w:color w:val="auto"/>
+          <w:sz w:val="22"/>
+          <w:szCs w:val="22"/>
+          <w:lang w:val="en-GB"/>
+        </w:rPr>
+      </w:sdtEndPr>
+      <w:sdtContent>
+        <w:p>
+          <w:pPr>
+            <w:pStyle w:val="TOCHeading"/>
+          </w:pPr>
+          <w:r>
+            <w:t>Contents</w:t>
+          </w:r>
+        </w:p>
+        <w:bookmarkStart w:id="0" w:name="_GoBack"/>
+        <w:bookmarkEnd w:id="0"/>
+        <w:p>
+          <w:pPr>
+            <w:pStyle w:val="TOC1"/>
+            <w:tabs>
+              <w:tab w:val="right" w:leader="dot" w:pos="9016"/>
+            </w:tabs>
+            <w:rPr>
+              <w:rFonts w:eastAsiaTheme="minorEastAsia"/>
+              <w:noProof/>
+              <w:lang w:eastAsia="en-GB"/>
+            </w:rPr>
+          </w:pPr>
+          <w:r>
+            <w:fldChar w:fldCharType="begin"/>
+          </w:r>
+          <w:r>
+            <w:instrText xml:space="preserve"> TOC \o "1-3" \h \z \u </w:instrText>
+          </w:r>
+          <w:r>
+            <w:fldChar w:fldCharType="separate"/>
+          </w:r>
+          <w:hyperlink w:anchor="_Toc400697303" w:history="1">
+            <w:r>
+              <w:rPr>
+                <w:rStyle w:val="Hyperlink"/>
+                <w:noProof/>
+              </w:rPr>
+              <w:t>Introduction</w:t>
+            </w:r>
+            <w:r>
+              <w:rPr>
+                <w:noProof/>
+                <w:webHidden/>
+              </w:rPr>
+              <w:tab/>
+            </w:r>
+            <w:r>
+              <w:rPr>
+                <w:noProof/>
+                <w:webHidden/>
+              </w:rPr>
+              <w:fldChar w:fldCharType="begin"/>
+            </w:r>
+            <w:r>
+              <w:rPr>
+                <w:noProof/>
+                <w:webHidden/>
+              </w:rPr>
+              <w:instrText xml:space="preserve"> PAGEREF _Toc400697303 \h </w:instrText>
+            </w:r>
+            <w:r>
+              <w:rPr>
+                <w:noProof/>
+                <w:webHidden/>
+              </w:rPr>
+            </w:r>
+            <w:r>
+              <w:rPr>
+                <w:noProof/>
+                <w:webHidden/>
+              </w:rPr>
+              <w:fldChar w:fldCharType="separate"/>
+            </w:r>
+            <w:r>
+              <w:rPr>
+                <w:noProof/>
+                <w:webHidden/>
+              </w:rPr>
+              <w:t>1</w:t>
+            </w:r>
+            <w:r>
+              <w:rPr>
+                <w:noProof/>
+                <w:webHidden/>
+              </w:rPr>
+              <w:fldChar w:fldCharType="end"/>
+            </w:r>
+          </w:hyperlink>
+        </w:p>
+        <w:p>
+          <w:pPr>
+            <w:pStyle w:val="TOC1"/>
+            <w:tabs>
+              <w:tab w:val="right" w:leader="dot" w:pos="9016"/>
+            </w:tabs>
+            <w:rPr>
+              <w:rFonts w:eastAsiaTheme="minorEastAsia"/>
+              <w:noProof/>
+              <w:lang w:eastAsia="en-GB"/>
+            </w:rPr>
+          </w:pPr>
+          <w:hyperlink w:anchor="_Toc400697304" w:history="1">
+            <w:r>
+              <w:rPr>
+                <w:rStyle w:val="Hyperlink"/>
+                <w:noProof/>
+              </w:rPr>
+              <w:t>Using the Open Charge Map API</w:t>
+            </w:r>
+            <w:r>
+              <w:rPr>
+                <w:noProof/>
+                <w:webHidden/>
+              </w:rPr>
+              <w:tab/>
+            </w:r>
+            <w:r>
+              <w:rPr>
+                <w:noProof/>
+                <w:webHidden/>
+              </w:rPr>
+              <w:fldChar w:fldCharType="begin"/>
+            </w:r>
+            <w:r>
+              <w:rPr>
+                <w:noProof/>
+                <w:webHidden/>
+              </w:rPr>
+              <w:instrText xml:space="preserve"> PAGEREF _Toc400697304 \h </w:instrText>
+            </w:r>
+            <w:r>
+              <w:rPr>
+                <w:noProof/>
+                <w:webHidden/>
+              </w:rPr>
+            </w:r>
+            <w:r>
+              <w:rPr>
+                <w:noProof/>
+                <w:webHidden/>
+              </w:rPr>
+              <w:fldChar w:fldCharType="separate"/>
+            </w:r>
+            <w:r>
+              <w:rPr>
+                <w:noProof/>
+                <w:webHidden/>
+              </w:rPr>
+              <w:t>1</w:t>
+            </w:r>
+            <w:r>
+              <w:rPr>
+                <w:noProof/>
+                <w:webHidden/>
+              </w:rPr>
+              <w:fldChar w:fldCharType="end"/>
+            </w:r>
+          </w:hyperlink>
+        </w:p>
+        <w:p>
+          <w:pPr>
+            <w:pStyle w:val="TOC1"/>
+            <w:tabs>
+              <w:tab w:val="right" w:leader="dot" w:pos="9016"/>
+            </w:tabs>
+            <w:rPr>
+              <w:rFonts w:eastAsiaTheme="minorEastAsia"/>
+              <w:noProof/>
+              <w:lang w:eastAsia="en-GB"/>
+            </w:rPr>
+          </w:pPr>
+          <w:hyperlink w:anchor="_Toc400697305" w:history="1">
+            <w:r>
+              <w:rPr>
+                <w:rStyle w:val="Hyperlink"/>
+                <w:noProof/>
+              </w:rPr>
+              <w:t>Contributing to Open Charge Map</w:t>
+            </w:r>
+            <w:r>
+              <w:rPr>
+                <w:noProof/>
+                <w:webHidden/>
+              </w:rPr>
+              <w:tab/>
+            </w:r>
+            <w:r>
+              <w:rPr>
+                <w:noProof/>
+                <w:webHidden/>
+              </w:rPr>
+              <w:fldChar w:fldCharType="begin"/>
+            </w:r>
+            <w:r>
+              <w:rPr>
+                <w:noProof/>
+                <w:webHidden/>
+              </w:rPr>
+              <w:instrText xml:space="preserve"> PAGEREF _Toc400697305 \h </w:instrText>
+            </w:r>
+            <w:r>
+              <w:rPr>
+                <w:noProof/>
+                <w:webHidden/>
+              </w:rPr>
+            </w:r>
+            <w:r>
+              <w:rPr>
+                <w:noProof/>
+                <w:webHidden/>
+              </w:rPr>
+              <w:fldChar w:fldCharType="separate"/>
+            </w:r>
+            <w:r>
+              <w:rPr>
+                <w:noProof/>
+                <w:webHidden/>
+              </w:rPr>
+              <w:t>2</w:t>
+            </w:r>
+            <w:r>
+              <w:rPr>
+                <w:noProof/>
+                <w:webHidden/>
+              </w:rPr>
+              <w:fldChar w:fldCharType="end"/>
+            </w:r>
+          </w:hyperlink>
+        </w:p>
+        <w:p>
+          <w:pPr>
+            <w:pStyle w:val="TOC2"/>
+            <w:tabs>
+              <w:tab w:val="right" w:leader="dot" w:pos="9016"/>
+            </w:tabs>
+            <w:rPr>
+              <w:rFonts w:eastAsiaTheme="minorEastAsia"/>
+              <w:noProof/>
+              <w:lang w:eastAsia="en-GB"/>
+            </w:rPr>
+          </w:pPr>
+          <w:hyperlink w:anchor="_Toc400697306" w:history="1">
+            <w:r>
+              <w:rPr>
+                <w:rStyle w:val="Hyperlink"/>
+                <w:noProof/>
+              </w:rPr>
+              <w:t>Improving Data</w:t>
+            </w:r>
+            <w:r>
+              <w:rPr>
+                <w:noProof/>
+                <w:webHidden/>
+              </w:rPr>
+              <w:tab/>
+            </w:r>
+            <w:r>
+              <w:rPr>
+                <w:noProof/>
+                <w:webHidden/>
+              </w:rPr>
+              <w:fldChar w:fldCharType="begin"/>
+            </w:r>
+            <w:r>
+              <w:rPr>
+                <w:noProof/>
+                <w:webHidden/>
+              </w:rPr>
+              <w:instrText xml:space="preserve"> PAGEREF _Toc400697306 \h </w:instrText>
+            </w:r>
+            <w:r>
+              <w:rPr>
+                <w:noProof/>
+                <w:webHidden/>
+              </w:rPr>
+            </w:r>
+            <w:r>
+              <w:rPr>
+                <w:noProof/>
+                <w:webHidden/>
+              </w:rPr>
+              <w:fldChar w:fldCharType="separate"/>
+            </w:r>
+            <w:r>
+              <w:rPr>
+                <w:noProof/>
+                <w:webHidden/>
+              </w:rPr>
+              <w:t>2</w:t>
+            </w:r>
+            <w:r>
+              <w:rPr>
+                <w:noProof/>
+                <w:webHidden/>
+              </w:rPr>
+              <w:fldChar w:fldCharType="end"/>
+            </w:r>
+          </w:hyperlink>
+        </w:p>
+        <w:p>
+          <w:pPr>
+            <w:pStyle w:val="TOC2"/>
+            <w:tabs>
+              <w:tab w:val="right" w:leader="dot" w:pos="9016"/>
+            </w:tabs>
+            <w:rPr>
+              <w:rFonts w:eastAsiaTheme="minorEastAsia"/>
+              <w:noProof/>
+              <w:lang w:eastAsia="en-GB"/>
+            </w:rPr>
+          </w:pPr>
+          <w:hyperlink w:anchor="_Toc400697307" w:history="1">
+            <w:r>
+              <w:rPr>
+                <w:rStyle w:val="Hyperlink"/>
+                <w:noProof/>
+              </w:rPr>
+              <w:t>Translating UI Elements</w:t>
+            </w:r>
+            <w:r>
+              <w:rPr>
+                <w:noProof/>
+                <w:webHidden/>
+              </w:rPr>
+              <w:tab/>
+            </w:r>
+            <w:r>
+              <w:rPr>
+                <w:noProof/>
+                <w:webHidden/>
+              </w:rPr>
+              <w:fldChar w:fldCharType="begin"/>
+            </w:r>
+            <w:r>
+              <w:rPr>
+                <w:noProof/>
+                <w:webHidden/>
+              </w:rPr>
+              <w:instrText xml:space="preserve"> PAGEREF _Toc400697307 \h </w:instrText>
+            </w:r>
+            <w:r>
+              <w:rPr>
+                <w:noProof/>
+                <w:webHidden/>
+              </w:rPr>
+            </w:r>
+            <w:r>
+              <w:rPr>
+                <w:noProof/>
+                <w:webHidden/>
+              </w:rPr>
+              <w:fldChar w:fldCharType="separate"/>
+            </w:r>
+            <w:r>
+              <w:rPr>
+                <w:noProof/>
+                <w:webHidden/>
+              </w:rPr>
+              <w:t>2</w:t>
+            </w:r>
+            <w:r>
+              <w:rPr>
+                <w:noProof/>
+                <w:webHidden/>
+              </w:rPr>
+              <w:fldChar w:fldCharType="end"/>
+            </w:r>
+          </w:hyperlink>
+        </w:p>
+        <w:p>
+          <w:pPr>
+            <w:pStyle w:val="TOC2"/>
+            <w:tabs>
+              <w:tab w:val="right" w:leader="dot" w:pos="9016"/>
+            </w:tabs>
+            <w:rPr>
+              <w:rFonts w:eastAsiaTheme="minorEastAsia"/>
+              <w:noProof/>
+              <w:lang w:eastAsia="en-GB"/>
+            </w:rPr>
+          </w:pPr>
+          <w:hyperlink w:anchor="_Toc400697308" w:history="1">
+            <w:r>
+              <w:rPr>
+                <w:rStyle w:val="Hyperlink"/>
+                <w:noProof/>
+              </w:rPr>
+              <w:t>Contributing to System Development</w:t>
+            </w:r>
+            <w:r>
+              <w:rPr>
+                <w:noProof/>
+                <w:webHidden/>
+              </w:rPr>
+              <w:tab/>
+            </w:r>
+            <w:r>
+              <w:rPr>
+                <w:noProof/>
+                <w:webHidden/>
+              </w:rPr>
+              <w:fldChar w:fldCharType="begin"/>
+            </w:r>
+            <w:r>
+              <w:rPr>
+                <w:noProof/>
+                <w:webHidden/>
+              </w:rPr>
+              <w:instrText xml:space="preserve"> PAGEREF _Toc400697308 \h </w:instrText>
+            </w:r>
+            <w:r>
+              <w:rPr>
+                <w:noProof/>
+                <w:webHidden/>
+              </w:rPr>
+            </w:r>
+            <w:r>
+              <w:rPr>
+                <w:noProof/>
+                <w:webHidden/>
+              </w:rPr>
+              <w:fldChar w:fldCharType="separate"/>
+            </w:r>
+            <w:r>
+              <w:rPr>
+                <w:noProof/>
+                <w:webHidden/>
+              </w:rPr>
+              <w:t>2</w:t>
+            </w:r>
+            <w:r>
+              <w:rPr>
+                <w:noProof/>
+                <w:webHidden/>
+              </w:rPr>
+              <w:fldChar w:fldCharType="end"/>
+            </w:r>
+          </w:hyperlink>
+        </w:p>
+        <w:p>
+          <w:pPr>
+            <w:pStyle w:val="TOC2"/>
+            <w:tabs>
+              <w:tab w:val="right" w:leader="dot" w:pos="9016"/>
+            </w:tabs>
+            <w:rPr>
+              <w:rFonts w:eastAsiaTheme="minorEastAsia"/>
+              <w:noProof/>
+              <w:lang w:eastAsia="en-GB"/>
+            </w:rPr>
+          </w:pPr>
+          <w:hyperlink w:anchor="_Toc400697309" w:history="1">
+            <w:r>
+              <w:rPr>
+                <w:rStyle w:val="Hyperlink"/>
+                <w:noProof/>
+              </w:rPr>
+              <w:t>Sponsoring Development</w:t>
+            </w:r>
+            <w:r>
+              <w:rPr>
+                <w:noProof/>
+                <w:webHidden/>
+              </w:rPr>
+              <w:tab/>
+            </w:r>
+            <w:r>
+              <w:rPr>
+                <w:noProof/>
+                <w:webHidden/>
+              </w:rPr>
+              <w:fldChar w:fldCharType="begin"/>
+            </w:r>
+            <w:r>
+              <w:rPr>
+                <w:noProof/>
+                <w:webHidden/>
+              </w:rPr>
+              <w:instrText xml:space="preserve"> PAGEREF _Toc400697309 \h </w:instrText>
+            </w:r>
+            <w:r>
+              <w:rPr>
+                <w:noProof/>
+                <w:webHidden/>
+              </w:rPr>
+            </w:r>
+            <w:r>
+              <w:rPr>
+                <w:noProof/>
+                <w:webHidden/>
+              </w:rPr>
+              <w:fldChar w:fldCharType="separate"/>
+            </w:r>
+            <w:r>
+              <w:rPr>
+                <w:noProof/>
+                <w:webHidden/>
+              </w:rPr>
+              <w:t>2</w:t>
+            </w:r>
+            <w:r>
+              <w:rPr>
+                <w:noProof/>
+                <w:webHidden/>
+              </w:rPr>
+              <w:fldChar w:fldCharType="end"/>
+            </w:r>
+          </w:hyperlink>
+        </w:p>
+        <w:p>
+          <w:pPr>
+            <w:pStyle w:val="TOC1"/>
+            <w:tabs>
+              <w:tab w:val="right" w:leader="dot" w:pos="9016"/>
+            </w:tabs>
+            <w:rPr>
+              <w:rFonts w:eastAsiaTheme="minorEastAsia"/>
+              <w:noProof/>
+              <w:lang w:eastAsia="en-GB"/>
+            </w:rPr>
+          </w:pPr>
+          <w:hyperlink w:anchor="_Toc400697310" w:history="1">
+            <w:r>
+              <w:rPr>
+                <w:rStyle w:val="Hyperlink"/>
+                <w:noProof/>
+              </w:rPr>
+              <w:t>Developing the Open Charge Map system</w:t>
+            </w:r>
+            <w:r>
+              <w:rPr>
+                <w:noProof/>
+                <w:webHidden/>
+              </w:rPr>
+              <w:tab/>
+            </w:r>
+            <w:r>
+              <w:rPr>
+                <w:noProof/>
+                <w:webHidden/>
+              </w:rPr>
+              <w:fldChar w:fldCharType="begin"/>
+            </w:r>
+            <w:r>
+              <w:rPr>
+                <w:noProof/>
+                <w:webHidden/>
+              </w:rPr>
+              <w:instrText xml:space="preserve"> PAGEREF _Toc400697310 \h </w:instrText>
+            </w:r>
+            <w:r>
+              <w:rPr>
+                <w:noProof/>
+                <w:webHidden/>
+              </w:rPr>
+            </w:r>
+            <w:r>
+              <w:rPr>
+                <w:noProof/>
+                <w:webHidden/>
+              </w:rPr>
+              <w:fldChar w:fldCharType="separate"/>
+            </w:r>
+            <w:r>
+              <w:rPr>
+                <w:noProof/>
+                <w:webHidden/>
+              </w:rPr>
+              <w:t>2</w:t>
+            </w:r>
+            <w:r>
+              <w:rPr>
+                <w:noProof/>
+                <w:webHidden/>
+              </w:rPr>
+              <w:fldChar w:fldCharType="end"/>
+            </w:r>
+          </w:hyperlink>
+        </w:p>
+        <w:p>
+          <w:pPr>
+            <w:pStyle w:val="TOC2"/>
+            <w:tabs>
+              <w:tab w:val="right" w:leader="dot" w:pos="9016"/>
+            </w:tabs>
+            <w:rPr>
+              <w:rFonts w:eastAsiaTheme="minorEastAsia"/>
+              <w:noProof/>
+              <w:lang w:eastAsia="en-GB"/>
+            </w:rPr>
+          </w:pPr>
+          <w:hyperlink w:anchor="_Toc400697311" w:history="1">
+            <w:r>
+              <w:rPr>
+                <w:rStyle w:val="Hyperlink"/>
+                <w:noProof/>
+              </w:rPr>
+              <w:t>Source Code</w:t>
+            </w:r>
+            <w:r>
+              <w:rPr>
+                <w:noProof/>
+                <w:webHidden/>
+              </w:rPr>
+              <w:tab/>
+            </w:r>
+            <w:r>
+              <w:rPr>
+                <w:noProof/>
+                <w:webHidden/>
+              </w:rPr>
+              <w:fldChar w:fldCharType="begin"/>
+            </w:r>
+            <w:r>
+              <w:rPr>
+                <w:noProof/>
+                <w:webHidden/>
+              </w:rPr>
+              <w:instrText xml:space="preserve"> PAGEREF _Toc400697311 \h </w:instrText>
+            </w:r>
+            <w:r>
+              <w:rPr>
+                <w:noProof/>
+                <w:webHidden/>
+              </w:rPr>
+            </w:r>
+            <w:r>
+              <w:rPr>
+                <w:noProof/>
+                <w:webHidden/>
+              </w:rPr>
+              <w:fldChar w:fldCharType="separate"/>
+            </w:r>
+            <w:r>
+              <w:rPr>
+                <w:noProof/>
+                <w:webHidden/>
+              </w:rPr>
+              <w:t>2</w:t>
+            </w:r>
+            <w:r>
+              <w:rPr>
+                <w:noProof/>
+                <w:webHidden/>
+              </w:rPr>
+              <w:fldChar w:fldCharType="end"/>
+            </w:r>
+          </w:hyperlink>
+        </w:p>
+        <w:p>
+          <w:pPr>
+            <w:pStyle w:val="TOC2"/>
+            <w:tabs>
+              <w:tab w:val="right" w:leader="dot" w:pos="9016"/>
+            </w:tabs>
+            <w:rPr>
+              <w:rFonts w:eastAsiaTheme="minorEastAsia"/>
+              <w:noProof/>
+              <w:lang w:eastAsia="en-GB"/>
+            </w:rPr>
+          </w:pPr>
+          <w:hyperlink w:anchor="_Toc400697312" w:history="1">
+            <w:r>
+              <w:rPr>
+                <w:rStyle w:val="Hyperlink"/>
+                <w:noProof/>
+              </w:rPr>
+              <w:t>Development System Setup</w:t>
+            </w:r>
+            <w:r>
+              <w:rPr>
+                <w:noProof/>
+                <w:webHidden/>
+              </w:rPr>
+              <w:tab/>
+            </w:r>
+            <w:r>
+              <w:rPr>
+                <w:noProof/>
+                <w:webHidden/>
+              </w:rPr>
+              <w:fldChar w:fldCharType="begin"/>
+            </w:r>
+            <w:r>
+              <w:rPr>
+                <w:noProof/>
+                <w:webHidden/>
+              </w:rPr>
+              <w:instrText xml:space="preserve"> PAGEREF _Toc400697312 \h </w:instrText>
+            </w:r>
+            <w:r>
+              <w:rPr>
+                <w:noProof/>
+                <w:webHidden/>
+              </w:rPr>
+            </w:r>
+            <w:r>
+              <w:rPr>
+                <w:noProof/>
+                <w:webHidden/>
+              </w:rPr>
+              <w:fldChar w:fldCharType="separate"/>
+            </w:r>
+            <w:r>
+              <w:rPr>
+                <w:noProof/>
+                <w:webHidden/>
+              </w:rPr>
+              <w:t>2</w:t>
+            </w:r>
+            <w:r>
+              <w:rPr>
+                <w:noProof/>
+                <w:webHidden/>
+              </w:rPr>
+              <w:fldChar w:fldCharType="end"/>
+            </w:r>
+          </w:hyperlink>
+        </w:p>
+        <w:p>
+          <w:pPr>
+            <w:pStyle w:val="TOC3"/>
+            <w:tabs>
+              <w:tab w:val="right" w:leader="dot" w:pos="9016"/>
+            </w:tabs>
+            <w:rPr>
+              <w:rFonts w:eastAsiaTheme="minorEastAsia"/>
+              <w:noProof/>
+              <w:lang w:eastAsia="en-GB"/>
+            </w:rPr>
+          </w:pPr>
+          <w:hyperlink w:anchor="_Toc400697313" w:history="1">
+            <w:r>
+              <w:rPr>
+                <w:rStyle w:val="Hyperlink"/>
+                <w:noProof/>
+              </w:rPr>
+              <w:t>OCM Website &amp; API Development Configuration</w:t>
+            </w:r>
+            <w:r>
+              <w:rPr>
+                <w:noProof/>
+                <w:webHidden/>
+              </w:rPr>
+              <w:tab/>
+            </w:r>
+            <w:r>
+              <w:rPr>
+                <w:noProof/>
+                <w:webHidden/>
+              </w:rPr>
+              <w:fldChar w:fldCharType="begin"/>
+            </w:r>
+            <w:r>
+              <w:rPr>
+                <w:noProof/>
+                <w:webHidden/>
+              </w:rPr>
+              <w:instrText xml:space="preserve"> PAGEREF _Toc400697313 \h </w:instrText>
+            </w:r>
+            <w:r>
+              <w:rPr>
+                <w:noProof/>
+                <w:webHidden/>
+              </w:rPr>
+            </w:r>
+            <w:r>
+              <w:rPr>
+                <w:noProof/>
+                <w:webHidden/>
+              </w:rPr>
+              <w:fldChar w:fldCharType="separate"/>
+            </w:r>
+            <w:r>
+              <w:rPr>
+                <w:noProof/>
+                <w:webHidden/>
+              </w:rPr>
+              <w:t>2</w:t>
+            </w:r>
+            <w:r>
+              <w:rPr>
+                <w:noProof/>
+                <w:webHidden/>
+              </w:rPr>
+              <w:fldChar w:fldCharType="end"/>
+            </w:r>
+          </w:hyperlink>
+        </w:p>
+        <w:p>
+          <w:pPr>
+            <w:pStyle w:val="TOC3"/>
+            <w:tabs>
+              <w:tab w:val="right" w:leader="dot" w:pos="9016"/>
+            </w:tabs>
+            <w:rPr>
+              <w:rFonts w:eastAsiaTheme="minorEastAsia"/>
+              <w:noProof/>
+              <w:lang w:eastAsia="en-GB"/>
+            </w:rPr>
+          </w:pPr>
+          <w:hyperlink w:anchor="_Toc400697314" w:history="1">
+            <w:r>
+              <w:rPr>
+                <w:rStyle w:val="Hyperlink"/>
+                <w:noProof/>
+              </w:rPr>
+              <w:t>App Development Configuration</w:t>
+            </w:r>
+            <w:r>
+              <w:rPr>
+                <w:noProof/>
+                <w:webHidden/>
+              </w:rPr>
+              <w:tab/>
+            </w:r>
+            <w:r>
+              <w:rPr>
+                <w:noProof/>
+                <w:webHidden/>
+              </w:rPr>
+              <w:fldChar w:fldCharType="begin"/>
+            </w:r>
+            <w:r>
+              <w:rPr>
+                <w:noProof/>
+                <w:webHidden/>
+              </w:rPr>
+              <w:instrText xml:space="preserve"> PAGEREF _Toc400697314 \h </w:instrText>
+            </w:r>
+            <w:r>
+              <w:rPr>
+                <w:noProof/>
+                <w:webHidden/>
+              </w:rPr>
+            </w:r>
+            <w:r>
+              <w:rPr>
+                <w:noProof/>
+                <w:webHidden/>
+              </w:rPr>
+              <w:fldChar w:fldCharType="separate"/>
+            </w:r>
+            <w:r>
+              <w:rPr>
+                <w:noProof/>
+                <w:webHidden/>
+              </w:rPr>
+              <w:t>3</w:t>
+            </w:r>
+            <w:r>
+              <w:rPr>
+                <w:noProof/>
+                <w:webHidden/>
+              </w:rPr>
+              <w:fldChar w:fldCharType="end"/>
+            </w:r>
+          </w:hyperlink>
+        </w:p>
+        <w:p>
+          <w:pPr>
+            <w:pStyle w:val="TOC2"/>
+            <w:tabs>
+              <w:tab w:val="right" w:leader="dot" w:pos="9016"/>
+            </w:tabs>
+            <w:rPr>
+              <w:rFonts w:eastAsiaTheme="minorEastAsia"/>
+              <w:noProof/>
+              <w:lang w:eastAsia="en-GB"/>
+            </w:rPr>
+          </w:pPr>
+          <w:hyperlink w:anchor="_Toc400697315" w:history="1">
+            <w:r>
+              <w:rPr>
+                <w:rStyle w:val="Hyperlink"/>
+                <w:noProof/>
+              </w:rPr>
+              <w:t>Server Configuration:</w:t>
+            </w:r>
+            <w:r>
+              <w:rPr>
+                <w:noProof/>
+                <w:webHidden/>
+              </w:rPr>
+              <w:tab/>
+            </w:r>
+            <w:r>
+              <w:rPr>
+                <w:noProof/>
+                <w:webHidden/>
+              </w:rPr>
+              <w:fldChar w:fldCharType="begin"/>
+            </w:r>
+            <w:r>
+              <w:rPr>
+                <w:noProof/>
+                <w:webHidden/>
+              </w:rPr>
+              <w:instrText xml:space="preserve"> PAGEREF _Toc400697315 \h </w:instrText>
+            </w:r>
+            <w:r>
+              <w:rPr>
+                <w:noProof/>
+                <w:webHidden/>
+              </w:rPr>
+            </w:r>
+            <w:r>
+              <w:rPr>
+                <w:noProof/>
+                <w:webHidden/>
+              </w:rPr>
+              <w:fldChar w:fldCharType="separate"/>
+            </w:r>
+            <w:r>
+              <w:rPr>
+                <w:noProof/>
+                <w:webHidden/>
+              </w:rPr>
+              <w:t>3</w:t>
+            </w:r>
+            <w:r>
+              <w:rPr>
+                <w:noProof/>
+                <w:webHidden/>
+              </w:rPr>
+              <w:fldChar w:fldCharType="end"/>
+            </w:r>
+          </w:hyperlink>
+        </w:p>
+        <w:p>
+          <w:pPr>
+            <w:pStyle w:val="TOC2"/>
+            <w:tabs>
+              <w:tab w:val="right" w:leader="dot" w:pos="9016"/>
+            </w:tabs>
+            <w:rPr>
+              <w:rFonts w:eastAsiaTheme="minorEastAsia"/>
+              <w:noProof/>
+              <w:lang w:eastAsia="en-GB"/>
+            </w:rPr>
+          </w:pPr>
+          <w:hyperlink w:anchor="_Toc400697316" w:history="1">
+            <w:r>
+              <w:rPr>
+                <w:rStyle w:val="Hyperlink"/>
+                <w:noProof/>
+              </w:rPr>
+              <w:t>System Architecture</w:t>
+            </w:r>
+            <w:r>
+              <w:rPr>
+                <w:noProof/>
+                <w:webHidden/>
+              </w:rPr>
+              <w:tab/>
+            </w:r>
+            <w:r>
+              <w:rPr>
+                <w:noProof/>
+                <w:webHidden/>
+              </w:rPr>
+              <w:fldChar w:fldCharType="begin"/>
+            </w:r>
+            <w:r>
+              <w:rPr>
+                <w:noProof/>
+                <w:webHidden/>
+              </w:rPr>
+              <w:instrText xml:space="preserve"> PAGEREF _Toc400697316 \h </w:instrText>
+            </w:r>
+            <w:r>
+              <w:rPr>
+                <w:noProof/>
+                <w:webHidden/>
+              </w:rPr>
+            </w:r>
+            <w:r>
+              <w:rPr>
+                <w:noProof/>
+                <w:webHidden/>
+              </w:rPr>
+              <w:fldChar w:fldCharType="separate"/>
+            </w:r>
+            <w:r>
+              <w:rPr>
+                <w:noProof/>
+                <w:webHidden/>
+              </w:rPr>
+              <w:t>3</w:t>
+            </w:r>
+            <w:r>
+              <w:rPr>
+                <w:noProof/>
+                <w:webHidden/>
+              </w:rPr>
+              <w:fldChar w:fldCharType="end"/>
+            </w:r>
+          </w:hyperlink>
+        </w:p>
+        <w:p>
+          <w:r>
+            <w:rPr>
+              <w:b/>
+              <w:bCs/>
+              <w:noProof/>
+            </w:rPr>
+            <w:fldChar w:fldCharType="end"/>
+          </w:r>
+        </w:p>
+      </w:sdtContent>
+    </w:sdt>
     <w:p>
+      <w:pPr>
+        <w:pStyle w:val="Heading1"/>
+      </w:pPr>
+      <w:bookmarkStart w:id="1" w:name="_Toc400697303"/>
+      <w:r>
+        <w:t>Introduction</w:t>
+      </w:r>
+      <w:bookmarkEnd w:id="1"/>
+    </w:p>
+    <w:p>
+      <w:r>
+        <w:t xml:space="preserve">This document is intended as a guide for developers who wish </w:t>
+      </w:r>
+      <w:r>
+        <w:t xml:space="preserve">use the Open Charge Map API or </w:t>
+      </w:r>
+      <w:r>
+        <w:t>to build the Open Charge Map</w:t>
+      </w:r>
+      <w:r>
+        <w:t xml:space="preserve"> (OCM)</w:t>
+      </w:r>
+      <w:r>
+        <w:t xml:space="preserve"> components and contribute to development.</w:t>
+      </w:r>
+      <w:r>
+        <w:t xml:space="preserve"> Open Charge Map is a project to create, maintain and enable an Open Data (</w:t>
+      </w:r>
+      <w:hyperlink r:id="rId8" w:history="1">
+        <w:r>
+          <w:rPr>
+            <w:rStyle w:val="Hyperlink"/>
+          </w:rPr>
+          <w:t>http://opendefinition.org/</w:t>
+        </w:r>
+      </w:hyperlink>
+      <w:r>
+        <w:t>) registry of electric vehicle charging locations globally.</w:t>
+      </w:r>
+    </w:p>
+    <w:p>
+      <w:r>
+        <w:t>The Open Charge Map system currently consists of:</w:t>
+      </w:r>
+    </w:p>
+    <w:p>
+      <w:pPr>
+        <w:pStyle w:val="ListParagraph"/>
+        <w:numPr>
+          <w:ilvl w:val="0"/>
+          <w:numId w:val="4"/>
+        </w:numPr>
+      </w:pPr>
+      <w:r>
+        <w:t xml:space="preserve">A small backend database (MS SQL Server) augmented by a </w:t>
+      </w:r>
+      <w:proofErr w:type="spellStart"/>
+      <w:r>
+        <w:t>MongoDB</w:t>
+      </w:r>
+      <w:proofErr w:type="spellEnd"/>
+      <w:r>
+        <w:t xml:space="preserve"> NoSQL data store for data caching.</w:t>
+      </w:r>
+    </w:p>
+    <w:p>
+      <w:pPr>
+        <w:pStyle w:val="ListParagraph"/>
+        <w:numPr>
+          <w:ilvl w:val="0"/>
+          <w:numId w:val="4"/>
+        </w:numPr>
+      </w:pPr>
+      <w:r>
+        <w:t>A web based API (for apps and sites to consume and update the data): C#, ASP.Net, Entity Framework</w:t>
+      </w:r>
+    </w:p>
+    <w:p>
+      <w:pPr>
+        <w:pStyle w:val="ListParagraph"/>
+        <w:numPr>
+          <w:ilvl w:val="0"/>
+          <w:numId w:val="4"/>
+        </w:numPr>
+      </w:pPr>
+      <w:r>
+        <w:t>An HTML5 based app (hosted on website, embedded in 3</w:t>
+      </w:r>
+      <w:r>
+        <w:rPr>
+          <w:vertAlign w:val="superscript"/>
+        </w:rPr>
+        <w:t>rd</w:t>
+      </w:r>
+      <w:r>
+        <w:t xml:space="preserve"> party sites and packaged as a mobile app on multiple app stores): HTML5, JavaScript/</w:t>
+      </w:r>
+      <w:proofErr w:type="spellStart"/>
+      <w:r>
+        <w:t>TypeScript</w:t>
+      </w:r>
+      <w:proofErr w:type="spellEnd"/>
+      <w:r>
+        <w:t>, Apache Cordova</w:t>
+      </w:r>
+    </w:p>
+    <w:p>
+      <w:pPr>
+        <w:pStyle w:val="ListParagraph"/>
+        <w:numPr>
+          <w:ilvl w:val="0"/>
+          <w:numId w:val="4"/>
+        </w:numPr>
+      </w:pPr>
+      <w:r>
+        <w:t xml:space="preserve">An ASP.Net MVC based website used for browser based access to the information for end-users </w:t>
+      </w:r>
+      <w:r>
+        <w:t xml:space="preserve">(read and write) </w:t>
+      </w:r>
+      <w:r>
+        <w:t xml:space="preserve">as well as admin </w:t>
+      </w:r>
+      <w:proofErr w:type="gramStart"/>
+      <w:r>
+        <w:t>tools.:</w:t>
+      </w:r>
+      <w:proofErr w:type="gramEnd"/>
+      <w:r>
+        <w:t xml:space="preserve"> C#, ASP.Net MVC, Entity Framework, JavaScript.</w:t>
+      </w:r>
+    </w:p>
+    <w:p>
+      <w:pPr>
+        <w:pStyle w:val="ListParagraph"/>
+        <w:numPr>
+          <w:ilvl w:val="0"/>
+          <w:numId w:val="4"/>
+        </w:numPr>
+      </w:pPr>
+      <w:r>
+        <w:t>Import Tools: C#, OCM API.</w:t>
+      </w:r>
+    </w:p>
+    <w:p>
+      <w:pPr>
+        <w:pStyle w:val="ListParagraph"/>
+        <w:numPr>
+          <w:ilvl w:val="0"/>
+          <w:numId w:val="4"/>
+        </w:numPr>
+      </w:pPr>
+      <w:r>
+        <w:t xml:space="preserve">Translation of UI elements to different language </w:t>
+      </w:r>
+      <w:r>
+        <w:t xml:space="preserve">is </w:t>
+      </w:r>
+      <w:r>
+        <w:t xml:space="preserve">achieved with a JSON formation resource file translated using WebTranslateIt : </w:t>
+      </w:r>
+      <w:hyperlink r:id="rId9" w:history="1">
+        <w:r>
+          <w:rPr>
+            <w:rStyle w:val="Hyperlink"/>
+          </w:rPr>
+          <w:t>https://webtranslateit.com/en/projects/6978-Open-Charge-Map</w:t>
+        </w:r>
+      </w:hyperlink>
+    </w:p>
+    <w:p>
+      <w:pPr>
+        <w:pStyle w:val="Heading1"/>
+      </w:pPr>
+      <w:bookmarkStart w:id="2" w:name="_Toc400697304"/>
+      <w:r>
+        <w:t>Using the Open Charge Map API</w:t>
+      </w:r>
+      <w:bookmarkEnd w:id="2"/>
+    </w:p>
+    <w:p>
+      <w:r>
+        <w:t xml:space="preserve">You can use the OCM HTTP based API to request (and optionally update) EV charging equipment locations and related information. </w:t>
+      </w:r>
+      <w:r>
+        <w:t xml:space="preserve">The OCM API currently returns both “Open Data” and other </w:t>
+      </w:r>
+      <w:r>
+        <w:lastRenderedPageBreak/>
+        <w:t>imported data which as licensing restrictions (related to redistributing and copyright). To request only Open Data (where an Open Data license applies to the original data source or the data originates from Open Charge Map contributors) you should include the parameter “</w:t>
+      </w:r>
+      <w:proofErr w:type="spellStart"/>
+      <w:r>
+        <w:t>opendata</w:t>
+      </w:r>
+      <w:proofErr w:type="spellEnd"/>
+      <w:r>
+        <w:t xml:space="preserve">=true”. In the future we will be removing all non-open data from the system. </w:t>
+      </w:r>
+      <w:r>
+        <w:t xml:space="preserve">For more information on the API and embeddable components please see: </w:t>
+      </w:r>
+      <w:hyperlink r:id="rId10" w:history="1">
+        <w:r>
+          <w:rPr>
+            <w:rStyle w:val="Hyperlink"/>
+          </w:rPr>
+          <w:t>http://openchargemap.org/site/develop#api</w:t>
+        </w:r>
+      </w:hyperlink>
+    </w:p>
+    <w:p>
+      <w:pPr>
+        <w:pStyle w:val="Heading1"/>
+      </w:pPr>
+      <w:bookmarkStart w:id="3" w:name="_Toc400697305"/>
+      <w:r>
+        <w:t>Contributing to Open Charge Map</w:t>
+      </w:r>
+      <w:bookmarkEnd w:id="3"/>
+    </w:p>
+    <w:p>
+      <w:r>
+        <w:t xml:space="preserve">If you would like to discuss how you can contribute please comment on our Google+ community: </w:t>
+      </w:r>
+      <w:hyperlink r:id="rId11" w:history="1">
+        <w:r>
+          <w:rPr>
+            <w:rStyle w:val="Hyperlink"/>
+          </w:rPr>
+          <w:t>https://plus.google.com/u/0/communities/112113799071360649945</w:t>
+        </w:r>
+      </w:hyperlink>
+    </w:p>
+    <w:p>
+      <w:pPr>
+        <w:pStyle w:val="Heading2"/>
+      </w:pPr>
+      <w:bookmarkStart w:id="4" w:name="_Toc400697306"/>
+      <w:r>
+        <w:t>Improving Data</w:t>
+      </w:r>
+      <w:bookmarkEnd w:id="4"/>
+    </w:p>
+    <w:p>
+      <w:r>
+        <w:t>For the most part the easiest and best way to contribute to improvement of the OCM data set is to use the website or app to submit additions, edits, comments/check-ins or photos. If you have a specific interest in data clean-up please contact us to discuss different approaches. We are always interested in ideas for how best to measure and improve data quality.</w:t>
+      </w:r>
+    </w:p>
+    <w:p>
+      <w:pPr>
+        <w:pStyle w:val="Heading2"/>
+      </w:pPr>
+      <w:bookmarkStart w:id="5" w:name="_Toc400697307"/>
+      <w:r>
+        <w:t>Translating UI Elements</w:t>
+      </w:r>
+      <w:bookmarkEnd w:id="5"/>
+    </w:p>
+    <w:p>
+      <w:r>
+        <w:t xml:space="preserve">To contribute UI translations for any language please join our </w:t>
+      </w:r>
+      <w:proofErr w:type="spellStart"/>
+      <w:r>
+        <w:t>WebTranslatIt</w:t>
+      </w:r>
+      <w:proofErr w:type="spellEnd"/>
+      <w:r>
+        <w:t xml:space="preserve"> project: </w:t>
+      </w:r>
+      <w:hyperlink r:id="rId12" w:history="1">
+        <w:r>
+          <w:rPr>
+            <w:rStyle w:val="Hyperlink"/>
+          </w:rPr>
+          <w:t>https://webtranslateit.com/en/projects/6978-Open-Charge-Map</w:t>
+        </w:r>
+      </w:hyperlink>
+    </w:p>
+    <w:p>
+      <w:r>
+        <w:t>This system provides a mature translation tool which is ideally suited to our project. Completed translations are periodically pulled down to our source code (</w:t>
+      </w:r>
+      <w:hyperlink r:id="rId13" w:history="1">
+        <w:r>
+          <w:rPr>
+            <w:rStyle w:val="Hyperlink"/>
+          </w:rPr>
+          <w:t>https://github.com/openchargemap/ocm-system/tree/master/Localisation</w:t>
+        </w:r>
+      </w:hyperlink>
+      <w:r>
+        <w:t>).</w:t>
+      </w:r>
+    </w:p>
+    <w:p>
+      <w:pPr>
+        <w:pStyle w:val="Heading2"/>
+      </w:pPr>
+      <w:bookmarkStart w:id="6" w:name="_Toc400697308"/>
+      <w:r>
+        <w:t>Contributing to System Development</w:t>
+      </w:r>
+      <w:bookmarkEnd w:id="6"/>
+    </w:p>
+    <w:p>
+      <w:r>
+        <w:t xml:space="preserve">To contribute changes please clone our </w:t>
+      </w:r>
+      <w:proofErr w:type="spellStart"/>
+      <w:r>
+        <w:t>ocm</w:t>
+      </w:r>
+      <w:proofErr w:type="spellEnd"/>
+      <w:r>
+        <w:t>-system repository and work locally, then submit a pull request for merging to our master repository. You should discuss any major changes before starting work.</w:t>
+      </w:r>
+    </w:p>
+    <w:p>
+      <w:pPr>
+        <w:pStyle w:val="Heading2"/>
+      </w:pPr>
+      <w:bookmarkStart w:id="7" w:name="_Toc400697309"/>
+      <w:r>
+        <w:t>Sponsoring Development</w:t>
+      </w:r>
+      <w:bookmarkEnd w:id="7"/>
+    </w:p>
+    <w:p>
+      <w:r>
+        <w:t>It is possible to directly sponsor relevant development, services and data clean-up etc. depending on your requirements, to do so please contact us (</w:t>
+      </w:r>
+      <w:hyperlink r:id="rId14" w:history="1">
+        <w:r>
+          <w:rPr>
+            <w:rStyle w:val="Hyperlink"/>
+          </w:rPr>
+          <w:t>http://openchargemap.org/site/about/contact</w:t>
+        </w:r>
+      </w:hyperlink>
+      <w:r>
+        <w:t>) or discuss on our Google+ community (</w:t>
+      </w:r>
+      <w:hyperlink r:id="rId15" w:history="1">
+        <w:r>
+          <w:rPr>
+            <w:rStyle w:val="Hyperlink"/>
+          </w:rPr>
+          <w:t>https://plus.google.com/u/0/communities/112113799071360649945</w:t>
+        </w:r>
+      </w:hyperlink>
+      <w:r>
+        <w:t>).</w:t>
+      </w:r>
+    </w:p>
+    <w:p>
+      <w:pPr>
+        <w:pStyle w:val="Heading1"/>
+      </w:pPr>
+      <w:bookmarkStart w:id="8" w:name="_Toc400697310"/>
+      <w:r>
+        <w:t xml:space="preserve">Developing </w:t>
+      </w:r>
+      <w:r>
+        <w:t xml:space="preserve">the </w:t>
+      </w:r>
+      <w:r>
+        <w:t>Open Charge Map</w:t>
+      </w:r>
+      <w:r>
+        <w:t xml:space="preserve"> system</w:t>
+      </w:r>
+      <w:bookmarkEnd w:id="8"/>
+    </w:p>
+    <w:p>
+      <w:pPr>
+        <w:pStyle w:val="Heading2"/>
+      </w:pPr>
+      <w:bookmarkStart w:id="9" w:name="_Toc400697311"/>
+      <w:r>
+        <w:t>Source Code</w:t>
+      </w:r>
+      <w:bookmarkEnd w:id="9"/>
+    </w:p>
+    <w:p>
+      <w:r>
+        <w:t xml:space="preserve">The source code repositories for the Open Charge Map system components are hosted at </w:t>
+      </w:r>
+      <w:hyperlink r:id="rId16" w:history="1">
+        <w:r>
+          <w:rPr>
+            <w:rStyle w:val="Hyperlink"/>
+          </w:rPr>
+          <w:t>https://github.com/openchargemap/</w:t>
+        </w:r>
+      </w:hyperlink>
+      <w:r>
+        <w:t xml:space="preserve"> </w:t>
+      </w:r>
+    </w:p>
+    <w:p>
+      <w:r>
+        <w:t>We recommend using GitHub for Windows to clone the repository to your local development machine if you are unfamiliar with the GIT version control system command line.</w:t>
+      </w:r>
+    </w:p>
+    <w:p>
+      <w:pPr>
+        <w:pStyle w:val="Heading2"/>
+      </w:pPr>
+      <w:bookmarkStart w:id="10" w:name="_Toc400697312"/>
+      <w:r>
+        <w:t xml:space="preserve">Development System </w:t>
+      </w:r>
+      <w:r>
+        <w:t>Setup</w:t>
+      </w:r>
+      <w:bookmarkEnd w:id="10"/>
+    </w:p>
+    <w:p>
+      <w:pPr>
+        <w:pStyle w:val="Heading3"/>
+      </w:pPr>
+      <w:bookmarkStart w:id="11" w:name="_Toc400697313"/>
+      <w:r>
+        <w:t>OCM Website &amp; API Development Configuration</w:t>
+      </w:r>
+      <w:bookmarkEnd w:id="11"/>
+    </w:p>
+    <w:p>
+      <w:pPr>
+        <w:pStyle w:val="ListParagraph"/>
+        <w:numPr>
+          <w:ilvl w:val="0"/>
+          <w:numId w:val="3"/>
+        </w:numPr>
+      </w:pPr>
+      <w:r>
+        <w:t>PC with Windows 7 or Higher</w:t>
+      </w:r>
+    </w:p>
+    <w:p>
+      <w:pPr>
+        <w:pStyle w:val="ListParagraph"/>
+        <w:numPr>
+          <w:ilvl w:val="0"/>
+          <w:numId w:val="3"/>
+        </w:numPr>
+      </w:pPr>
+      <w:r>
+        <w:t>Visual Studio 2013 Express (Web)</w:t>
+      </w:r>
+    </w:p>
+    <w:p>
+      <w:pPr>
+        <w:pStyle w:val="ListParagraph"/>
+        <w:numPr>
+          <w:ilvl w:val="0"/>
+          <w:numId w:val="3"/>
+        </w:numPr>
+      </w:pPr>
+      <w:proofErr w:type="spellStart"/>
+      <w:r>
+        <w:t>NodeJS</w:t>
+      </w:r>
+      <w:proofErr w:type="spellEnd"/>
+    </w:p>
+    <w:p>
+      <w:pPr>
+        <w:pStyle w:val="ListParagraph"/>
+        <w:numPr>
+          <w:ilvl w:val="0"/>
+          <w:numId w:val="3"/>
+        </w:numPr>
+      </w:pPr>
+      <w:proofErr w:type="spellStart"/>
+      <w:r>
+        <w:t>MongoDB</w:t>
+      </w:r>
+      <w:proofErr w:type="spellEnd"/>
+    </w:p>
+    <w:p>
+      <w:pPr>
+        <w:pStyle w:val="Heading3"/>
+      </w:pPr>
+      <w:bookmarkStart w:id="12" w:name="_Toc400697314"/>
+      <w:r>
+        <w:lastRenderedPageBreak/>
+        <w:t>App Development Configuration</w:t>
+      </w:r>
+      <w:bookmarkEnd w:id="12"/>
+    </w:p>
+    <w:p>
+      <w:pPr>
+        <w:pStyle w:val="ListParagraph"/>
+        <w:numPr>
+          <w:ilvl w:val="0"/>
+          <w:numId w:val="3"/>
+        </w:numPr>
+      </w:pPr>
+      <w:r>
+        <w:t>PC with Windows 7 or Higher</w:t>
+      </w:r>
+    </w:p>
+    <w:p>
+      <w:pPr>
+        <w:pStyle w:val="ListParagraph"/>
+        <w:numPr>
+          <w:ilvl w:val="0"/>
+          <w:numId w:val="3"/>
+        </w:numPr>
+      </w:pPr>
+      <w:r>
+        <w:t>Visual Studio 2013 Express (Web)</w:t>
+      </w:r>
+      <w:r>
+        <w:t xml:space="preserve"> with </w:t>
+      </w:r>
+      <w:proofErr w:type="spellStart"/>
+      <w:r>
+        <w:t>TypeScript</w:t>
+      </w:r>
+      <w:proofErr w:type="spellEnd"/>
+      <w:r>
+        <w:t xml:space="preserve"> Add-In.</w:t>
+      </w:r>
+    </w:p>
+    <w:p>
+      <w:pPr>
+        <w:pStyle w:val="ListParagraph"/>
+        <w:numPr>
+          <w:ilvl w:val="0"/>
+          <w:numId w:val="3"/>
+        </w:numPr>
+      </w:pPr>
+      <w:proofErr w:type="spellStart"/>
+      <w:r>
+        <w:t>NodeJS</w:t>
+      </w:r>
+      <w:proofErr w:type="spellEnd"/>
+    </w:p>
+    <w:p>
+      <w:pPr>
+        <w:pStyle w:val="ListParagraph"/>
+      </w:pPr>
+    </w:p>
+    <w:p>
+      <w:pPr>
+        <w:pStyle w:val="Heading2"/>
+      </w:pPr>
+      <w:bookmarkStart w:id="13" w:name="_Toc400697315"/>
       <w:r>
         <w:t>Server Configuration:</w:t>
       </w:r>
+      <w:bookmarkEnd w:id="13"/>
     </w:p>
     <w:p>
       <w:pPr>
@@ -27,8 +1611,13 @@
           <w:numId w:val="2"/>
         </w:numPr>
       </w:pPr>
-      <w:r>
-        <w:t>MongoDB configured as a services</w:t>
+      <w:proofErr w:type="spellStart"/>
+      <w:r>
+        <w:t>MongoDB</w:t>
+      </w:r>
+      <w:proofErr w:type="spellEnd"/>
+      <w:r>
+        <w:t xml:space="preserve"> configured as a service</w:t>
       </w:r>
     </w:p>
     <w:p>
@@ -39,9 +1628,11 @@
           <w:numId w:val="2"/>
         </w:numPr>
       </w:pPr>
+      <w:proofErr w:type="spellStart"/>
       <w:r>
         <w:t>NodeJS</w:t>
       </w:r>
+      <w:proofErr w:type="spellEnd"/>
     </w:p>
     <w:p>
       <w:pPr>
@@ -52,6 +1643,9 @@
         </w:numPr>
       </w:pPr>
       <w:r>
+        <w:t xml:space="preserve">MS </w:t>
+      </w:r>
+      <w:r>
         <w:t>Web Deploy</w:t>
       </w:r>
     </w:p>
@@ -148,7 +1742,15 @@
         </w:numPr>
       </w:pPr>
       <w:r>
-        <w:t>/api (redirect to api.openchargemap.io)</w:t>
+        <w:t>/</w:t>
+      </w:r>
+      <w:proofErr w:type="spellStart"/>
+      <w:r>
+        <w:t>api</w:t>
+      </w:r>
+      <w:proofErr w:type="spellEnd"/>
+      <w:r>
+        <w:t xml:space="preserve"> (redirect to api.openchargemap.io)</w:t>
       </w:r>
     </w:p>
     <w:p>
@@ -162,8 +1764,21 @@
       <w:r>
         <w:t>/forum (old)</w:t>
       </w:r>
-      <w:bookmarkStart w:id="0" w:name="_GoBack"/>
-      <w:bookmarkEnd w:id="0"/>
+    </w:p>
+    <w:p>
+      <w:pPr>
+        <w:pStyle w:val="ListParagraph"/>
+      </w:pPr>
+    </w:p>
+    <w:p>
+      <w:pPr>
+        <w:pStyle w:val="Heading2"/>
+      </w:pPr>
+      <w:bookmarkStart w:id="14" w:name="_Toc400697316"/>
+      <w:r>
+        <w:t>System Architecture</w:t>
+      </w:r>
+      <w:bookmarkEnd w:id="14"/>
     </w:p>
     <w:p/>
     <w:p>
@@ -183,7 +1798,7 @@
             <wp:cNvGraphicFramePr/>
             <a:graphic xmlns:a="http://schemas.openxmlformats.org/drawingml/2006/main">
               <a:graphicData uri="http://schemas.openxmlformats.org/drawingml/2006/diagram">
-                <dgm:relIds xmlns:dgm="http://schemas.openxmlformats.org/drawingml/2006/diagram" xmlns:r="http://schemas.openxmlformats.org/officeDocument/2006/relationships" r:dm="rId7" r:lo="rId8" r:qs="rId9" r:cs="rId10"/>
+                <dgm:relIds xmlns:dgm="http://schemas.openxmlformats.org/drawingml/2006/diagram" xmlns:r="http://schemas.openxmlformats.org/officeDocument/2006/relationships" r:dm="rId17" r:lo="rId18" r:qs="rId19" r:cs="rId20"/>
               </a:graphicData>
             </a:graphic>
           </wp:inline>
@@ -191,12 +1806,7 @@
       </w:r>
     </w:p>
     <w:sectPr>
-      <w:headerReference w:type="even" r:id="rId12"/>
-      <w:headerReference w:type="default" r:id="rId13"/>
-      <w:footerReference w:type="even" r:id="rId14"/>
-      <w:footerReference w:type="default" r:id="rId15"/>
-      <w:headerReference w:type="first" r:id="rId16"/>
-      <w:footerReference w:type="first" r:id="rId17"/>
+      <w:headerReference w:type="default" r:id="rId22"/>
       <w:pgSz w:w="11906" w:h="16838"/>
       <w:pgMar w:top="1440" w:right="1440" w:bottom="1440" w:left="1440" w:header="708" w:footer="708" w:gutter="0"/>
       <w:cols w:space="708"/>
@@ -231,36 +1841,6 @@
 </w:endnotes>
 </file>
 
-<file path=word/footer1.xml><?xml version="1.0" encoding="utf-8"?>
-<w:ftr xmlns:wpc="http://schemas.microsoft.com/office/word/2010/wordprocessingCanvas" xmlns:mc="http://schemas.openxmlformats.org/markup-compatibility/2006" xmlns:o="urn:schemas-microsoft-com:office:office" xmlns:r="http://schemas.openxmlformats.org/officeDocument/2006/relationships" xmlns:m="http://schemas.openxmlformats.org/officeDocument/2006/math" xmlns:v="urn:schemas-microsoft-com:vml" xmlns:wp14="http://schemas.microsoft.com/office/word/2010/wordprocessingDrawing" xmlns:wp="http://schemas.openxmlformats.org/drawingml/2006/wordprocessingDrawing" xmlns:w10="urn:schemas-microsoft-com:office:word" xmlns:w="http://schemas.openxmlformats.org/wordprocessingml/2006/main" xmlns:w14="http://schemas.microsoft.com/office/word/2010/wordml" xmlns:w15="http://schemas.microsoft.com/office/word/2012/wordml" xmlns:wpg="http://schemas.microsoft.com/office/word/2010/wordprocessingGroup" xmlns:wpi="http://schemas.microsoft.com/office/word/2010/wordprocessingInk" xmlns:wne="http://schemas.microsoft.com/office/word/2006/wordml" xmlns:wps="http://schemas.microsoft.com/office/word/2010/wordprocessingShape" mc:Ignorable="w14 w15 wp14">
-  <w:p>
-    <w:pPr>
-      <w:pStyle w:val="Footer"/>
-    </w:pPr>
-  </w:p>
-</w:ftr>
-</file>
-
-<file path=word/footer2.xml><?xml version="1.0" encoding="utf-8"?>
-<w:ftr xmlns:wpc="http://schemas.microsoft.com/office/word/2010/wordprocessingCanvas" xmlns:mc="http://schemas.openxmlformats.org/markup-compatibility/2006" xmlns:o="urn:schemas-microsoft-com:office:office" xmlns:r="http://schemas.openxmlformats.org/officeDocument/2006/relationships" xmlns:m="http://schemas.openxmlformats.org/officeDocument/2006/math" xmlns:v="urn:schemas-microsoft-com:vml" xmlns:wp14="http://schemas.microsoft.com/office/word/2010/wordprocessingDrawing" xmlns:wp="http://schemas.openxmlformats.org/drawingml/2006/wordprocessingDrawing" xmlns:w10="urn:schemas-microsoft-com:office:word" xmlns:w="http://schemas.openxmlformats.org/wordprocessingml/2006/main" xmlns:w14="http://schemas.microsoft.com/office/word/2010/wordml" xmlns:w15="http://schemas.microsoft.com/office/word/2012/wordml" xmlns:wpg="http://schemas.microsoft.com/office/word/2010/wordprocessingGroup" xmlns:wpi="http://schemas.microsoft.com/office/word/2010/wordprocessingInk" xmlns:wne="http://schemas.microsoft.com/office/word/2006/wordml" xmlns:wps="http://schemas.microsoft.com/office/word/2010/wordprocessingShape" mc:Ignorable="w14 w15 wp14">
-  <w:p>
-    <w:pPr>
-      <w:pStyle w:val="Footer"/>
-    </w:pPr>
-  </w:p>
-</w:ftr>
-</file>
-
-<file path=word/footer3.xml><?xml version="1.0" encoding="utf-8"?>
-<w:ftr xmlns:wpc="http://schemas.microsoft.com/office/word/2010/wordprocessingCanvas" xmlns:mc="http://schemas.openxmlformats.org/markup-compatibility/2006" xmlns:o="urn:schemas-microsoft-com:office:office" xmlns:r="http://schemas.openxmlformats.org/officeDocument/2006/relationships" xmlns:m="http://schemas.openxmlformats.org/officeDocument/2006/math" xmlns:v="urn:schemas-microsoft-com:vml" xmlns:wp14="http://schemas.microsoft.com/office/word/2010/wordprocessingDrawing" xmlns:wp="http://schemas.openxmlformats.org/drawingml/2006/wordprocessingDrawing" xmlns:w10="urn:schemas-microsoft-com:office:word" xmlns:w="http://schemas.openxmlformats.org/wordprocessingml/2006/main" xmlns:w14="http://schemas.microsoft.com/office/word/2010/wordml" xmlns:w15="http://schemas.microsoft.com/office/word/2012/wordml" xmlns:wpg="http://schemas.microsoft.com/office/word/2010/wordprocessingGroup" xmlns:wpi="http://schemas.microsoft.com/office/word/2010/wordprocessingInk" xmlns:wne="http://schemas.microsoft.com/office/word/2006/wordml" xmlns:wps="http://schemas.microsoft.com/office/word/2010/wordprocessingShape" mc:Ignorable="w14 w15 wp14">
-  <w:p>
-    <w:pPr>
-      <w:pStyle w:val="Footer"/>
-    </w:pPr>
-  </w:p>
-</w:ftr>
-</file>
-
 <file path=word/footnotes.xml><?xml version="1.0" encoding="utf-8"?>
 <w:footnotes xmlns:wpc="http://schemas.microsoft.com/office/word/2010/wordprocessingCanvas" xmlns:mc="http://schemas.openxmlformats.org/markup-compatibility/2006" xmlns:o="urn:schemas-microsoft-com:office:office" xmlns:r="http://schemas.openxmlformats.org/officeDocument/2006/relationships" xmlns:m="http://schemas.openxmlformats.org/officeDocument/2006/math" xmlns:v="urn:schemas-microsoft-com:vml" xmlns:wp14="http://schemas.microsoft.com/office/word/2010/wordprocessingDrawing" xmlns:wp="http://schemas.openxmlformats.org/drawingml/2006/wordprocessingDrawing" xmlns:w10="urn:schemas-microsoft-com:office:word" xmlns:w="http://schemas.openxmlformats.org/wordprocessingml/2006/main" xmlns:w14="http://schemas.microsoft.com/office/word/2010/wordml" xmlns:w15="http://schemas.microsoft.com/office/word/2012/wordml" xmlns:wpg="http://schemas.microsoft.com/office/word/2010/wordprocessingGroup" xmlns:wpi="http://schemas.microsoft.com/office/word/2010/wordprocessingInk" xmlns:wne="http://schemas.microsoft.com/office/word/2006/wordml" xmlns:wps="http://schemas.microsoft.com/office/word/2010/wordprocessingShape" mc:Ignorable="w14 w15 wp14">
   <w:footnote w:type="separator" w:id="-1">
@@ -290,31 +1870,14 @@
 <w:hdr xmlns:wpc="http://schemas.microsoft.com/office/word/2010/wordprocessingCanvas" xmlns:mc="http://schemas.openxmlformats.org/markup-compatibility/2006" xmlns:o="urn:schemas-microsoft-com:office:office" xmlns:r="http://schemas.openxmlformats.org/officeDocument/2006/relationships" xmlns:m="http://schemas.openxmlformats.org/officeDocument/2006/math" xmlns:v="urn:schemas-microsoft-com:vml" xmlns:wp14="http://schemas.microsoft.com/office/word/2010/wordprocessingDrawing" xmlns:wp="http://schemas.openxmlformats.org/drawingml/2006/wordprocessingDrawing" xmlns:w10="urn:schemas-microsoft-com:office:word" xmlns:w="http://schemas.openxmlformats.org/wordprocessingml/2006/main" xmlns:w14="http://schemas.microsoft.com/office/word/2010/wordml" xmlns:w15="http://schemas.microsoft.com/office/word/2012/wordml" xmlns:wpg="http://schemas.microsoft.com/office/word/2010/wordprocessingGroup" xmlns:wpi="http://schemas.microsoft.com/office/word/2010/wordprocessingInk" xmlns:wne="http://schemas.microsoft.com/office/word/2006/wordml" xmlns:wps="http://schemas.microsoft.com/office/word/2010/wordprocessingShape" mc:Ignorable="w14 w15 wp14">
   <w:p>
     <w:pPr>
-      <w:pStyle w:val="Header"/>
-    </w:pPr>
-  </w:p>
-</w:hdr>
-</file>
-
-<file path=word/header2.xml><?xml version="1.0" encoding="utf-8"?>
-<w:hdr xmlns:wpc="http://schemas.microsoft.com/office/word/2010/wordprocessingCanvas" xmlns:mc="http://schemas.openxmlformats.org/markup-compatibility/2006" xmlns:o="urn:schemas-microsoft-com:office:office" xmlns:r="http://schemas.openxmlformats.org/officeDocument/2006/relationships" xmlns:m="http://schemas.openxmlformats.org/officeDocument/2006/math" xmlns:v="urn:schemas-microsoft-com:vml" xmlns:wp14="http://schemas.microsoft.com/office/word/2010/wordprocessingDrawing" xmlns:wp="http://schemas.openxmlformats.org/drawingml/2006/wordprocessingDrawing" xmlns:w10="urn:schemas-microsoft-com:office:word" xmlns:w="http://schemas.openxmlformats.org/wordprocessingml/2006/main" xmlns:w14="http://schemas.microsoft.com/office/word/2010/wordml" xmlns:w15="http://schemas.microsoft.com/office/word/2012/wordml" xmlns:wpg="http://schemas.microsoft.com/office/word/2010/wordprocessingGroup" xmlns:wpi="http://schemas.microsoft.com/office/word/2010/wordprocessingInk" xmlns:wne="http://schemas.microsoft.com/office/word/2006/wordml" xmlns:wps="http://schemas.microsoft.com/office/word/2010/wordprocessingShape" mc:Ignorable="w14 w15 wp14">
-  <w:p>
-    <w:pPr>
-      <w:pStyle w:val="Heading1"/>
+      <w:pStyle w:val="Heading5"/>
     </w:pPr>
     <w:r>
-      <w:t>Open Charge Map System</w:t>
+      <w:t xml:space="preserve">Open Charge Map </w:t>
     </w:r>
-  </w:p>
-</w:hdr>
-</file>
-
-<file path=word/header3.xml><?xml version="1.0" encoding="utf-8"?>
-<w:hdr xmlns:wpc="http://schemas.microsoft.com/office/word/2010/wordprocessingCanvas" xmlns:mc="http://schemas.openxmlformats.org/markup-compatibility/2006" xmlns:o="urn:schemas-microsoft-com:office:office" xmlns:r="http://schemas.openxmlformats.org/officeDocument/2006/relationships" xmlns:m="http://schemas.openxmlformats.org/officeDocument/2006/math" xmlns:v="urn:schemas-microsoft-com:vml" xmlns:wp14="http://schemas.microsoft.com/office/word/2010/wordprocessingDrawing" xmlns:wp="http://schemas.openxmlformats.org/drawingml/2006/wordprocessingDrawing" xmlns:w10="urn:schemas-microsoft-com:office:word" xmlns:w="http://schemas.openxmlformats.org/wordprocessingml/2006/main" xmlns:w14="http://schemas.microsoft.com/office/word/2010/wordml" xmlns:w15="http://schemas.microsoft.com/office/word/2012/wordml" xmlns:wpg="http://schemas.microsoft.com/office/word/2010/wordprocessingGroup" xmlns:wpi="http://schemas.microsoft.com/office/word/2010/wordprocessingInk" xmlns:wne="http://schemas.microsoft.com/office/word/2006/wordml" xmlns:wps="http://schemas.microsoft.com/office/word/2010/wordprocessingShape" mc:Ignorable="w14 w15 wp14">
-  <w:p>
-    <w:pPr>
-      <w:pStyle w:val="Header"/>
-    </w:pPr>
+    <w:r>
+      <w:t>Developer Guide</w:t>
+    </w:r>
   </w:p>
 </w:hdr>
 </file>
@@ -547,11 +2110,243 @@
       </w:rPr>
     </w:lvl>
   </w:abstractNum>
+  <w:abstractNum w:abstractNumId="2">
+    <w:nsid w:val="3C7F0174"/>
+    <w:multiLevelType w:val="hybridMultilevel"/>
+    <w:tmpl w:val="01E4C6C2"/>
+    <w:lvl w:ilvl="0" w:tplc="08090001">
+      <w:start w:val="1"/>
+      <w:numFmt w:val="bullet"/>
+      <w:lvlText w:val=""/>
+      <w:lvlJc w:val="left"/>
+      <w:pPr>
+        <w:ind w:left="720" w:hanging="360"/>
+      </w:pPr>
+      <w:rPr>
+        <w:rFonts w:ascii="Symbol" w:hAnsi="Symbol" w:hint="default"/>
+      </w:rPr>
+    </w:lvl>
+    <w:lvl w:ilvl="1" w:tplc="08090003" w:tentative="1">
+      <w:start w:val="1"/>
+      <w:numFmt w:val="bullet"/>
+      <w:lvlText w:val="o"/>
+      <w:lvlJc w:val="left"/>
+      <w:pPr>
+        <w:ind w:left="1440" w:hanging="360"/>
+      </w:pPr>
+      <w:rPr>
+        <w:rFonts w:ascii="Courier New" w:hAnsi="Courier New" w:cs="Courier New" w:hint="default"/>
+      </w:rPr>
+    </w:lvl>
+    <w:lvl w:ilvl="2" w:tplc="08090005" w:tentative="1">
+      <w:start w:val="1"/>
+      <w:numFmt w:val="bullet"/>
+      <w:lvlText w:val=""/>
+      <w:lvlJc w:val="left"/>
+      <w:pPr>
+        <w:ind w:left="2160" w:hanging="360"/>
+      </w:pPr>
+      <w:rPr>
+        <w:rFonts w:ascii="Wingdings" w:hAnsi="Wingdings" w:hint="default"/>
+      </w:rPr>
+    </w:lvl>
+    <w:lvl w:ilvl="3" w:tplc="08090001" w:tentative="1">
+      <w:start w:val="1"/>
+      <w:numFmt w:val="bullet"/>
+      <w:lvlText w:val=""/>
+      <w:lvlJc w:val="left"/>
+      <w:pPr>
+        <w:ind w:left="2880" w:hanging="360"/>
+      </w:pPr>
+      <w:rPr>
+        <w:rFonts w:ascii="Symbol" w:hAnsi="Symbol" w:hint="default"/>
+      </w:rPr>
+    </w:lvl>
+    <w:lvl w:ilvl="4" w:tplc="08090003" w:tentative="1">
+      <w:start w:val="1"/>
+      <w:numFmt w:val="bullet"/>
+      <w:lvlText w:val="o"/>
+      <w:lvlJc w:val="left"/>
+      <w:pPr>
+        <w:ind w:left="3600" w:hanging="360"/>
+      </w:pPr>
+      <w:rPr>
+        <w:rFonts w:ascii="Courier New" w:hAnsi="Courier New" w:cs="Courier New" w:hint="default"/>
+      </w:rPr>
+    </w:lvl>
+    <w:lvl w:ilvl="5" w:tplc="08090005" w:tentative="1">
+      <w:start w:val="1"/>
+      <w:numFmt w:val="bullet"/>
+      <w:lvlText w:val=""/>
+      <w:lvlJc w:val="left"/>
+      <w:pPr>
+        <w:ind w:left="4320" w:hanging="360"/>
+      </w:pPr>
+      <w:rPr>
+        <w:rFonts w:ascii="Wingdings" w:hAnsi="Wingdings" w:hint="default"/>
+      </w:rPr>
+    </w:lvl>
+    <w:lvl w:ilvl="6" w:tplc="08090001" w:tentative="1">
+      <w:start w:val="1"/>
+      <w:numFmt w:val="bullet"/>
+      <w:lvlText w:val=""/>
+      <w:lvlJc w:val="left"/>
+      <w:pPr>
+        <w:ind w:left="5040" w:hanging="360"/>
+      </w:pPr>
+      <w:rPr>
+        <w:rFonts w:ascii="Symbol" w:hAnsi="Symbol" w:hint="default"/>
+      </w:rPr>
+    </w:lvl>
+    <w:lvl w:ilvl="7" w:tplc="08090003" w:tentative="1">
+      <w:start w:val="1"/>
+      <w:numFmt w:val="bullet"/>
+      <w:lvlText w:val="o"/>
+      <w:lvlJc w:val="left"/>
+      <w:pPr>
+        <w:ind w:left="5760" w:hanging="360"/>
+      </w:pPr>
+      <w:rPr>
+        <w:rFonts w:ascii="Courier New" w:hAnsi="Courier New" w:cs="Courier New" w:hint="default"/>
+      </w:rPr>
+    </w:lvl>
+    <w:lvl w:ilvl="8" w:tplc="08090005" w:tentative="1">
+      <w:start w:val="1"/>
+      <w:numFmt w:val="bullet"/>
+      <w:lvlText w:val=""/>
+      <w:lvlJc w:val="left"/>
+      <w:pPr>
+        <w:ind w:left="6480" w:hanging="360"/>
+      </w:pPr>
+      <w:rPr>
+        <w:rFonts w:ascii="Wingdings" w:hAnsi="Wingdings" w:hint="default"/>
+      </w:rPr>
+    </w:lvl>
+  </w:abstractNum>
+  <w:abstractNum w:abstractNumId="3">
+    <w:nsid w:val="6C362374"/>
+    <w:multiLevelType w:val="hybridMultilevel"/>
+    <w:tmpl w:val="A9302EC8"/>
+    <w:lvl w:ilvl="0" w:tplc="08090001">
+      <w:start w:val="1"/>
+      <w:numFmt w:val="bullet"/>
+      <w:lvlText w:val=""/>
+      <w:lvlJc w:val="left"/>
+      <w:pPr>
+        <w:ind w:left="720" w:hanging="360"/>
+      </w:pPr>
+      <w:rPr>
+        <w:rFonts w:ascii="Symbol" w:hAnsi="Symbol" w:hint="default"/>
+      </w:rPr>
+    </w:lvl>
+    <w:lvl w:ilvl="1" w:tplc="08090003" w:tentative="1">
+      <w:start w:val="1"/>
+      <w:numFmt w:val="bullet"/>
+      <w:lvlText w:val="o"/>
+      <w:lvlJc w:val="left"/>
+      <w:pPr>
+        <w:ind w:left="1440" w:hanging="360"/>
+      </w:pPr>
+      <w:rPr>
+        <w:rFonts w:ascii="Courier New" w:hAnsi="Courier New" w:cs="Courier New" w:hint="default"/>
+      </w:rPr>
+    </w:lvl>
+    <w:lvl w:ilvl="2" w:tplc="08090005" w:tentative="1">
+      <w:start w:val="1"/>
+      <w:numFmt w:val="bullet"/>
+      <w:lvlText w:val=""/>
+      <w:lvlJc w:val="left"/>
+      <w:pPr>
+        <w:ind w:left="2160" w:hanging="360"/>
+      </w:pPr>
+      <w:rPr>
+        <w:rFonts w:ascii="Wingdings" w:hAnsi="Wingdings" w:hint="default"/>
+      </w:rPr>
+    </w:lvl>
+    <w:lvl w:ilvl="3" w:tplc="08090001" w:tentative="1">
+      <w:start w:val="1"/>
+      <w:numFmt w:val="bullet"/>
+      <w:lvlText w:val=""/>
+      <w:lvlJc w:val="left"/>
+      <w:pPr>
+        <w:ind w:left="2880" w:hanging="360"/>
+      </w:pPr>
+      <w:rPr>
+        <w:rFonts w:ascii="Symbol" w:hAnsi="Symbol" w:hint="default"/>
+      </w:rPr>
+    </w:lvl>
+    <w:lvl w:ilvl="4" w:tplc="08090003" w:tentative="1">
+      <w:start w:val="1"/>
+      <w:numFmt w:val="bullet"/>
+      <w:lvlText w:val="o"/>
+      <w:lvlJc w:val="left"/>
+      <w:pPr>
+        <w:ind w:left="3600" w:hanging="360"/>
+      </w:pPr>
+      <w:rPr>
+        <w:rFonts w:ascii="Courier New" w:hAnsi="Courier New" w:cs="Courier New" w:hint="default"/>
+      </w:rPr>
+    </w:lvl>
+    <w:lvl w:ilvl="5" w:tplc="08090005" w:tentative="1">
+      <w:start w:val="1"/>
+      <w:numFmt w:val="bullet"/>
+      <w:lvlText w:val=""/>
+      <w:lvlJc w:val="left"/>
+      <w:pPr>
+        <w:ind w:left="4320" w:hanging="360"/>
+      </w:pPr>
+      <w:rPr>
+        <w:rFonts w:ascii="Wingdings" w:hAnsi="Wingdings" w:hint="default"/>
+      </w:rPr>
+    </w:lvl>
+    <w:lvl w:ilvl="6" w:tplc="08090001" w:tentative="1">
+      <w:start w:val="1"/>
+      <w:numFmt w:val="bullet"/>
+      <w:lvlText w:val=""/>
+      <w:lvlJc w:val="left"/>
+      <w:pPr>
+        <w:ind w:left="5040" w:hanging="360"/>
+      </w:pPr>
+      <w:rPr>
+        <w:rFonts w:ascii="Symbol" w:hAnsi="Symbol" w:hint="default"/>
+      </w:rPr>
+    </w:lvl>
+    <w:lvl w:ilvl="7" w:tplc="08090003" w:tentative="1">
+      <w:start w:val="1"/>
+      <w:numFmt w:val="bullet"/>
+      <w:lvlText w:val="o"/>
+      <w:lvlJc w:val="left"/>
+      <w:pPr>
+        <w:ind w:left="5760" w:hanging="360"/>
+      </w:pPr>
+      <w:rPr>
+        <w:rFonts w:ascii="Courier New" w:hAnsi="Courier New" w:cs="Courier New" w:hint="default"/>
+      </w:rPr>
+    </w:lvl>
+    <w:lvl w:ilvl="8" w:tplc="08090005" w:tentative="1">
+      <w:start w:val="1"/>
+      <w:numFmt w:val="bullet"/>
+      <w:lvlText w:val=""/>
+      <w:lvlJc w:val="left"/>
+      <w:pPr>
+        <w:ind w:left="6480" w:hanging="360"/>
+      </w:pPr>
+      <w:rPr>
+        <w:rFonts w:ascii="Wingdings" w:hAnsi="Wingdings" w:hint="default"/>
+      </w:rPr>
+    </w:lvl>
+  </w:abstractNum>
   <w:num w:numId="1">
     <w:abstractNumId w:val="0"/>
   </w:num>
   <w:num w:numId="2">
     <w:abstractNumId w:val="1"/>
+  </w:num>
+  <w:num w:numId="3">
+    <w:abstractNumId w:val="3"/>
+  </w:num>
+  <w:num w:numId="4">
+    <w:abstractNumId w:val="2"/>
   </w:num>
 </w:numbering>
 </file>
@@ -971,6 +2766,92 @@
       <w:szCs w:val="32"/>
     </w:rPr>
   </w:style>
+  <w:style w:type="paragraph" w:styleId="Heading2">
+    <w:name w:val="heading 2"/>
+    <w:basedOn w:val="Normal"/>
+    <w:next w:val="Normal"/>
+    <w:link w:val="Heading2Char"/>
+    <w:uiPriority w:val="9"/>
+    <w:unhideWhenUsed/>
+    <w:qFormat/>
+    <w:rsid w:val="00DC51EC"/>
+    <w:pPr>
+      <w:keepNext/>
+      <w:keepLines/>
+      <w:spacing w:before="40" w:after="0"/>
+      <w:outlineLvl w:val="1"/>
+    </w:pPr>
+    <w:rPr>
+      <w:rFonts w:asciiTheme="majorHAnsi" w:eastAsiaTheme="majorEastAsia" w:hAnsiTheme="majorHAnsi" w:cstheme="majorBidi"/>
+      <w:color w:val="2E74B5" w:themeColor="accent1" w:themeShade="BF"/>
+      <w:sz w:val="26"/>
+      <w:szCs w:val="26"/>
+    </w:rPr>
+  </w:style>
+  <w:style w:type="paragraph" w:styleId="Heading3">
+    <w:name w:val="heading 3"/>
+    <w:basedOn w:val="Normal"/>
+    <w:next w:val="Normal"/>
+    <w:link w:val="Heading3Char"/>
+    <w:uiPriority w:val="9"/>
+    <w:unhideWhenUsed/>
+    <w:qFormat/>
+    <w:rsid w:val="00DC51EC"/>
+    <w:pPr>
+      <w:keepNext/>
+      <w:keepLines/>
+      <w:spacing w:before="40" w:after="0"/>
+      <w:outlineLvl w:val="2"/>
+    </w:pPr>
+    <w:rPr>
+      <w:rFonts w:asciiTheme="majorHAnsi" w:eastAsiaTheme="majorEastAsia" w:hAnsiTheme="majorHAnsi" w:cstheme="majorBidi"/>
+      <w:color w:val="1F4D78" w:themeColor="accent1" w:themeShade="7F"/>
+      <w:sz w:val="24"/>
+      <w:szCs w:val="24"/>
+    </w:rPr>
+  </w:style>
+  <w:style w:type="paragraph" w:styleId="Heading4">
+    <w:name w:val="heading 4"/>
+    <w:basedOn w:val="Normal"/>
+    <w:next w:val="Normal"/>
+    <w:link w:val="Heading4Char"/>
+    <w:uiPriority w:val="9"/>
+    <w:unhideWhenUsed/>
+    <w:qFormat/>
+    <w:rsid w:val="00DC51EC"/>
+    <w:pPr>
+      <w:keepNext/>
+      <w:keepLines/>
+      <w:spacing w:before="40" w:after="0"/>
+      <w:outlineLvl w:val="3"/>
+    </w:pPr>
+    <w:rPr>
+      <w:rFonts w:asciiTheme="majorHAnsi" w:eastAsiaTheme="majorEastAsia" w:hAnsiTheme="majorHAnsi" w:cstheme="majorBidi"/>
+      <w:i/>
+      <w:iCs/>
+      <w:color w:val="2E74B5" w:themeColor="accent1" w:themeShade="BF"/>
+    </w:rPr>
+  </w:style>
+  <w:style w:type="paragraph" w:styleId="Heading5">
+    <w:name w:val="heading 5"/>
+    <w:basedOn w:val="Normal"/>
+    <w:next w:val="Normal"/>
+    <w:link w:val="Heading5Char"/>
+    <w:uiPriority w:val="9"/>
+    <w:unhideWhenUsed/>
+    <w:qFormat/>
+    <w:rsid w:val="00EE300F"/>
+    <w:pPr>
+      <w:keepNext/>
+      <w:keepLines/>
+      <w:spacing w:before="40" w:after="0"/>
+      <w:outlineLvl w:val="4"/>
+    </w:pPr>
+    <w:rPr>
+      <w:rFonts w:asciiTheme="majorHAnsi" w:eastAsiaTheme="majorEastAsia" w:hAnsiTheme="majorHAnsi" w:cstheme="majorBidi"/>
+      <w:color w:val="2E74B5" w:themeColor="accent1" w:themeShade="BF"/>
+    </w:rPr>
+  </w:style>
   <w:style w:type="character" w:default="1" w:styleId="DefaultParagraphFont">
     <w:name w:val="Default Paragraph Font"/>
     <w:uiPriority w:val="1"/>
@@ -1065,6 +2946,120 @@
       <w:ind w:left="720"/>
       <w:contextualSpacing/>
     </w:pPr>
+  </w:style>
+  <w:style w:type="character" w:customStyle="1" w:styleId="Heading2Char">
+    <w:name w:val="Heading 2 Char"/>
+    <w:basedOn w:val="DefaultParagraphFont"/>
+    <w:link w:val="Heading2"/>
+    <w:uiPriority w:val="9"/>
+    <w:rsid w:val="00DC51EC"/>
+    <w:rPr>
+      <w:rFonts w:asciiTheme="majorHAnsi" w:eastAsiaTheme="majorEastAsia" w:hAnsiTheme="majorHAnsi" w:cstheme="majorBidi"/>
+      <w:color w:val="2E74B5" w:themeColor="accent1" w:themeShade="BF"/>
+      <w:sz w:val="26"/>
+      <w:szCs w:val="26"/>
+    </w:rPr>
+  </w:style>
+  <w:style w:type="character" w:styleId="Hyperlink">
+    <w:name w:val="Hyperlink"/>
+    <w:basedOn w:val="DefaultParagraphFont"/>
+    <w:uiPriority w:val="99"/>
+    <w:unhideWhenUsed/>
+    <w:rsid w:val="00DC51EC"/>
+    <w:rPr>
+      <w:color w:val="0563C1" w:themeColor="hyperlink"/>
+      <w:u w:val="single"/>
+    </w:rPr>
+  </w:style>
+  <w:style w:type="character" w:customStyle="1" w:styleId="Heading3Char">
+    <w:name w:val="Heading 3 Char"/>
+    <w:basedOn w:val="DefaultParagraphFont"/>
+    <w:link w:val="Heading3"/>
+    <w:uiPriority w:val="9"/>
+    <w:rsid w:val="00DC51EC"/>
+    <w:rPr>
+      <w:rFonts w:asciiTheme="majorHAnsi" w:eastAsiaTheme="majorEastAsia" w:hAnsiTheme="majorHAnsi" w:cstheme="majorBidi"/>
+      <w:color w:val="1F4D78" w:themeColor="accent1" w:themeShade="7F"/>
+      <w:sz w:val="24"/>
+      <w:szCs w:val="24"/>
+    </w:rPr>
+  </w:style>
+  <w:style w:type="character" w:customStyle="1" w:styleId="Heading4Char">
+    <w:name w:val="Heading 4 Char"/>
+    <w:basedOn w:val="DefaultParagraphFont"/>
+    <w:link w:val="Heading4"/>
+    <w:uiPriority w:val="9"/>
+    <w:rsid w:val="00DC51EC"/>
+    <w:rPr>
+      <w:rFonts w:asciiTheme="majorHAnsi" w:eastAsiaTheme="majorEastAsia" w:hAnsiTheme="majorHAnsi" w:cstheme="majorBidi"/>
+      <w:i/>
+      <w:iCs/>
+      <w:color w:val="2E74B5" w:themeColor="accent1" w:themeShade="BF"/>
+    </w:rPr>
+  </w:style>
+  <w:style w:type="paragraph" w:styleId="TOCHeading">
+    <w:name w:val="TOC Heading"/>
+    <w:basedOn w:val="Heading1"/>
+    <w:next w:val="Normal"/>
+    <w:uiPriority w:val="39"/>
+    <w:unhideWhenUsed/>
+    <w:qFormat/>
+    <w:rsid w:val="00B75ABE"/>
+    <w:pPr>
+      <w:outlineLvl w:val="9"/>
+    </w:pPr>
+    <w:rPr>
+      <w:lang w:val="en-US"/>
+    </w:rPr>
+  </w:style>
+  <w:style w:type="paragraph" w:styleId="TOC2">
+    <w:name w:val="toc 2"/>
+    <w:basedOn w:val="Normal"/>
+    <w:next w:val="Normal"/>
+    <w:autoRedefine/>
+    <w:uiPriority w:val="39"/>
+    <w:unhideWhenUsed/>
+    <w:rsid w:val="00B75ABE"/>
+    <w:pPr>
+      <w:spacing w:after="100"/>
+      <w:ind w:left="220"/>
+    </w:pPr>
+  </w:style>
+  <w:style w:type="paragraph" w:styleId="TOC3">
+    <w:name w:val="toc 3"/>
+    <w:basedOn w:val="Normal"/>
+    <w:next w:val="Normal"/>
+    <w:autoRedefine/>
+    <w:uiPriority w:val="39"/>
+    <w:unhideWhenUsed/>
+    <w:rsid w:val="00B75ABE"/>
+    <w:pPr>
+      <w:spacing w:after="100"/>
+      <w:ind w:left="440"/>
+    </w:pPr>
+  </w:style>
+  <w:style w:type="paragraph" w:styleId="TOC1">
+    <w:name w:val="toc 1"/>
+    <w:basedOn w:val="Normal"/>
+    <w:next w:val="Normal"/>
+    <w:autoRedefine/>
+    <w:uiPriority w:val="39"/>
+    <w:unhideWhenUsed/>
+    <w:rsid w:val="00B75ABE"/>
+    <w:pPr>
+      <w:spacing w:after="100"/>
+    </w:pPr>
+  </w:style>
+  <w:style w:type="character" w:customStyle="1" w:styleId="Heading5Char">
+    <w:name w:val="Heading 5 Char"/>
+    <w:basedOn w:val="DefaultParagraphFont"/>
+    <w:link w:val="Heading5"/>
+    <w:uiPriority w:val="9"/>
+    <w:rsid w:val="00EE300F"/>
+    <w:rPr>
+      <w:rFonts w:asciiTheme="majorHAnsi" w:eastAsiaTheme="majorEastAsia" w:hAnsiTheme="majorHAnsi" w:cstheme="majorBidi"/>
+      <w:color w:val="2E74B5" w:themeColor="accent1" w:themeShade="BF"/>
+    </w:rPr>
   </w:style>
 </w:styles>
 </file>
@@ -2401,48 +4396,48 @@
     </dgm:pt>
   </dgm:ptLst>
   <dgm:cxnLst>
-    <dgm:cxn modelId="{BEA647C9-56DD-4AC5-90E3-ECE8DC9963AF}" type="presOf" srcId="{4C065813-B237-4B5F-8F4D-5ECF600ED47C}" destId="{067229F0-933D-45F1-B1D3-FA6B0B4E4C27}" srcOrd="0" destOrd="0" presId="urn:microsoft.com/office/officeart/2005/8/layout/architecture"/>
-    <dgm:cxn modelId="{9A71F50D-CB3D-4000-B575-00877B01C42F}" type="presOf" srcId="{18E7E38F-DDA1-45AD-9E25-D0CA3D280753}" destId="{7EBC331C-D424-4F0D-8F85-CD33297CA559}" srcOrd="0" destOrd="0" presId="urn:microsoft.com/office/officeart/2005/8/layout/architecture"/>
-    <dgm:cxn modelId="{CC62EB49-D4B5-4606-97CC-6F3B00CB700B}" type="presOf" srcId="{F658718E-3555-4E49-B941-6D7C3933F86E}" destId="{0905F257-4135-497F-8D20-D36EB75F05E8}" srcOrd="0" destOrd="0" presId="urn:microsoft.com/office/officeart/2005/8/layout/architecture"/>
+    <dgm:cxn modelId="{F18D335D-592E-493F-822D-8E20A776D319}" srcId="{CE1F10E4-13C0-4FC4-A9BE-1A421796C750}" destId="{22BEE66B-E5E2-4470-9660-66D7D5319111}" srcOrd="0" destOrd="0" parTransId="{FD9D5D55-83BD-401E-AF9F-62D5AA07984B}" sibTransId="{E3D4617C-FCB6-4687-846C-79EFF36E1361}"/>
+    <dgm:cxn modelId="{E078989D-3E16-4867-8F84-1861F58A59E0}" type="presOf" srcId="{18E7E38F-DDA1-45AD-9E25-D0CA3D280753}" destId="{7EBC331C-D424-4F0D-8F85-CD33297CA559}" srcOrd="0" destOrd="0" presId="urn:microsoft.com/office/officeart/2005/8/layout/architecture"/>
+    <dgm:cxn modelId="{D9E2F983-C432-4186-BFEB-D3F6B8C3271F}" type="presOf" srcId="{4C065813-B237-4B5F-8F4D-5ECF600ED47C}" destId="{067229F0-933D-45F1-B1D3-FA6B0B4E4C27}" srcOrd="0" destOrd="0" presId="urn:microsoft.com/office/officeart/2005/8/layout/architecture"/>
+    <dgm:cxn modelId="{AD346639-2F6A-4CD3-9628-0ED15549196C}" srcId="{6F32B101-0609-4C58-A742-5CDD2C7820F4}" destId="{CE1F10E4-13C0-4FC4-A9BE-1A421796C750}" srcOrd="0" destOrd="0" parTransId="{7DF6E089-4027-4DDC-9AA3-DBAFD57FEB4E}" sibTransId="{001736F6-5E85-4071-A69A-BCE2595C872D}"/>
+    <dgm:cxn modelId="{BA047B09-E938-4777-AF96-A8FBF334A536}" type="presOf" srcId="{F658718E-3555-4E49-B941-6D7C3933F86E}" destId="{0905F257-4135-497F-8D20-D36EB75F05E8}" srcOrd="0" destOrd="0" presId="urn:microsoft.com/office/officeart/2005/8/layout/architecture"/>
+    <dgm:cxn modelId="{650CD44F-06CF-4072-A47A-956988FDEB60}" srcId="{F658718E-3555-4E49-B941-6D7C3933F86E}" destId="{4C065813-B237-4B5F-8F4D-5ECF600ED47C}" srcOrd="0" destOrd="0" parTransId="{C4386FF1-78EB-4FCA-A395-B4448EA4427B}" sibTransId="{DBB1BB5C-A8C6-43F4-9601-30F2A6DD6DA0}"/>
+    <dgm:cxn modelId="{90905FEA-67B4-4075-B088-50D09FFC40BA}" type="presOf" srcId="{22BEE66B-E5E2-4470-9660-66D7D5319111}" destId="{A772AD93-F97D-4176-A9DB-B84F6517999C}" srcOrd="0" destOrd="0" presId="urn:microsoft.com/office/officeart/2005/8/layout/architecture"/>
+    <dgm:cxn modelId="{0C504C58-1C64-4465-BD68-C51CA24B8914}" type="presOf" srcId="{C88D63AE-0F9F-4100-90EA-0951F4B6F235}" destId="{6782B6D3-F27C-4713-BE96-1E5F9DDB950B}" srcOrd="0" destOrd="0" presId="urn:microsoft.com/office/officeart/2005/8/layout/architecture"/>
+    <dgm:cxn modelId="{14BD8E14-05D2-43A3-AF7F-F522037DFBA9}" type="presOf" srcId="{6F32B101-0609-4C58-A742-5CDD2C7820F4}" destId="{CDAA261A-A19E-4B88-9FC2-FAAC9442271C}" srcOrd="0" destOrd="0" presId="urn:microsoft.com/office/officeart/2005/8/layout/architecture"/>
+    <dgm:cxn modelId="{17FAFF72-5CD4-452B-A949-14DAD0E67DD8}" srcId="{C88D63AE-0F9F-4100-90EA-0951F4B6F235}" destId="{F658718E-3555-4E49-B941-6D7C3933F86E}" srcOrd="0" destOrd="0" parTransId="{3949A18D-227D-4AD9-BEA8-27DBF87D4D39}" sibTransId="{19B26273-BEC2-4D6E-830D-149525F60DFD}"/>
     <dgm:cxn modelId="{D46E527A-6CA2-4240-90F1-043686779FA1}" srcId="{CE1F10E4-13C0-4FC4-A9BE-1A421796C750}" destId="{C88D63AE-0F9F-4100-90EA-0951F4B6F235}" srcOrd="1" destOrd="0" parTransId="{B1317050-A39D-4341-B965-8B437DA05260}" sibTransId="{016560ED-BD26-4367-820C-592790AF1973}"/>
-    <dgm:cxn modelId="{59415981-DDBA-4D74-85F7-56CA090DBCBE}" type="presOf" srcId="{CE1F10E4-13C0-4FC4-A9BE-1A421796C750}" destId="{A3C68078-A134-4C11-B150-56BCC5B23BB4}" srcOrd="0" destOrd="0" presId="urn:microsoft.com/office/officeart/2005/8/layout/architecture"/>
-    <dgm:cxn modelId="{17FAFF72-5CD4-452B-A949-14DAD0E67DD8}" srcId="{C88D63AE-0F9F-4100-90EA-0951F4B6F235}" destId="{F658718E-3555-4E49-B941-6D7C3933F86E}" srcOrd="0" destOrd="0" parTransId="{3949A18D-227D-4AD9-BEA8-27DBF87D4D39}" sibTransId="{19B26273-BEC2-4D6E-830D-149525F60DFD}"/>
-    <dgm:cxn modelId="{650CD44F-06CF-4072-A47A-956988FDEB60}" srcId="{F658718E-3555-4E49-B941-6D7C3933F86E}" destId="{4C065813-B237-4B5F-8F4D-5ECF600ED47C}" srcOrd="0" destOrd="0" parTransId="{C4386FF1-78EB-4FCA-A395-B4448EA4427B}" sibTransId="{DBB1BB5C-A8C6-43F4-9601-30F2A6DD6DA0}"/>
-    <dgm:cxn modelId="{AD346639-2F6A-4CD3-9628-0ED15549196C}" srcId="{6F32B101-0609-4C58-A742-5CDD2C7820F4}" destId="{CE1F10E4-13C0-4FC4-A9BE-1A421796C750}" srcOrd="0" destOrd="0" parTransId="{7DF6E089-4027-4DDC-9AA3-DBAFD57FEB4E}" sibTransId="{001736F6-5E85-4071-A69A-BCE2595C872D}"/>
-    <dgm:cxn modelId="{F18D335D-592E-493F-822D-8E20A776D319}" srcId="{CE1F10E4-13C0-4FC4-A9BE-1A421796C750}" destId="{22BEE66B-E5E2-4470-9660-66D7D5319111}" srcOrd="0" destOrd="0" parTransId="{FD9D5D55-83BD-401E-AF9F-62D5AA07984B}" sibTransId="{E3D4617C-FCB6-4687-846C-79EFF36E1361}"/>
-    <dgm:cxn modelId="{CA2494AD-DC09-4207-BAED-306721967947}" type="presOf" srcId="{6F32B101-0609-4C58-A742-5CDD2C7820F4}" destId="{CDAA261A-A19E-4B88-9FC2-FAAC9442271C}" srcOrd="0" destOrd="0" presId="urn:microsoft.com/office/officeart/2005/8/layout/architecture"/>
     <dgm:cxn modelId="{29EF8D7D-FC16-4604-8CDC-EFD1EED1EF98}" srcId="{22BEE66B-E5E2-4470-9660-66D7D5319111}" destId="{18E7E38F-DDA1-45AD-9E25-D0CA3D280753}" srcOrd="0" destOrd="0" parTransId="{6AF602E3-AA90-4381-8014-C692BD46D37F}" sibTransId="{AB73B1B9-9B79-4427-9A33-7D1013F1ED4D}"/>
-    <dgm:cxn modelId="{4D7768C2-D14C-461E-B78B-B992F529F420}" type="presOf" srcId="{22BEE66B-E5E2-4470-9660-66D7D5319111}" destId="{A772AD93-F97D-4176-A9DB-B84F6517999C}" srcOrd="0" destOrd="0" presId="urn:microsoft.com/office/officeart/2005/8/layout/architecture"/>
-    <dgm:cxn modelId="{57484A3A-2B00-417D-B1BA-7E312D4C638A}" type="presOf" srcId="{C88D63AE-0F9F-4100-90EA-0951F4B6F235}" destId="{6782B6D3-F27C-4713-BE96-1E5F9DDB950B}" srcOrd="0" destOrd="0" presId="urn:microsoft.com/office/officeart/2005/8/layout/architecture"/>
-    <dgm:cxn modelId="{56DC907A-63F6-493A-9E19-C5FA0F239B34}" type="presParOf" srcId="{CDAA261A-A19E-4B88-9FC2-FAAC9442271C}" destId="{BAE560DB-2229-47EC-AADB-92D4C3BAC62C}" srcOrd="0" destOrd="0" presId="urn:microsoft.com/office/officeart/2005/8/layout/architecture"/>
-    <dgm:cxn modelId="{F1EC8679-ADB0-49F9-A770-1E3163B83401}" type="presParOf" srcId="{BAE560DB-2229-47EC-AADB-92D4C3BAC62C}" destId="{A3C68078-A134-4C11-B150-56BCC5B23BB4}" srcOrd="0" destOrd="0" presId="urn:microsoft.com/office/officeart/2005/8/layout/architecture"/>
-    <dgm:cxn modelId="{F49550A3-40F6-499D-B35C-A444BA1FEC2C}" type="presParOf" srcId="{BAE560DB-2229-47EC-AADB-92D4C3BAC62C}" destId="{CDE49A00-FCCD-4A0C-A26B-21FA588879BF}" srcOrd="1" destOrd="0" presId="urn:microsoft.com/office/officeart/2005/8/layout/architecture"/>
-    <dgm:cxn modelId="{D25EAA0E-3FCD-4B23-A7EC-837BC2E91E4D}" type="presParOf" srcId="{BAE560DB-2229-47EC-AADB-92D4C3BAC62C}" destId="{65B0EC79-5FBD-4809-872A-535336D184D0}" srcOrd="2" destOrd="0" presId="urn:microsoft.com/office/officeart/2005/8/layout/architecture"/>
-    <dgm:cxn modelId="{02F3E6BB-5D65-4797-A5AE-CC9DDB31F58B}" type="presParOf" srcId="{65B0EC79-5FBD-4809-872A-535336D184D0}" destId="{3ABA4E84-5386-4208-B07C-939AA5084006}" srcOrd="0" destOrd="0" presId="urn:microsoft.com/office/officeart/2005/8/layout/architecture"/>
-    <dgm:cxn modelId="{E1458B35-1097-45AF-839D-E89DC3D7ADEE}" type="presParOf" srcId="{3ABA4E84-5386-4208-B07C-939AA5084006}" destId="{A772AD93-F97D-4176-A9DB-B84F6517999C}" srcOrd="0" destOrd="0" presId="urn:microsoft.com/office/officeart/2005/8/layout/architecture"/>
-    <dgm:cxn modelId="{84884B2E-7B4C-4013-A2CF-0DB0AD81255F}" type="presParOf" srcId="{3ABA4E84-5386-4208-B07C-939AA5084006}" destId="{75788F27-C3A5-4B3F-9A50-DCD3A2C82B33}" srcOrd="1" destOrd="0" presId="urn:microsoft.com/office/officeart/2005/8/layout/architecture"/>
-    <dgm:cxn modelId="{6D89E528-33DA-444E-A6A7-5F9638289151}" type="presParOf" srcId="{3ABA4E84-5386-4208-B07C-939AA5084006}" destId="{97BCF505-29A6-49CC-BB6D-6E08F90762B8}" srcOrd="2" destOrd="0" presId="urn:microsoft.com/office/officeart/2005/8/layout/architecture"/>
-    <dgm:cxn modelId="{4E52A75E-1DF1-4CC1-AB2C-A44B7A31615D}" type="presParOf" srcId="{97BCF505-29A6-49CC-BB6D-6E08F90762B8}" destId="{4D22C836-6290-46C7-A870-84FDBD712D05}" srcOrd="0" destOrd="0" presId="urn:microsoft.com/office/officeart/2005/8/layout/architecture"/>
-    <dgm:cxn modelId="{91FB15D5-BC48-45E1-B50C-92A58E194E78}" type="presParOf" srcId="{4D22C836-6290-46C7-A870-84FDBD712D05}" destId="{7EBC331C-D424-4F0D-8F85-CD33297CA559}" srcOrd="0" destOrd="0" presId="urn:microsoft.com/office/officeart/2005/8/layout/architecture"/>
-    <dgm:cxn modelId="{50C10D9D-BD10-408D-88FE-516CE3B815CF}" type="presParOf" srcId="{4D22C836-6290-46C7-A870-84FDBD712D05}" destId="{98A04B89-AB20-4133-A80B-BE3C80FB2F54}" srcOrd="1" destOrd="0" presId="urn:microsoft.com/office/officeart/2005/8/layout/architecture"/>
-    <dgm:cxn modelId="{4DCAFC73-AC46-4CD8-AB58-205F1DEEC2F0}" type="presParOf" srcId="{65B0EC79-5FBD-4809-872A-535336D184D0}" destId="{B43B3FCC-526B-44F9-8AB4-B41E204BADBA}" srcOrd="1" destOrd="0" presId="urn:microsoft.com/office/officeart/2005/8/layout/architecture"/>
-    <dgm:cxn modelId="{194828FC-018F-442B-9AC7-AC0415265894}" type="presParOf" srcId="{65B0EC79-5FBD-4809-872A-535336D184D0}" destId="{32E38C81-5564-49C4-A00A-B3BB9036D8DF}" srcOrd="2" destOrd="0" presId="urn:microsoft.com/office/officeart/2005/8/layout/architecture"/>
-    <dgm:cxn modelId="{8EE1ACC8-011D-400E-8DC3-3D228996B68A}" type="presParOf" srcId="{32E38C81-5564-49C4-A00A-B3BB9036D8DF}" destId="{6782B6D3-F27C-4713-BE96-1E5F9DDB950B}" srcOrd="0" destOrd="0" presId="urn:microsoft.com/office/officeart/2005/8/layout/architecture"/>
-    <dgm:cxn modelId="{E8D1E3A2-B753-4C0F-BD3D-9305C1685B87}" type="presParOf" srcId="{32E38C81-5564-49C4-A00A-B3BB9036D8DF}" destId="{4FBA71C9-C594-44A4-8834-755BF4FE7658}" srcOrd="1" destOrd="0" presId="urn:microsoft.com/office/officeart/2005/8/layout/architecture"/>
-    <dgm:cxn modelId="{922D3210-81C4-4619-A63D-1DB2572419F9}" type="presParOf" srcId="{32E38C81-5564-49C4-A00A-B3BB9036D8DF}" destId="{6ADBF41B-3823-48B8-90DB-45B597427C77}" srcOrd="2" destOrd="0" presId="urn:microsoft.com/office/officeart/2005/8/layout/architecture"/>
-    <dgm:cxn modelId="{1FF670D2-B9AF-43C3-B2B7-EC79B26C2C4A}" type="presParOf" srcId="{6ADBF41B-3823-48B8-90DB-45B597427C77}" destId="{2927FDBC-3E7D-4211-AF23-F2A012F73453}" srcOrd="0" destOrd="0" presId="urn:microsoft.com/office/officeart/2005/8/layout/architecture"/>
-    <dgm:cxn modelId="{F915267F-9D7C-443F-B41D-8D2972698FEA}" type="presParOf" srcId="{2927FDBC-3E7D-4211-AF23-F2A012F73453}" destId="{0905F257-4135-497F-8D20-D36EB75F05E8}" srcOrd="0" destOrd="0" presId="urn:microsoft.com/office/officeart/2005/8/layout/architecture"/>
-    <dgm:cxn modelId="{3D3CB53D-3210-4259-9526-C8183AE42EFC}" type="presParOf" srcId="{2927FDBC-3E7D-4211-AF23-F2A012F73453}" destId="{7E70827C-6FE7-48C6-867B-0A9836B65D6F}" srcOrd="1" destOrd="0" presId="urn:microsoft.com/office/officeart/2005/8/layout/architecture"/>
-    <dgm:cxn modelId="{3F4389D5-0772-4172-8E65-94856A304141}" type="presParOf" srcId="{2927FDBC-3E7D-4211-AF23-F2A012F73453}" destId="{03D665A7-CB79-4BAC-BD21-08738AB838F7}" srcOrd="2" destOrd="0" presId="urn:microsoft.com/office/officeart/2005/8/layout/architecture"/>
-    <dgm:cxn modelId="{D81E6DEC-A734-4A91-A507-C2B96ABC9151}" type="presParOf" srcId="{03D665A7-CB79-4BAC-BD21-08738AB838F7}" destId="{60087510-0FCB-4F07-8360-F5F48BA584DD}" srcOrd="0" destOrd="0" presId="urn:microsoft.com/office/officeart/2005/8/layout/architecture"/>
-    <dgm:cxn modelId="{63118B12-E67D-408D-8006-81516C070C65}" type="presParOf" srcId="{60087510-0FCB-4F07-8360-F5F48BA584DD}" destId="{067229F0-933D-45F1-B1D3-FA6B0B4E4C27}" srcOrd="0" destOrd="0" presId="urn:microsoft.com/office/officeart/2005/8/layout/architecture"/>
-    <dgm:cxn modelId="{016125EE-C692-48DA-ADEC-6150FFA2EE8B}" type="presParOf" srcId="{60087510-0FCB-4F07-8360-F5F48BA584DD}" destId="{EF5D59F2-299E-4D24-A2B4-3768DCB70BF1}" srcOrd="1" destOrd="0" presId="urn:microsoft.com/office/officeart/2005/8/layout/architecture"/>
+    <dgm:cxn modelId="{7C4E2495-360E-4F12-801C-FF039B67E262}" type="presOf" srcId="{CE1F10E4-13C0-4FC4-A9BE-1A421796C750}" destId="{A3C68078-A134-4C11-B150-56BCC5B23BB4}" srcOrd="0" destOrd="0" presId="urn:microsoft.com/office/officeart/2005/8/layout/architecture"/>
+    <dgm:cxn modelId="{3CAC99AE-AA19-4EA9-9A54-3CB23F3958B4}" type="presParOf" srcId="{CDAA261A-A19E-4B88-9FC2-FAAC9442271C}" destId="{BAE560DB-2229-47EC-AADB-92D4C3BAC62C}" srcOrd="0" destOrd="0" presId="urn:microsoft.com/office/officeart/2005/8/layout/architecture"/>
+    <dgm:cxn modelId="{6B84AC9F-74D3-4BA3-BF23-66DB32310C0A}" type="presParOf" srcId="{BAE560DB-2229-47EC-AADB-92D4C3BAC62C}" destId="{A3C68078-A134-4C11-B150-56BCC5B23BB4}" srcOrd="0" destOrd="0" presId="urn:microsoft.com/office/officeart/2005/8/layout/architecture"/>
+    <dgm:cxn modelId="{923E99D8-7014-4862-AE56-347BFD8E6223}" type="presParOf" srcId="{BAE560DB-2229-47EC-AADB-92D4C3BAC62C}" destId="{CDE49A00-FCCD-4A0C-A26B-21FA588879BF}" srcOrd="1" destOrd="0" presId="urn:microsoft.com/office/officeart/2005/8/layout/architecture"/>
+    <dgm:cxn modelId="{D57C6A0D-D09D-456D-9802-84B11939D668}" type="presParOf" srcId="{BAE560DB-2229-47EC-AADB-92D4C3BAC62C}" destId="{65B0EC79-5FBD-4809-872A-535336D184D0}" srcOrd="2" destOrd="0" presId="urn:microsoft.com/office/officeart/2005/8/layout/architecture"/>
+    <dgm:cxn modelId="{258E3DFC-A8E8-442D-BF97-721C6CF1B60C}" type="presParOf" srcId="{65B0EC79-5FBD-4809-872A-535336D184D0}" destId="{3ABA4E84-5386-4208-B07C-939AA5084006}" srcOrd="0" destOrd="0" presId="urn:microsoft.com/office/officeart/2005/8/layout/architecture"/>
+    <dgm:cxn modelId="{E66651CC-026A-4C7B-BE16-AD22440C5544}" type="presParOf" srcId="{3ABA4E84-5386-4208-B07C-939AA5084006}" destId="{A772AD93-F97D-4176-A9DB-B84F6517999C}" srcOrd="0" destOrd="0" presId="urn:microsoft.com/office/officeart/2005/8/layout/architecture"/>
+    <dgm:cxn modelId="{EB2DB8D1-DD43-459A-AEB4-B69A62862D59}" type="presParOf" srcId="{3ABA4E84-5386-4208-B07C-939AA5084006}" destId="{75788F27-C3A5-4B3F-9A50-DCD3A2C82B33}" srcOrd="1" destOrd="0" presId="urn:microsoft.com/office/officeart/2005/8/layout/architecture"/>
+    <dgm:cxn modelId="{1319C50A-4938-4B98-A066-71E3005AC554}" type="presParOf" srcId="{3ABA4E84-5386-4208-B07C-939AA5084006}" destId="{97BCF505-29A6-49CC-BB6D-6E08F90762B8}" srcOrd="2" destOrd="0" presId="urn:microsoft.com/office/officeart/2005/8/layout/architecture"/>
+    <dgm:cxn modelId="{0AAE4526-44A3-4288-B089-E5C9BFC7DCA7}" type="presParOf" srcId="{97BCF505-29A6-49CC-BB6D-6E08F90762B8}" destId="{4D22C836-6290-46C7-A870-84FDBD712D05}" srcOrd="0" destOrd="0" presId="urn:microsoft.com/office/officeart/2005/8/layout/architecture"/>
+    <dgm:cxn modelId="{1D3D5A39-706B-4AE8-A57B-A71BE4652B9A}" type="presParOf" srcId="{4D22C836-6290-46C7-A870-84FDBD712D05}" destId="{7EBC331C-D424-4F0D-8F85-CD33297CA559}" srcOrd="0" destOrd="0" presId="urn:microsoft.com/office/officeart/2005/8/layout/architecture"/>
+    <dgm:cxn modelId="{F76E9C91-B2EB-43F1-A69C-4CD8BE4E3B6A}" type="presParOf" srcId="{4D22C836-6290-46C7-A870-84FDBD712D05}" destId="{98A04B89-AB20-4133-A80B-BE3C80FB2F54}" srcOrd="1" destOrd="0" presId="urn:microsoft.com/office/officeart/2005/8/layout/architecture"/>
+    <dgm:cxn modelId="{4BCCB858-84C2-46D0-8B9D-4C43BD34539F}" type="presParOf" srcId="{65B0EC79-5FBD-4809-872A-535336D184D0}" destId="{B43B3FCC-526B-44F9-8AB4-B41E204BADBA}" srcOrd="1" destOrd="0" presId="urn:microsoft.com/office/officeart/2005/8/layout/architecture"/>
+    <dgm:cxn modelId="{646F5F0D-EAF4-40C1-8607-417FE35B1B40}" type="presParOf" srcId="{65B0EC79-5FBD-4809-872A-535336D184D0}" destId="{32E38C81-5564-49C4-A00A-B3BB9036D8DF}" srcOrd="2" destOrd="0" presId="urn:microsoft.com/office/officeart/2005/8/layout/architecture"/>
+    <dgm:cxn modelId="{0CADE237-C722-4766-92AB-712DAF3616FE}" type="presParOf" srcId="{32E38C81-5564-49C4-A00A-B3BB9036D8DF}" destId="{6782B6D3-F27C-4713-BE96-1E5F9DDB950B}" srcOrd="0" destOrd="0" presId="urn:microsoft.com/office/officeart/2005/8/layout/architecture"/>
+    <dgm:cxn modelId="{4A9364DB-552C-43D9-A5AD-8D91C39DA95A}" type="presParOf" srcId="{32E38C81-5564-49C4-A00A-B3BB9036D8DF}" destId="{4FBA71C9-C594-44A4-8834-755BF4FE7658}" srcOrd="1" destOrd="0" presId="urn:microsoft.com/office/officeart/2005/8/layout/architecture"/>
+    <dgm:cxn modelId="{7F348692-5CB1-4A00-96FB-A364B119261A}" type="presParOf" srcId="{32E38C81-5564-49C4-A00A-B3BB9036D8DF}" destId="{6ADBF41B-3823-48B8-90DB-45B597427C77}" srcOrd="2" destOrd="0" presId="urn:microsoft.com/office/officeart/2005/8/layout/architecture"/>
+    <dgm:cxn modelId="{47E78345-B216-4ED4-A33F-3A348A1C5025}" type="presParOf" srcId="{6ADBF41B-3823-48B8-90DB-45B597427C77}" destId="{2927FDBC-3E7D-4211-AF23-F2A012F73453}" srcOrd="0" destOrd="0" presId="urn:microsoft.com/office/officeart/2005/8/layout/architecture"/>
+    <dgm:cxn modelId="{31135883-8261-4A2B-93ED-DCD798604ED1}" type="presParOf" srcId="{2927FDBC-3E7D-4211-AF23-F2A012F73453}" destId="{0905F257-4135-497F-8D20-D36EB75F05E8}" srcOrd="0" destOrd="0" presId="urn:microsoft.com/office/officeart/2005/8/layout/architecture"/>
+    <dgm:cxn modelId="{F12961EF-B875-4DA1-92E0-68B5A7BAF4E7}" type="presParOf" srcId="{2927FDBC-3E7D-4211-AF23-F2A012F73453}" destId="{7E70827C-6FE7-48C6-867B-0A9836B65D6F}" srcOrd="1" destOrd="0" presId="urn:microsoft.com/office/officeart/2005/8/layout/architecture"/>
+    <dgm:cxn modelId="{B074C992-8682-43C8-A2EB-B03A155E43A2}" type="presParOf" srcId="{2927FDBC-3E7D-4211-AF23-F2A012F73453}" destId="{03D665A7-CB79-4BAC-BD21-08738AB838F7}" srcOrd="2" destOrd="0" presId="urn:microsoft.com/office/officeart/2005/8/layout/architecture"/>
+    <dgm:cxn modelId="{1A385800-0877-46E9-A1D2-329ECFF90226}" type="presParOf" srcId="{03D665A7-CB79-4BAC-BD21-08738AB838F7}" destId="{60087510-0FCB-4F07-8360-F5F48BA584DD}" srcOrd="0" destOrd="0" presId="urn:microsoft.com/office/officeart/2005/8/layout/architecture"/>
+    <dgm:cxn modelId="{5DC1FC37-6E5A-47B4-87FA-B7D052F9DE0A}" type="presParOf" srcId="{60087510-0FCB-4F07-8360-F5F48BA584DD}" destId="{067229F0-933D-45F1-B1D3-FA6B0B4E4C27}" srcOrd="0" destOrd="0" presId="urn:microsoft.com/office/officeart/2005/8/layout/architecture"/>
+    <dgm:cxn modelId="{894F9E69-C11E-4FDC-B59E-7D567F95CEAC}" type="presParOf" srcId="{60087510-0FCB-4F07-8360-F5F48BA584DD}" destId="{EF5D59F2-299E-4D24-A2B4-3768DCB70BF1}" srcOrd="1" destOrd="0" presId="urn:microsoft.com/office/officeart/2005/8/layout/architecture"/>
   </dgm:cxnLst>
   <dgm:bg/>
   <dgm:whole/>
   <dgm:extLst>
     <a:ext uri="http://schemas.microsoft.com/office/drawing/2008/diagram">
-      <dsp:dataModelExt xmlns:dsp="http://schemas.microsoft.com/office/drawing/2008/diagram" relId="rId11" minVer="http://schemas.openxmlformats.org/drawingml/2006/diagram"/>
+      <dsp:dataModelExt xmlns:dsp="http://schemas.microsoft.com/office/drawing/2008/diagram" relId="rId21" minVer="http://schemas.openxmlformats.org/drawingml/2006/diagram"/>
     </a:ext>
   </dgm:extLst>
 </dgm:dataModel>
@@ -4830,4 +6825,16 @@
     </a:ext>
   </a:extLst>
 </a:theme>
+</file>
+
+<file path=customXml/item1.xml><?xml version="1.0" encoding="utf-8"?>
+<b:Sources xmlns:b="http://schemas.openxmlformats.org/officeDocument/2006/bibliography" xmlns="http://schemas.openxmlformats.org/officeDocument/2006/bibliography" SelectedStyle="\APASixthEditionOfficeOnline.xsl" StyleName="APA" Version="6"/>
+</file>
+
+<file path=customXml/itemProps1.xml><?xml version="1.0" encoding="utf-8"?>
+<ds:datastoreItem xmlns:ds="http://schemas.openxmlformats.org/officeDocument/2006/customXml" ds:itemID="{FD709A5A-0795-41B0-A886-CB08856A0587}">
+  <ds:schemaRefs>
+    <ds:schemaRef ds:uri="http://schemas.openxmlformats.org/officeDocument/2006/bibliography"/>
+  </ds:schemaRefs>
+</ds:datastoreItem>
 </file>
</xml_diff>

<commit_message>
Update Website Dev setup guide
</commit_message>
<xml_diff>
--- a/System/DeveloperGuide.docx
+++ b/System/DeveloperGuide.docx
@@ -4,6 +4,13 @@
   <w:body>
     <w:sdt>
       <w:sdtPr>
+        <w:rPr>
+          <w:rFonts w:asciiTheme="minorHAnsi" w:eastAsiaTheme="minorHAnsi" w:hAnsiTheme="minorHAnsi" w:cstheme="minorBidi"/>
+          <w:color w:val="auto"/>
+          <w:sz w:val="22"/>
+          <w:szCs w:val="22"/>
+          <w:lang w:val="en-GB"/>
+        </w:rPr>
         <w:id w:val="2061593371"/>
         <w:docPartObj>
           <w:docPartGallery w:val="Table of Contents"/>
@@ -12,14 +19,9 @@
       </w:sdtPr>
       <w:sdtEndPr>
         <w:rPr>
-          <w:rFonts w:asciiTheme="minorHAnsi" w:eastAsiaTheme="minorHAnsi" w:hAnsiTheme="minorHAnsi" w:cstheme="minorBidi"/>
           <w:b/>
           <w:bCs/>
           <w:noProof/>
-          <w:color w:val="auto"/>
-          <w:sz w:val="22"/>
-          <w:szCs w:val="22"/>
-          <w:lang w:val="en-GB"/>
         </w:rPr>
       </w:sdtEndPr>
       <w:sdtContent>
@@ -31,8 +33,6 @@
             <w:t>Contents</w:t>
           </w:r>
         </w:p>
-        <w:bookmarkStart w:id="0" w:name="_GoBack"/>
-        <w:bookmarkEnd w:id="0"/>
         <w:p>
           <w:pPr>
             <w:pStyle w:val="TOC1"/>
@@ -1038,11 +1038,11 @@
       <w:pPr>
         <w:pStyle w:val="Heading1"/>
       </w:pPr>
-      <w:bookmarkStart w:id="1" w:name="_Toc400697303"/>
+      <w:bookmarkStart w:id="0" w:name="_Toc400697303"/>
       <w:r>
         <w:t>Introduction</w:t>
       </w:r>
-      <w:bookmarkEnd w:id="1"/>
+      <w:bookmarkEnd w:id="0"/>
     </w:p>
     <w:p>
       <w:r>
@@ -1089,15 +1089,7 @@
         </w:numPr>
       </w:pPr>
       <w:r>
-        <w:t xml:space="preserve">A small backend database (MS SQL Server) augmented by a </w:t>
-      </w:r>
-      <w:proofErr w:type="spellStart"/>
-      <w:r>
-        <w:t>MongoDB</w:t>
-      </w:r>
-      <w:proofErr w:type="spellEnd"/>
-      <w:r>
-        <w:t xml:space="preserve"> NoSQL data store for data caching.</w:t>
+        <w:t>A small backend database (MS SQL Server) augmented by a MongoDB NoSQL data store for data caching.</w:t>
       </w:r>
     </w:p>
     <w:p>
@@ -1130,15 +1122,7 @@
         <w:t>rd</w:t>
       </w:r>
       <w:r>
-        <w:t xml:space="preserve"> party sites and packaged as a mobile app on multiple app stores): HTML5, JavaScript/</w:t>
-      </w:r>
-      <w:proofErr w:type="spellStart"/>
-      <w:r>
-        <w:t>TypeScript</w:t>
-      </w:r>
-      <w:proofErr w:type="spellEnd"/>
-      <w:r>
-        <w:t>, Apache Cordova</w:t>
+        <w:t xml:space="preserve"> party sites and packaged as a mobile app on multiple app stores): HTML5, JavaScript/TypeScript, Apache Cordova</w:t>
       </w:r>
     </w:p>
     <w:p>
@@ -1150,21 +1134,7 @@
         </w:numPr>
       </w:pPr>
       <w:r>
-        <w:t xml:space="preserve">An ASP.Net MVC based website used for browser based access to the information for end-users </w:t>
-      </w:r>
-      <w:r>
-        <w:t xml:space="preserve">(read and write) </w:t>
-      </w:r>
-      <w:r>
-        <w:t xml:space="preserve">as well as admin </w:t>
-      </w:r>
-      <w:proofErr w:type="gramStart"/>
-      <w:r>
-        <w:t>tools.:</w:t>
-      </w:r>
-      <w:proofErr w:type="gramEnd"/>
-      <w:r>
-        <w:t xml:space="preserve"> C#, ASP.Net MVC, Entity Framework, JavaScript.</w:t>
+        <w:t>An ASP.Net MVC based website used for browser based access to the information for end-users (read and write) as well as admin tools.: C#, ASP.Net MVC, Entity Framework, JavaScript.</w:t>
       </w:r>
     </w:p>
     <w:p>
@@ -1209,11 +1179,11 @@
       <w:pPr>
         <w:pStyle w:val="Heading1"/>
       </w:pPr>
-      <w:bookmarkStart w:id="2" w:name="_Toc400697304"/>
+      <w:bookmarkStart w:id="1" w:name="_Toc400697304"/>
       <w:r>
         <w:t>Using the Open Charge Map API</w:t>
       </w:r>
-      <w:bookmarkEnd w:id="2"/>
+      <w:bookmarkEnd w:id="1"/>
     </w:p>
     <w:p>
       <w:r>
@@ -1224,15 +1194,7 @@
       </w:r>
       <w:r>
         <w:lastRenderedPageBreak/>
-        <w:t>imported data which as licensing restrictions (related to redistributing and copyright). To request only Open Data (where an Open Data license applies to the original data source or the data originates from Open Charge Map contributors) you should include the parameter “</w:t>
-      </w:r>
-      <w:proofErr w:type="spellStart"/>
-      <w:r>
-        <w:t>opendata</w:t>
-      </w:r>
-      <w:proofErr w:type="spellEnd"/>
-      <w:r>
-        <w:t xml:space="preserve">=true”. In the future we will be removing all non-open data from the system. </w:t>
+        <w:t xml:space="preserve">imported data which as licensing restrictions (related to redistributing and copyright). To request only Open Data (where an Open Data license applies to the original data source or the data originates from Open Charge Map contributors) you should include the parameter “opendata=true”. In the future we will be removing all non-open data from the system. </w:t>
       </w:r>
       <w:r>
         <w:t xml:space="preserve">For more information on the API and embeddable components please see: </w:t>
@@ -1250,11 +1212,11 @@
       <w:pPr>
         <w:pStyle w:val="Heading1"/>
       </w:pPr>
-      <w:bookmarkStart w:id="3" w:name="_Toc400697305"/>
+      <w:bookmarkStart w:id="2" w:name="_Toc400697305"/>
       <w:r>
         <w:t>Contributing to Open Charge Map</w:t>
       </w:r>
-      <w:bookmarkEnd w:id="3"/>
+      <w:bookmarkEnd w:id="2"/>
     </w:p>
     <w:p>
       <w:r>
@@ -1273,38 +1235,30 @@
       <w:pPr>
         <w:pStyle w:val="Heading2"/>
       </w:pPr>
-      <w:bookmarkStart w:id="4" w:name="_Toc400697306"/>
+      <w:bookmarkStart w:id="3" w:name="_Toc400697306"/>
       <w:r>
         <w:t>Improving Data</w:t>
+      </w:r>
+      <w:bookmarkEnd w:id="3"/>
+    </w:p>
+    <w:p>
+      <w:r>
+        <w:t>For the most part the easiest and best way to contribute to improvement of the OCM data set is to use the website or app to submit additions, edits, comments/check-ins or photos. If you have a specific interest in data clean-up please contact us to discuss different approaches. We are always interested in ideas for how best to measure and improve data quality.</w:t>
+      </w:r>
+    </w:p>
+    <w:p>
+      <w:pPr>
+        <w:pStyle w:val="Heading2"/>
+      </w:pPr>
+      <w:bookmarkStart w:id="4" w:name="_Toc400697307"/>
+      <w:r>
+        <w:t>Translating UI Elements</w:t>
       </w:r>
       <w:bookmarkEnd w:id="4"/>
     </w:p>
     <w:p>
       <w:r>
-        <w:t>For the most part the easiest and best way to contribute to improvement of the OCM data set is to use the website or app to submit additions, edits, comments/check-ins or photos. If you have a specific interest in data clean-up please contact us to discuss different approaches. We are always interested in ideas for how best to measure and improve data quality.</w:t>
-      </w:r>
-    </w:p>
-    <w:p>
-      <w:pPr>
-        <w:pStyle w:val="Heading2"/>
-      </w:pPr>
-      <w:bookmarkStart w:id="5" w:name="_Toc400697307"/>
-      <w:r>
-        <w:t>Translating UI Elements</w:t>
-      </w:r>
-      <w:bookmarkEnd w:id="5"/>
-    </w:p>
-    <w:p>
-      <w:r>
-        <w:t xml:space="preserve">To contribute UI translations for any language please join our </w:t>
-      </w:r>
-      <w:proofErr w:type="spellStart"/>
-      <w:r>
-        <w:t>WebTranslatIt</w:t>
-      </w:r>
-      <w:proofErr w:type="spellEnd"/>
-      <w:r>
-        <w:t xml:space="preserve"> project: </w:t>
+        <w:t xml:space="preserve">To contribute UI translations for any language please join our WebTranslatIt project: </w:t>
       </w:r>
       <w:hyperlink r:id="rId12" w:history="1">
         <w:r>
@@ -1335,34 +1289,26 @@
       <w:pPr>
         <w:pStyle w:val="Heading2"/>
       </w:pPr>
-      <w:bookmarkStart w:id="6" w:name="_Toc400697308"/>
+      <w:bookmarkStart w:id="5" w:name="_Toc400697308"/>
       <w:r>
         <w:t>Contributing to System Development</w:t>
       </w:r>
-      <w:bookmarkEnd w:id="6"/>
+      <w:bookmarkEnd w:id="5"/>
     </w:p>
     <w:p>
       <w:r>
-        <w:t xml:space="preserve">To contribute changes please clone our </w:t>
-      </w:r>
-      <w:proofErr w:type="spellStart"/>
-      <w:r>
-        <w:t>ocm</w:t>
-      </w:r>
-      <w:proofErr w:type="spellEnd"/>
-      <w:r>
-        <w:t>-system repository and work locally, then submit a pull request for merging to our master repository. You should discuss any major changes before starting work.</w:t>
+        <w:t>To contribute changes please clone our ocm-system repository and work locally, then submit a pull request for merging to our master repository. You should discuss any major changes before starting work.</w:t>
       </w:r>
     </w:p>
     <w:p>
       <w:pPr>
         <w:pStyle w:val="Heading2"/>
       </w:pPr>
-      <w:bookmarkStart w:id="7" w:name="_Toc400697309"/>
+      <w:bookmarkStart w:id="6" w:name="_Toc400697309"/>
       <w:r>
         <w:t>Sponsoring Development</w:t>
       </w:r>
-      <w:bookmarkEnd w:id="7"/>
+      <w:bookmarkEnd w:id="6"/>
     </w:p>
     <w:p>
       <w:r>
@@ -1395,7 +1341,7 @@
       <w:pPr>
         <w:pStyle w:val="Heading1"/>
       </w:pPr>
-      <w:bookmarkStart w:id="8" w:name="_Toc400697310"/>
+      <w:bookmarkStart w:id="7" w:name="_Toc400697310"/>
       <w:r>
         <w:t xml:space="preserve">Developing </w:t>
       </w:r>
@@ -1408,17 +1354,17 @@
       <w:r>
         <w:t xml:space="preserve"> system</w:t>
       </w:r>
-      <w:bookmarkEnd w:id="8"/>
+      <w:bookmarkEnd w:id="7"/>
     </w:p>
     <w:p>
       <w:pPr>
         <w:pStyle w:val="Heading2"/>
       </w:pPr>
-      <w:bookmarkStart w:id="9" w:name="_Toc400697311"/>
+      <w:bookmarkStart w:id="8" w:name="_Toc400697311"/>
       <w:r>
         <w:t>Source Code</w:t>
       </w:r>
-      <w:bookmarkEnd w:id="9"/>
+      <w:bookmarkEnd w:id="8"/>
     </w:p>
     <w:p>
       <w:r>
@@ -1445,24 +1391,24 @@
       <w:pPr>
         <w:pStyle w:val="Heading2"/>
       </w:pPr>
-      <w:bookmarkStart w:id="10" w:name="_Toc400697312"/>
+      <w:bookmarkStart w:id="9" w:name="_Toc400697312"/>
       <w:r>
         <w:t xml:space="preserve">Development System </w:t>
       </w:r>
       <w:r>
         <w:t>Setup</w:t>
       </w:r>
-      <w:bookmarkEnd w:id="10"/>
+      <w:bookmarkEnd w:id="9"/>
     </w:p>
     <w:p>
       <w:pPr>
         <w:pStyle w:val="Heading3"/>
       </w:pPr>
-      <w:bookmarkStart w:id="11" w:name="_Toc400697313"/>
+      <w:bookmarkStart w:id="10" w:name="_Toc400697313"/>
       <w:r>
         <w:t>OCM Website &amp; API Development Configuration</w:t>
       </w:r>
-      <w:bookmarkEnd w:id="11"/>
+      <w:bookmarkEnd w:id="10"/>
     </w:p>
     <w:p>
       <w:pPr>
@@ -1496,11 +1442,9 @@
           <w:numId w:val="3"/>
         </w:numPr>
       </w:pPr>
-      <w:proofErr w:type="spellStart"/>
       <w:r>
         <w:t>NodeJS</w:t>
       </w:r>
-      <w:proofErr w:type="spellEnd"/>
     </w:p>
     <w:p>
       <w:pPr>
@@ -1510,19 +1454,116 @@
           <w:numId w:val="3"/>
         </w:numPr>
       </w:pPr>
-      <w:proofErr w:type="spellStart"/>
       <w:r>
         <w:t>MongoDB</w:t>
       </w:r>
-      <w:proofErr w:type="spellEnd"/>
     </w:p>
     <w:p>
       <w:pPr>
+        <w:pStyle w:val="Heading4"/>
+      </w:pPr>
+      <w:r>
+        <w:lastRenderedPageBreak/>
+        <w:t>Getting started with the Website and API development</w:t>
+      </w:r>
+    </w:p>
+    <w:p>
+      <w:pPr>
+        <w:pStyle w:val="ListParagraph"/>
+        <w:numPr>
+          <w:ilvl w:val="0"/>
+          <w:numId w:val="5"/>
+        </w:numPr>
+      </w:pPr>
+      <w:r>
+        <w:t>Install Github For Windows and get a Github username</w:t>
+      </w:r>
+    </w:p>
+    <w:p>
+      <w:pPr>
+        <w:pStyle w:val="ListParagraph"/>
+        <w:numPr>
+          <w:ilvl w:val="0"/>
+          <w:numId w:val="5"/>
+        </w:numPr>
+      </w:pPr>
+      <w:r>
+        <w:t>Clone the ocm-system repository to your local PC</w:t>
+      </w:r>
+    </w:p>
+    <w:p>
+      <w:pPr>
+        <w:pStyle w:val="ListParagraph"/>
+        <w:numPr>
+          <w:ilvl w:val="0"/>
+          <w:numId w:val="5"/>
+        </w:numPr>
+      </w:pPr>
+      <w:r>
+        <w:t>Install Visual Studio 2013 (minimum Express “Web” edition – to be confirmed)</w:t>
+      </w:r>
+    </w:p>
+    <w:p>
+      <w:pPr>
+        <w:pStyle w:val="ListParagraph"/>
+        <w:numPr>
+          <w:ilvl w:val="0"/>
+          <w:numId w:val="5"/>
+        </w:numPr>
+      </w:pPr>
+      <w:r>
+        <w:t>Install TypeScript add in for visual studio</w:t>
+      </w:r>
+    </w:p>
+    <w:p>
+      <w:pPr>
+        <w:pStyle w:val="ListParagraph"/>
+        <w:numPr>
+          <w:ilvl w:val="0"/>
+          <w:numId w:val="5"/>
+        </w:numPr>
+      </w:pPr>
+      <w:r>
+        <w:t xml:space="preserve">Install SQL Express 2014 and restore database clone from file in </w:t>
+      </w:r>
+      <w:hyperlink r:id="rId17" w:history="1">
+        <w:r>
+          <w:rPr>
+            <w:rStyle w:val="Hyperlink"/>
+          </w:rPr>
+          <w:t>https://github.com/openchargemap/ocm-docs/raw/master/Database/Clone/OCM_Clone_Backup.zip</w:t>
+        </w:r>
+      </w:hyperlink>
+      <w:r>
+        <w:t xml:space="preserve"> as “OCM_Live”</w:t>
+      </w:r>
+    </w:p>
+    <w:p>
+      <w:pPr>
+        <w:pStyle w:val="ListParagraph"/>
+        <w:numPr>
+          <w:ilvl w:val="0"/>
+          <w:numId w:val="5"/>
+        </w:numPr>
+      </w:pPr>
+      <w:r>
+        <w:t xml:space="preserve">Open OCM.Net.sln within Visual Studio and attempt build and run of </w:t>
+      </w:r>
+      <w:r>
+        <w:t>Website “OCM.MVC”</w:t>
+      </w:r>
+      <w:r>
+        <w:t>. If all OK then you’re ready to start making changes.</w:t>
+      </w:r>
+      <w:bookmarkStart w:id="11" w:name="_GoBack"/>
+      <w:bookmarkEnd w:id="11"/>
+    </w:p>
+    <w:p>
+      <w:pPr>
         <w:pStyle w:val="Heading3"/>
       </w:pPr>
       <w:bookmarkStart w:id="12" w:name="_Toc400697314"/>
       <w:r>
-        <w:lastRenderedPageBreak/>
         <w:t>App Development Configuration</w:t>
       </w:r>
       <w:bookmarkEnd w:id="12"/>
@@ -1551,15 +1592,7 @@
         <w:t>Visual Studio 2013 Express (Web)</w:t>
       </w:r>
       <w:r>
-        <w:t xml:space="preserve"> with </w:t>
-      </w:r>
-      <w:proofErr w:type="spellStart"/>
-      <w:r>
-        <w:t>TypeScript</w:t>
-      </w:r>
-      <w:proofErr w:type="spellEnd"/>
-      <w:r>
-        <w:t xml:space="preserve"> Add-In.</w:t>
+        <w:t xml:space="preserve"> with TypeScript Add-In.</w:t>
       </w:r>
     </w:p>
     <w:p>
@@ -1570,11 +1603,9 @@
           <w:numId w:val="3"/>
         </w:numPr>
       </w:pPr>
-      <w:proofErr w:type="spellStart"/>
       <w:r>
         <w:t>NodeJS</w:t>
       </w:r>
-      <w:proofErr w:type="spellEnd"/>
     </w:p>
     <w:p>
       <w:pPr>
@@ -1611,13 +1642,8 @@
           <w:numId w:val="2"/>
         </w:numPr>
       </w:pPr>
-      <w:proofErr w:type="spellStart"/>
-      <w:r>
-        <w:t>MongoDB</w:t>
-      </w:r>
-      <w:proofErr w:type="spellEnd"/>
-      <w:r>
-        <w:t xml:space="preserve"> configured as a service</w:t>
+      <w:r>
+        <w:t>MongoDB configured as a service</w:t>
       </w:r>
     </w:p>
     <w:p>
@@ -1628,11 +1654,9 @@
           <w:numId w:val="2"/>
         </w:numPr>
       </w:pPr>
-      <w:proofErr w:type="spellStart"/>
       <w:r>
         <w:t>NodeJS</w:t>
       </w:r>
-      <w:proofErr w:type="spellEnd"/>
     </w:p>
     <w:p>
       <w:pPr>
@@ -1742,15 +1766,7 @@
         </w:numPr>
       </w:pPr>
       <w:r>
-        <w:t>/</w:t>
-      </w:r>
-      <w:proofErr w:type="spellStart"/>
-      <w:r>
-        <w:t>api</w:t>
-      </w:r>
-      <w:proofErr w:type="spellEnd"/>
-      <w:r>
-        <w:t xml:space="preserve"> (redirect to api.openchargemap.io)</w:t>
+        <w:t>/api (redirect to api.openchargemap.io)</w:t>
       </w:r>
     </w:p>
     <w:p>
@@ -1790,6 +1806,7 @@
           <w:noProof/>
           <w:lang w:eastAsia="en-GB"/>
         </w:rPr>
+        <w:lastRenderedPageBreak/>
         <w:drawing>
           <wp:inline distT="0" distB="0" distL="0" distR="0">
             <wp:extent cx="5486400" cy="3200400"/>
@@ -1798,7 +1815,7 @@
             <wp:cNvGraphicFramePr/>
             <a:graphic xmlns:a="http://schemas.openxmlformats.org/drawingml/2006/main">
               <a:graphicData uri="http://schemas.openxmlformats.org/drawingml/2006/diagram">
-                <dgm:relIds xmlns:dgm="http://schemas.openxmlformats.org/drawingml/2006/diagram" xmlns:r="http://schemas.openxmlformats.org/officeDocument/2006/relationships" r:dm="rId17" r:lo="rId18" r:qs="rId19" r:cs="rId20"/>
+                <dgm:relIds xmlns:dgm="http://schemas.openxmlformats.org/drawingml/2006/diagram" xmlns:r="http://schemas.openxmlformats.org/officeDocument/2006/relationships" r:dm="rId18" r:lo="rId19" r:qs="rId20" r:cs="rId21"/>
               </a:graphicData>
             </a:graphic>
           </wp:inline>
@@ -1806,7 +1823,7 @@
       </w:r>
     </w:p>
     <w:sectPr>
-      <w:headerReference w:type="default" r:id="rId22"/>
+      <w:headerReference w:type="default" r:id="rId23"/>
       <w:pgSz w:w="11906" w:h="16838"/>
       <w:pgMar w:top="1440" w:right="1440" w:bottom="1440" w:left="1440" w:header="708" w:footer="708" w:gutter="0"/>
       <w:cols w:space="708"/>
@@ -2224,6 +2241,119 @@
     </w:lvl>
   </w:abstractNum>
   <w:abstractNum w:abstractNumId="3">
+    <w:nsid w:val="63EF230D"/>
+    <w:multiLevelType w:val="hybridMultilevel"/>
+    <w:tmpl w:val="C7325392"/>
+    <w:lvl w:ilvl="0" w:tplc="08090001">
+      <w:start w:val="1"/>
+      <w:numFmt w:val="bullet"/>
+      <w:lvlText w:val=""/>
+      <w:lvlJc w:val="left"/>
+      <w:pPr>
+        <w:ind w:left="720" w:hanging="360"/>
+      </w:pPr>
+      <w:rPr>
+        <w:rFonts w:ascii="Symbol" w:hAnsi="Symbol" w:hint="default"/>
+      </w:rPr>
+    </w:lvl>
+    <w:lvl w:ilvl="1" w:tplc="08090003" w:tentative="1">
+      <w:start w:val="1"/>
+      <w:numFmt w:val="bullet"/>
+      <w:lvlText w:val="o"/>
+      <w:lvlJc w:val="left"/>
+      <w:pPr>
+        <w:ind w:left="1440" w:hanging="360"/>
+      </w:pPr>
+      <w:rPr>
+        <w:rFonts w:ascii="Courier New" w:hAnsi="Courier New" w:cs="Courier New" w:hint="default"/>
+      </w:rPr>
+    </w:lvl>
+    <w:lvl w:ilvl="2" w:tplc="08090005" w:tentative="1">
+      <w:start w:val="1"/>
+      <w:numFmt w:val="bullet"/>
+      <w:lvlText w:val=""/>
+      <w:lvlJc w:val="left"/>
+      <w:pPr>
+        <w:ind w:left="2160" w:hanging="360"/>
+      </w:pPr>
+      <w:rPr>
+        <w:rFonts w:ascii="Wingdings" w:hAnsi="Wingdings" w:hint="default"/>
+      </w:rPr>
+    </w:lvl>
+    <w:lvl w:ilvl="3" w:tplc="08090001" w:tentative="1">
+      <w:start w:val="1"/>
+      <w:numFmt w:val="bullet"/>
+      <w:lvlText w:val=""/>
+      <w:lvlJc w:val="left"/>
+      <w:pPr>
+        <w:ind w:left="2880" w:hanging="360"/>
+      </w:pPr>
+      <w:rPr>
+        <w:rFonts w:ascii="Symbol" w:hAnsi="Symbol" w:hint="default"/>
+      </w:rPr>
+    </w:lvl>
+    <w:lvl w:ilvl="4" w:tplc="08090003" w:tentative="1">
+      <w:start w:val="1"/>
+      <w:numFmt w:val="bullet"/>
+      <w:lvlText w:val="o"/>
+      <w:lvlJc w:val="left"/>
+      <w:pPr>
+        <w:ind w:left="3600" w:hanging="360"/>
+      </w:pPr>
+      <w:rPr>
+        <w:rFonts w:ascii="Courier New" w:hAnsi="Courier New" w:cs="Courier New" w:hint="default"/>
+      </w:rPr>
+    </w:lvl>
+    <w:lvl w:ilvl="5" w:tplc="08090005" w:tentative="1">
+      <w:start w:val="1"/>
+      <w:numFmt w:val="bullet"/>
+      <w:lvlText w:val=""/>
+      <w:lvlJc w:val="left"/>
+      <w:pPr>
+        <w:ind w:left="4320" w:hanging="360"/>
+      </w:pPr>
+      <w:rPr>
+        <w:rFonts w:ascii="Wingdings" w:hAnsi="Wingdings" w:hint="default"/>
+      </w:rPr>
+    </w:lvl>
+    <w:lvl w:ilvl="6" w:tplc="08090001" w:tentative="1">
+      <w:start w:val="1"/>
+      <w:numFmt w:val="bullet"/>
+      <w:lvlText w:val=""/>
+      <w:lvlJc w:val="left"/>
+      <w:pPr>
+        <w:ind w:left="5040" w:hanging="360"/>
+      </w:pPr>
+      <w:rPr>
+        <w:rFonts w:ascii="Symbol" w:hAnsi="Symbol" w:hint="default"/>
+      </w:rPr>
+    </w:lvl>
+    <w:lvl w:ilvl="7" w:tplc="08090003" w:tentative="1">
+      <w:start w:val="1"/>
+      <w:numFmt w:val="bullet"/>
+      <w:lvlText w:val="o"/>
+      <w:lvlJc w:val="left"/>
+      <w:pPr>
+        <w:ind w:left="5760" w:hanging="360"/>
+      </w:pPr>
+      <w:rPr>
+        <w:rFonts w:ascii="Courier New" w:hAnsi="Courier New" w:cs="Courier New" w:hint="default"/>
+      </w:rPr>
+    </w:lvl>
+    <w:lvl w:ilvl="8" w:tplc="08090005" w:tentative="1">
+      <w:start w:val="1"/>
+      <w:numFmt w:val="bullet"/>
+      <w:lvlText w:val=""/>
+      <w:lvlJc w:val="left"/>
+      <w:pPr>
+        <w:ind w:left="6480" w:hanging="360"/>
+      </w:pPr>
+      <w:rPr>
+        <w:rFonts w:ascii="Wingdings" w:hAnsi="Wingdings" w:hint="default"/>
+      </w:rPr>
+    </w:lvl>
+  </w:abstractNum>
+  <w:abstractNum w:abstractNumId="4">
     <w:nsid w:val="6C362374"/>
     <w:multiLevelType w:val="hybridMultilevel"/>
     <w:tmpl w:val="A9302EC8"/>
@@ -2343,10 +2473,13 @@
     <w:abstractNumId w:val="1"/>
   </w:num>
   <w:num w:numId="3">
-    <w:abstractNumId w:val="3"/>
+    <w:abstractNumId w:val="4"/>
   </w:num>
   <w:num w:numId="4">
     <w:abstractNumId w:val="2"/>
+  </w:num>
+  <w:num w:numId="5">
+    <w:abstractNumId w:val="3"/>
   </w:num>
 </w:numbering>
 </file>
@@ -4396,48 +4529,48 @@
     </dgm:pt>
   </dgm:ptLst>
   <dgm:cxnLst>
+    <dgm:cxn modelId="{85BE3C7D-7DAA-47B0-A4E0-D6C0181F3847}" type="presOf" srcId="{22BEE66B-E5E2-4470-9660-66D7D5319111}" destId="{A772AD93-F97D-4176-A9DB-B84F6517999C}" srcOrd="0" destOrd="0" presId="urn:microsoft.com/office/officeart/2005/8/layout/architecture"/>
     <dgm:cxn modelId="{F18D335D-592E-493F-822D-8E20A776D319}" srcId="{CE1F10E4-13C0-4FC4-A9BE-1A421796C750}" destId="{22BEE66B-E5E2-4470-9660-66D7D5319111}" srcOrd="0" destOrd="0" parTransId="{FD9D5D55-83BD-401E-AF9F-62D5AA07984B}" sibTransId="{E3D4617C-FCB6-4687-846C-79EFF36E1361}"/>
-    <dgm:cxn modelId="{E078989D-3E16-4867-8F84-1861F58A59E0}" type="presOf" srcId="{18E7E38F-DDA1-45AD-9E25-D0CA3D280753}" destId="{7EBC331C-D424-4F0D-8F85-CD33297CA559}" srcOrd="0" destOrd="0" presId="urn:microsoft.com/office/officeart/2005/8/layout/architecture"/>
-    <dgm:cxn modelId="{D9E2F983-C432-4186-BFEB-D3F6B8C3271F}" type="presOf" srcId="{4C065813-B237-4B5F-8F4D-5ECF600ED47C}" destId="{067229F0-933D-45F1-B1D3-FA6B0B4E4C27}" srcOrd="0" destOrd="0" presId="urn:microsoft.com/office/officeart/2005/8/layout/architecture"/>
+    <dgm:cxn modelId="{1A950FD1-E75D-4FB6-8E12-F4C69668EA63}" type="presOf" srcId="{CE1F10E4-13C0-4FC4-A9BE-1A421796C750}" destId="{A3C68078-A134-4C11-B150-56BCC5B23BB4}" srcOrd="0" destOrd="0" presId="urn:microsoft.com/office/officeart/2005/8/layout/architecture"/>
     <dgm:cxn modelId="{AD346639-2F6A-4CD3-9628-0ED15549196C}" srcId="{6F32B101-0609-4C58-A742-5CDD2C7820F4}" destId="{CE1F10E4-13C0-4FC4-A9BE-1A421796C750}" srcOrd="0" destOrd="0" parTransId="{7DF6E089-4027-4DDC-9AA3-DBAFD57FEB4E}" sibTransId="{001736F6-5E85-4071-A69A-BCE2595C872D}"/>
-    <dgm:cxn modelId="{BA047B09-E938-4777-AF96-A8FBF334A536}" type="presOf" srcId="{F658718E-3555-4E49-B941-6D7C3933F86E}" destId="{0905F257-4135-497F-8D20-D36EB75F05E8}" srcOrd="0" destOrd="0" presId="urn:microsoft.com/office/officeart/2005/8/layout/architecture"/>
     <dgm:cxn modelId="{650CD44F-06CF-4072-A47A-956988FDEB60}" srcId="{F658718E-3555-4E49-B941-6D7C3933F86E}" destId="{4C065813-B237-4B5F-8F4D-5ECF600ED47C}" srcOrd="0" destOrd="0" parTransId="{C4386FF1-78EB-4FCA-A395-B4448EA4427B}" sibTransId="{DBB1BB5C-A8C6-43F4-9601-30F2A6DD6DA0}"/>
-    <dgm:cxn modelId="{90905FEA-67B4-4075-B088-50D09FFC40BA}" type="presOf" srcId="{22BEE66B-E5E2-4470-9660-66D7D5319111}" destId="{A772AD93-F97D-4176-A9DB-B84F6517999C}" srcOrd="0" destOrd="0" presId="urn:microsoft.com/office/officeart/2005/8/layout/architecture"/>
-    <dgm:cxn modelId="{0C504C58-1C64-4465-BD68-C51CA24B8914}" type="presOf" srcId="{C88D63AE-0F9F-4100-90EA-0951F4B6F235}" destId="{6782B6D3-F27C-4713-BE96-1E5F9DDB950B}" srcOrd="0" destOrd="0" presId="urn:microsoft.com/office/officeart/2005/8/layout/architecture"/>
-    <dgm:cxn modelId="{14BD8E14-05D2-43A3-AF7F-F522037DFBA9}" type="presOf" srcId="{6F32B101-0609-4C58-A742-5CDD2C7820F4}" destId="{CDAA261A-A19E-4B88-9FC2-FAAC9442271C}" srcOrd="0" destOrd="0" presId="urn:microsoft.com/office/officeart/2005/8/layout/architecture"/>
+    <dgm:cxn modelId="{7A4DA6C6-055D-4C34-BDF8-32944A0F335F}" type="presOf" srcId="{6F32B101-0609-4C58-A742-5CDD2C7820F4}" destId="{CDAA261A-A19E-4B88-9FC2-FAAC9442271C}" srcOrd="0" destOrd="0" presId="urn:microsoft.com/office/officeart/2005/8/layout/architecture"/>
+    <dgm:cxn modelId="{A4895F49-F447-4B32-95A6-F59857EF3FAC}" type="presOf" srcId="{C88D63AE-0F9F-4100-90EA-0951F4B6F235}" destId="{6782B6D3-F27C-4713-BE96-1E5F9DDB950B}" srcOrd="0" destOrd="0" presId="urn:microsoft.com/office/officeart/2005/8/layout/architecture"/>
+    <dgm:cxn modelId="{AAC7E058-73D5-46C9-8DB7-23108F474C7F}" type="presOf" srcId="{4C065813-B237-4B5F-8F4D-5ECF600ED47C}" destId="{067229F0-933D-45F1-B1D3-FA6B0B4E4C27}" srcOrd="0" destOrd="0" presId="urn:microsoft.com/office/officeart/2005/8/layout/architecture"/>
+    <dgm:cxn modelId="{A3F9F4AD-710B-4CAE-8588-0EFB8F2FAC50}" type="presOf" srcId="{F658718E-3555-4E49-B941-6D7C3933F86E}" destId="{0905F257-4135-497F-8D20-D36EB75F05E8}" srcOrd="0" destOrd="0" presId="urn:microsoft.com/office/officeart/2005/8/layout/architecture"/>
     <dgm:cxn modelId="{17FAFF72-5CD4-452B-A949-14DAD0E67DD8}" srcId="{C88D63AE-0F9F-4100-90EA-0951F4B6F235}" destId="{F658718E-3555-4E49-B941-6D7C3933F86E}" srcOrd="0" destOrd="0" parTransId="{3949A18D-227D-4AD9-BEA8-27DBF87D4D39}" sibTransId="{19B26273-BEC2-4D6E-830D-149525F60DFD}"/>
     <dgm:cxn modelId="{D46E527A-6CA2-4240-90F1-043686779FA1}" srcId="{CE1F10E4-13C0-4FC4-A9BE-1A421796C750}" destId="{C88D63AE-0F9F-4100-90EA-0951F4B6F235}" srcOrd="1" destOrd="0" parTransId="{B1317050-A39D-4341-B965-8B437DA05260}" sibTransId="{016560ED-BD26-4367-820C-592790AF1973}"/>
+    <dgm:cxn modelId="{0A7CC1B4-FAFF-4E29-9CD1-13B78370C311}" type="presOf" srcId="{18E7E38F-DDA1-45AD-9E25-D0CA3D280753}" destId="{7EBC331C-D424-4F0D-8F85-CD33297CA559}" srcOrd="0" destOrd="0" presId="urn:microsoft.com/office/officeart/2005/8/layout/architecture"/>
     <dgm:cxn modelId="{29EF8D7D-FC16-4604-8CDC-EFD1EED1EF98}" srcId="{22BEE66B-E5E2-4470-9660-66D7D5319111}" destId="{18E7E38F-DDA1-45AD-9E25-D0CA3D280753}" srcOrd="0" destOrd="0" parTransId="{6AF602E3-AA90-4381-8014-C692BD46D37F}" sibTransId="{AB73B1B9-9B79-4427-9A33-7D1013F1ED4D}"/>
-    <dgm:cxn modelId="{7C4E2495-360E-4F12-801C-FF039B67E262}" type="presOf" srcId="{CE1F10E4-13C0-4FC4-A9BE-1A421796C750}" destId="{A3C68078-A134-4C11-B150-56BCC5B23BB4}" srcOrd="0" destOrd="0" presId="urn:microsoft.com/office/officeart/2005/8/layout/architecture"/>
-    <dgm:cxn modelId="{3CAC99AE-AA19-4EA9-9A54-3CB23F3958B4}" type="presParOf" srcId="{CDAA261A-A19E-4B88-9FC2-FAAC9442271C}" destId="{BAE560DB-2229-47EC-AADB-92D4C3BAC62C}" srcOrd="0" destOrd="0" presId="urn:microsoft.com/office/officeart/2005/8/layout/architecture"/>
-    <dgm:cxn modelId="{6B84AC9F-74D3-4BA3-BF23-66DB32310C0A}" type="presParOf" srcId="{BAE560DB-2229-47EC-AADB-92D4C3BAC62C}" destId="{A3C68078-A134-4C11-B150-56BCC5B23BB4}" srcOrd="0" destOrd="0" presId="urn:microsoft.com/office/officeart/2005/8/layout/architecture"/>
-    <dgm:cxn modelId="{923E99D8-7014-4862-AE56-347BFD8E6223}" type="presParOf" srcId="{BAE560DB-2229-47EC-AADB-92D4C3BAC62C}" destId="{CDE49A00-FCCD-4A0C-A26B-21FA588879BF}" srcOrd="1" destOrd="0" presId="urn:microsoft.com/office/officeart/2005/8/layout/architecture"/>
-    <dgm:cxn modelId="{D57C6A0D-D09D-456D-9802-84B11939D668}" type="presParOf" srcId="{BAE560DB-2229-47EC-AADB-92D4C3BAC62C}" destId="{65B0EC79-5FBD-4809-872A-535336D184D0}" srcOrd="2" destOrd="0" presId="urn:microsoft.com/office/officeart/2005/8/layout/architecture"/>
-    <dgm:cxn modelId="{258E3DFC-A8E8-442D-BF97-721C6CF1B60C}" type="presParOf" srcId="{65B0EC79-5FBD-4809-872A-535336D184D0}" destId="{3ABA4E84-5386-4208-B07C-939AA5084006}" srcOrd="0" destOrd="0" presId="urn:microsoft.com/office/officeart/2005/8/layout/architecture"/>
-    <dgm:cxn modelId="{E66651CC-026A-4C7B-BE16-AD22440C5544}" type="presParOf" srcId="{3ABA4E84-5386-4208-B07C-939AA5084006}" destId="{A772AD93-F97D-4176-A9DB-B84F6517999C}" srcOrd="0" destOrd="0" presId="urn:microsoft.com/office/officeart/2005/8/layout/architecture"/>
-    <dgm:cxn modelId="{EB2DB8D1-DD43-459A-AEB4-B69A62862D59}" type="presParOf" srcId="{3ABA4E84-5386-4208-B07C-939AA5084006}" destId="{75788F27-C3A5-4B3F-9A50-DCD3A2C82B33}" srcOrd="1" destOrd="0" presId="urn:microsoft.com/office/officeart/2005/8/layout/architecture"/>
-    <dgm:cxn modelId="{1319C50A-4938-4B98-A066-71E3005AC554}" type="presParOf" srcId="{3ABA4E84-5386-4208-B07C-939AA5084006}" destId="{97BCF505-29A6-49CC-BB6D-6E08F90762B8}" srcOrd="2" destOrd="0" presId="urn:microsoft.com/office/officeart/2005/8/layout/architecture"/>
-    <dgm:cxn modelId="{0AAE4526-44A3-4288-B089-E5C9BFC7DCA7}" type="presParOf" srcId="{97BCF505-29A6-49CC-BB6D-6E08F90762B8}" destId="{4D22C836-6290-46C7-A870-84FDBD712D05}" srcOrd="0" destOrd="0" presId="urn:microsoft.com/office/officeart/2005/8/layout/architecture"/>
-    <dgm:cxn modelId="{1D3D5A39-706B-4AE8-A57B-A71BE4652B9A}" type="presParOf" srcId="{4D22C836-6290-46C7-A870-84FDBD712D05}" destId="{7EBC331C-D424-4F0D-8F85-CD33297CA559}" srcOrd="0" destOrd="0" presId="urn:microsoft.com/office/officeart/2005/8/layout/architecture"/>
-    <dgm:cxn modelId="{F76E9C91-B2EB-43F1-A69C-4CD8BE4E3B6A}" type="presParOf" srcId="{4D22C836-6290-46C7-A870-84FDBD712D05}" destId="{98A04B89-AB20-4133-A80B-BE3C80FB2F54}" srcOrd="1" destOrd="0" presId="urn:microsoft.com/office/officeart/2005/8/layout/architecture"/>
-    <dgm:cxn modelId="{4BCCB858-84C2-46D0-8B9D-4C43BD34539F}" type="presParOf" srcId="{65B0EC79-5FBD-4809-872A-535336D184D0}" destId="{B43B3FCC-526B-44F9-8AB4-B41E204BADBA}" srcOrd="1" destOrd="0" presId="urn:microsoft.com/office/officeart/2005/8/layout/architecture"/>
-    <dgm:cxn modelId="{646F5F0D-EAF4-40C1-8607-417FE35B1B40}" type="presParOf" srcId="{65B0EC79-5FBD-4809-872A-535336D184D0}" destId="{32E38C81-5564-49C4-A00A-B3BB9036D8DF}" srcOrd="2" destOrd="0" presId="urn:microsoft.com/office/officeart/2005/8/layout/architecture"/>
-    <dgm:cxn modelId="{0CADE237-C722-4766-92AB-712DAF3616FE}" type="presParOf" srcId="{32E38C81-5564-49C4-A00A-B3BB9036D8DF}" destId="{6782B6D3-F27C-4713-BE96-1E5F9DDB950B}" srcOrd="0" destOrd="0" presId="urn:microsoft.com/office/officeart/2005/8/layout/architecture"/>
-    <dgm:cxn modelId="{4A9364DB-552C-43D9-A5AD-8D91C39DA95A}" type="presParOf" srcId="{32E38C81-5564-49C4-A00A-B3BB9036D8DF}" destId="{4FBA71C9-C594-44A4-8834-755BF4FE7658}" srcOrd="1" destOrd="0" presId="urn:microsoft.com/office/officeart/2005/8/layout/architecture"/>
-    <dgm:cxn modelId="{7F348692-5CB1-4A00-96FB-A364B119261A}" type="presParOf" srcId="{32E38C81-5564-49C4-A00A-B3BB9036D8DF}" destId="{6ADBF41B-3823-48B8-90DB-45B597427C77}" srcOrd="2" destOrd="0" presId="urn:microsoft.com/office/officeart/2005/8/layout/architecture"/>
-    <dgm:cxn modelId="{47E78345-B216-4ED4-A33F-3A348A1C5025}" type="presParOf" srcId="{6ADBF41B-3823-48B8-90DB-45B597427C77}" destId="{2927FDBC-3E7D-4211-AF23-F2A012F73453}" srcOrd="0" destOrd="0" presId="urn:microsoft.com/office/officeart/2005/8/layout/architecture"/>
-    <dgm:cxn modelId="{31135883-8261-4A2B-93ED-DCD798604ED1}" type="presParOf" srcId="{2927FDBC-3E7D-4211-AF23-F2A012F73453}" destId="{0905F257-4135-497F-8D20-D36EB75F05E8}" srcOrd="0" destOrd="0" presId="urn:microsoft.com/office/officeart/2005/8/layout/architecture"/>
-    <dgm:cxn modelId="{F12961EF-B875-4DA1-92E0-68B5A7BAF4E7}" type="presParOf" srcId="{2927FDBC-3E7D-4211-AF23-F2A012F73453}" destId="{7E70827C-6FE7-48C6-867B-0A9836B65D6F}" srcOrd="1" destOrd="0" presId="urn:microsoft.com/office/officeart/2005/8/layout/architecture"/>
-    <dgm:cxn modelId="{B074C992-8682-43C8-A2EB-B03A155E43A2}" type="presParOf" srcId="{2927FDBC-3E7D-4211-AF23-F2A012F73453}" destId="{03D665A7-CB79-4BAC-BD21-08738AB838F7}" srcOrd="2" destOrd="0" presId="urn:microsoft.com/office/officeart/2005/8/layout/architecture"/>
-    <dgm:cxn modelId="{1A385800-0877-46E9-A1D2-329ECFF90226}" type="presParOf" srcId="{03D665A7-CB79-4BAC-BD21-08738AB838F7}" destId="{60087510-0FCB-4F07-8360-F5F48BA584DD}" srcOrd="0" destOrd="0" presId="urn:microsoft.com/office/officeart/2005/8/layout/architecture"/>
-    <dgm:cxn modelId="{5DC1FC37-6E5A-47B4-87FA-B7D052F9DE0A}" type="presParOf" srcId="{60087510-0FCB-4F07-8360-F5F48BA584DD}" destId="{067229F0-933D-45F1-B1D3-FA6B0B4E4C27}" srcOrd="0" destOrd="0" presId="urn:microsoft.com/office/officeart/2005/8/layout/architecture"/>
-    <dgm:cxn modelId="{894F9E69-C11E-4FDC-B59E-7D567F95CEAC}" type="presParOf" srcId="{60087510-0FCB-4F07-8360-F5F48BA584DD}" destId="{EF5D59F2-299E-4D24-A2B4-3768DCB70BF1}" srcOrd="1" destOrd="0" presId="urn:microsoft.com/office/officeart/2005/8/layout/architecture"/>
+    <dgm:cxn modelId="{8B6F04E9-198E-49B3-B898-20931F2D65BF}" type="presParOf" srcId="{CDAA261A-A19E-4B88-9FC2-FAAC9442271C}" destId="{BAE560DB-2229-47EC-AADB-92D4C3BAC62C}" srcOrd="0" destOrd="0" presId="urn:microsoft.com/office/officeart/2005/8/layout/architecture"/>
+    <dgm:cxn modelId="{36FCDDA1-9F88-4E7D-85D3-C12BA3CE7E83}" type="presParOf" srcId="{BAE560DB-2229-47EC-AADB-92D4C3BAC62C}" destId="{A3C68078-A134-4C11-B150-56BCC5B23BB4}" srcOrd="0" destOrd="0" presId="urn:microsoft.com/office/officeart/2005/8/layout/architecture"/>
+    <dgm:cxn modelId="{CCC83387-0605-40E4-B877-E8CE32A7FC87}" type="presParOf" srcId="{BAE560DB-2229-47EC-AADB-92D4C3BAC62C}" destId="{CDE49A00-FCCD-4A0C-A26B-21FA588879BF}" srcOrd="1" destOrd="0" presId="urn:microsoft.com/office/officeart/2005/8/layout/architecture"/>
+    <dgm:cxn modelId="{03C1C800-8E7F-4955-9B51-EBE75901F739}" type="presParOf" srcId="{BAE560DB-2229-47EC-AADB-92D4C3BAC62C}" destId="{65B0EC79-5FBD-4809-872A-535336D184D0}" srcOrd="2" destOrd="0" presId="urn:microsoft.com/office/officeart/2005/8/layout/architecture"/>
+    <dgm:cxn modelId="{0854CA6D-92E3-41B4-BCE3-F37291876AF2}" type="presParOf" srcId="{65B0EC79-5FBD-4809-872A-535336D184D0}" destId="{3ABA4E84-5386-4208-B07C-939AA5084006}" srcOrd="0" destOrd="0" presId="urn:microsoft.com/office/officeart/2005/8/layout/architecture"/>
+    <dgm:cxn modelId="{9D392E85-48F3-4A1E-BC73-D29E599FE657}" type="presParOf" srcId="{3ABA4E84-5386-4208-B07C-939AA5084006}" destId="{A772AD93-F97D-4176-A9DB-B84F6517999C}" srcOrd="0" destOrd="0" presId="urn:microsoft.com/office/officeart/2005/8/layout/architecture"/>
+    <dgm:cxn modelId="{82D49203-1C10-442E-A5D4-A911F5ED3A7A}" type="presParOf" srcId="{3ABA4E84-5386-4208-B07C-939AA5084006}" destId="{75788F27-C3A5-4B3F-9A50-DCD3A2C82B33}" srcOrd="1" destOrd="0" presId="urn:microsoft.com/office/officeart/2005/8/layout/architecture"/>
+    <dgm:cxn modelId="{9D52885E-1721-489A-9B48-59B669A86FB5}" type="presParOf" srcId="{3ABA4E84-5386-4208-B07C-939AA5084006}" destId="{97BCF505-29A6-49CC-BB6D-6E08F90762B8}" srcOrd="2" destOrd="0" presId="urn:microsoft.com/office/officeart/2005/8/layout/architecture"/>
+    <dgm:cxn modelId="{F6B1B881-4244-4FF7-BB4B-B3913D00AA51}" type="presParOf" srcId="{97BCF505-29A6-49CC-BB6D-6E08F90762B8}" destId="{4D22C836-6290-46C7-A870-84FDBD712D05}" srcOrd="0" destOrd="0" presId="urn:microsoft.com/office/officeart/2005/8/layout/architecture"/>
+    <dgm:cxn modelId="{83BC6A65-FCF4-4BC7-B752-BC0BFD1BA320}" type="presParOf" srcId="{4D22C836-6290-46C7-A870-84FDBD712D05}" destId="{7EBC331C-D424-4F0D-8F85-CD33297CA559}" srcOrd="0" destOrd="0" presId="urn:microsoft.com/office/officeart/2005/8/layout/architecture"/>
+    <dgm:cxn modelId="{45E67963-4D77-4567-9739-77A6A0391325}" type="presParOf" srcId="{4D22C836-6290-46C7-A870-84FDBD712D05}" destId="{98A04B89-AB20-4133-A80B-BE3C80FB2F54}" srcOrd="1" destOrd="0" presId="urn:microsoft.com/office/officeart/2005/8/layout/architecture"/>
+    <dgm:cxn modelId="{D7D11E93-64DA-48C3-8637-DB78ED265583}" type="presParOf" srcId="{65B0EC79-5FBD-4809-872A-535336D184D0}" destId="{B43B3FCC-526B-44F9-8AB4-B41E204BADBA}" srcOrd="1" destOrd="0" presId="urn:microsoft.com/office/officeart/2005/8/layout/architecture"/>
+    <dgm:cxn modelId="{62E654B1-DE25-41FB-82AE-D07CF7D72170}" type="presParOf" srcId="{65B0EC79-5FBD-4809-872A-535336D184D0}" destId="{32E38C81-5564-49C4-A00A-B3BB9036D8DF}" srcOrd="2" destOrd="0" presId="urn:microsoft.com/office/officeart/2005/8/layout/architecture"/>
+    <dgm:cxn modelId="{F5D081FF-4EF4-4A1F-8863-D1FDA792051E}" type="presParOf" srcId="{32E38C81-5564-49C4-A00A-B3BB9036D8DF}" destId="{6782B6D3-F27C-4713-BE96-1E5F9DDB950B}" srcOrd="0" destOrd="0" presId="urn:microsoft.com/office/officeart/2005/8/layout/architecture"/>
+    <dgm:cxn modelId="{88DC7BFE-1339-49A3-9852-B6BEBA1A7CD8}" type="presParOf" srcId="{32E38C81-5564-49C4-A00A-B3BB9036D8DF}" destId="{4FBA71C9-C594-44A4-8834-755BF4FE7658}" srcOrd="1" destOrd="0" presId="urn:microsoft.com/office/officeart/2005/8/layout/architecture"/>
+    <dgm:cxn modelId="{D254241C-F1A6-4556-9BAB-CC8F6D17AC11}" type="presParOf" srcId="{32E38C81-5564-49C4-A00A-B3BB9036D8DF}" destId="{6ADBF41B-3823-48B8-90DB-45B597427C77}" srcOrd="2" destOrd="0" presId="urn:microsoft.com/office/officeart/2005/8/layout/architecture"/>
+    <dgm:cxn modelId="{3B766D71-F84A-4293-9C3E-2D899B8021BC}" type="presParOf" srcId="{6ADBF41B-3823-48B8-90DB-45B597427C77}" destId="{2927FDBC-3E7D-4211-AF23-F2A012F73453}" srcOrd="0" destOrd="0" presId="urn:microsoft.com/office/officeart/2005/8/layout/architecture"/>
+    <dgm:cxn modelId="{7FE4178E-AA05-4024-81A7-6DD91517E016}" type="presParOf" srcId="{2927FDBC-3E7D-4211-AF23-F2A012F73453}" destId="{0905F257-4135-497F-8D20-D36EB75F05E8}" srcOrd="0" destOrd="0" presId="urn:microsoft.com/office/officeart/2005/8/layout/architecture"/>
+    <dgm:cxn modelId="{AB1995C3-D437-464D-ACB6-0DCE7148AE20}" type="presParOf" srcId="{2927FDBC-3E7D-4211-AF23-F2A012F73453}" destId="{7E70827C-6FE7-48C6-867B-0A9836B65D6F}" srcOrd="1" destOrd="0" presId="urn:microsoft.com/office/officeart/2005/8/layout/architecture"/>
+    <dgm:cxn modelId="{95EBD74C-B0D2-41AA-93A9-DBB9F3369FD5}" type="presParOf" srcId="{2927FDBC-3E7D-4211-AF23-F2A012F73453}" destId="{03D665A7-CB79-4BAC-BD21-08738AB838F7}" srcOrd="2" destOrd="0" presId="urn:microsoft.com/office/officeart/2005/8/layout/architecture"/>
+    <dgm:cxn modelId="{FADC802F-D277-4176-980E-500B207EFD76}" type="presParOf" srcId="{03D665A7-CB79-4BAC-BD21-08738AB838F7}" destId="{60087510-0FCB-4F07-8360-F5F48BA584DD}" srcOrd="0" destOrd="0" presId="urn:microsoft.com/office/officeart/2005/8/layout/architecture"/>
+    <dgm:cxn modelId="{1E106DC5-1F76-4A64-9E12-793BDEC60B57}" type="presParOf" srcId="{60087510-0FCB-4F07-8360-F5F48BA584DD}" destId="{067229F0-933D-45F1-B1D3-FA6B0B4E4C27}" srcOrd="0" destOrd="0" presId="urn:microsoft.com/office/officeart/2005/8/layout/architecture"/>
+    <dgm:cxn modelId="{3C13C92E-EFBC-4EE0-BC4F-101D7FA4BEE2}" type="presParOf" srcId="{60087510-0FCB-4F07-8360-F5F48BA584DD}" destId="{EF5D59F2-299E-4D24-A2B4-3768DCB70BF1}" srcOrd="1" destOrd="0" presId="urn:microsoft.com/office/officeart/2005/8/layout/architecture"/>
   </dgm:cxnLst>
   <dgm:bg/>
   <dgm:whole/>
   <dgm:extLst>
     <a:ext uri="http://schemas.microsoft.com/office/drawing/2008/diagram">
-      <dsp:dataModelExt xmlns:dsp="http://schemas.microsoft.com/office/drawing/2008/diagram" relId="rId21" minVer="http://schemas.openxmlformats.org/drawingml/2006/diagram"/>
+      <dsp:dataModelExt xmlns:dsp="http://schemas.microsoft.com/office/drawing/2008/diagram" relId="rId22" minVer="http://schemas.openxmlformats.org/drawingml/2006/diagram"/>
     </a:ext>
   </dgm:extLst>
 </dgm:dataModel>
@@ -6832,7 +6965,7 @@
 </file>
 
 <file path=customXml/itemProps1.xml><?xml version="1.0" encoding="utf-8"?>
-<ds:datastoreItem xmlns:ds="http://schemas.openxmlformats.org/officeDocument/2006/customXml" ds:itemID="{FD709A5A-0795-41B0-A886-CB08856A0587}">
+<ds:datastoreItem xmlns:ds="http://schemas.openxmlformats.org/officeDocument/2006/customXml" ds:itemID="{FE2B5636-2B47-43D1-940C-1FD9484B856F}">
   <ds:schemaRefs>
     <ds:schemaRef ds:uri="http://schemas.openxmlformats.org/officeDocument/2006/bibliography"/>
   </ds:schemaRefs>

</xml_diff>

<commit_message>
Update Developer Guide with example translation info
</commit_message>
<xml_diff>
--- a/System/DeveloperGuide.docx
+++ b/System/DeveloperGuide.docx
@@ -1122,7 +1122,15 @@
         <w:t>rd</w:t>
       </w:r>
       <w:r>
-        <w:t xml:space="preserve"> party sites and packaged as a mobile app on multiple app stores): HTML5, JavaScript/TypeScript, Apache Cordova</w:t>
+        <w:t xml:space="preserve"> party sites and packaged as a mobile app on multiple app stores): HTML5, JavaScript/</w:t>
+      </w:r>
+      <w:proofErr w:type="spellStart"/>
+      <w:r>
+        <w:t>TypeScript</w:t>
+      </w:r>
+      <w:proofErr w:type="spellEnd"/>
+      <w:r>
+        <w:t>, Apache Cordova</w:t>
       </w:r>
     </w:p>
     <w:p>
@@ -1164,7 +1172,15 @@
         <w:t xml:space="preserve">is </w:t>
       </w:r>
       <w:r>
-        <w:t xml:space="preserve">achieved with a JSON formation resource file translated using WebTranslateIt : </w:t>
+        <w:t xml:space="preserve">achieved with a JSON formation resource file translated using </w:t>
+      </w:r>
+      <w:proofErr w:type="spellStart"/>
+      <w:r>
+        <w:t>WebTranslateIt</w:t>
+      </w:r>
+      <w:proofErr w:type="spellEnd"/>
+      <w:r>
+        <w:t xml:space="preserve"> : </w:t>
       </w:r>
       <w:hyperlink r:id="rId9" w:history="1">
         <w:r>
@@ -1194,7 +1210,15 @@
       </w:r>
       <w:r>
         <w:lastRenderedPageBreak/>
-        <w:t xml:space="preserve">imported data which as licensing restrictions (related to redistributing and copyright). To request only Open Data (where an Open Data license applies to the original data source or the data originates from Open Charge Map contributors) you should include the parameter “opendata=true”. In the future we will be removing all non-open data from the system. </w:t>
+        <w:t>imported data which as licensing restrictions (related to redistributing and copyright). To request only Open Data (where an Open Data license applies to the original data source or the data originates from Open Charge Map contributors) you should include the parameter “</w:t>
+      </w:r>
+      <w:proofErr w:type="spellStart"/>
+      <w:r>
+        <w:t>opendata</w:t>
+      </w:r>
+      <w:proofErr w:type="spellEnd"/>
+      <w:r>
+        <w:t xml:space="preserve">=true”. In the future we will be removing all non-open data from the system. </w:t>
       </w:r>
       <w:r>
         <w:t xml:space="preserve">For more information on the API and embeddable components please see: </w:t>
@@ -1243,7 +1267,15 @@
     </w:p>
     <w:p>
       <w:r>
-        <w:t>For the most part the easiest and best way to contribute to improvement of the OCM data set is to use the website or app to submit additions, edits, comments/check-ins or photos. If you have a specific interest in data clean-up please contact us to discuss different approaches. We are always interested in ideas for how best to measure and improve data quality.</w:t>
+        <w:t xml:space="preserve">For the most part the easiest and best way to contribute to improvement of the OCM data set is to use the website or app to submit additions, edits, comments/check-ins or photos. If you have a specific interest in data </w:t>
+      </w:r>
+      <w:proofErr w:type="gramStart"/>
+      <w:r>
+        <w:t>clean-up</w:t>
+      </w:r>
+      <w:proofErr w:type="gramEnd"/>
+      <w:r>
+        <w:t xml:space="preserve"> please contact us to discuss different approaches. We are always interested in ideas for how best to measure and improve data quality.</w:t>
       </w:r>
     </w:p>
     <w:p>
@@ -1258,13 +1290,21 @@
     </w:p>
     <w:p>
       <w:r>
-        <w:t>To contribute UI translations for any language please join our WebTranslat</w:t>
+        <w:t xml:space="preserve">To contribute UI translations for any language please join our </w:t>
+      </w:r>
+      <w:proofErr w:type="spellStart"/>
+      <w:r>
+        <w:t>WebTranslat</w:t>
       </w:r>
       <w:r>
         <w:t>e</w:t>
       </w:r>
       <w:r>
-        <w:t xml:space="preserve">It project: </w:t>
+        <w:t>It</w:t>
+      </w:r>
+      <w:proofErr w:type="spellEnd"/>
+      <w:r>
+        <w:t xml:space="preserve"> project: </w:t>
       </w:r>
       <w:hyperlink r:id="rId12" w:history="1">
         <w:r>
@@ -1309,7 +1349,15 @@
         <w:t>create your own fork of</w:t>
       </w:r>
       <w:r>
-        <w:t xml:space="preserve"> our ocm-system repository</w:t>
+        <w:t xml:space="preserve"> our </w:t>
+      </w:r>
+      <w:proofErr w:type="spellStart"/>
+      <w:r>
+        <w:t>ocm</w:t>
+      </w:r>
+      <w:proofErr w:type="spellEnd"/>
+      <w:r>
+        <w:t>-system repository</w:t>
       </w:r>
       <w:r>
         <w:t xml:space="preserve"> (using the GitHub fork option) then clone it locally to do your work</w:t>
@@ -1409,7 +1457,7 @@
           <w:szCs w:val="20"/>
         </w:rPr>
       </w:pPr>
-      <w:hyperlink r:id="rId17" w:history="1">
+      <w:hyperlink r:id="rId17" w:anchor="contributing" w:history="1">
         <w:r>
           <w:rPr>
             <w:rStyle w:val="Hyperlink"/>
@@ -1422,34 +1470,32 @@
       </w:hyperlink>
     </w:p>
     <w:p>
-      <w:bookmarkStart w:id="9" w:name="_GoBack"/>
+      <w:r>
+        <w:t>We recommend using GitHub for Windows to clone the repository to your local development machine if you are unfamiliar with the GIT version control system command line.</w:t>
+      </w:r>
+    </w:p>
+    <w:p>
+      <w:pPr>
+        <w:pStyle w:val="Heading2"/>
+      </w:pPr>
+      <w:bookmarkStart w:id="9" w:name="_Toc426276565"/>
+      <w:r>
+        <w:t xml:space="preserve">Development System </w:t>
+      </w:r>
+      <w:r>
+        <w:t>Setup</w:t>
+      </w:r>
       <w:bookmarkEnd w:id="9"/>
-      <w:r>
-        <w:t>We recommend using GitHub for Windows to clone the repository to your local development machine if you are unfamiliar with the GIT version control system command line.</w:t>
-      </w:r>
-    </w:p>
-    <w:p>
-      <w:pPr>
-        <w:pStyle w:val="Heading2"/>
-      </w:pPr>
-      <w:bookmarkStart w:id="10" w:name="_Toc426276565"/>
-      <w:r>
-        <w:t xml:space="preserve">Development System </w:t>
-      </w:r>
-      <w:r>
-        <w:t>Setup</w:t>
+    </w:p>
+    <w:p>
+      <w:pPr>
+        <w:pStyle w:val="Heading3"/>
+      </w:pPr>
+      <w:bookmarkStart w:id="10" w:name="_Toc426276566"/>
+      <w:r>
+        <w:t>OCM Website &amp; API Development Configuration</w:t>
       </w:r>
       <w:bookmarkEnd w:id="10"/>
-    </w:p>
-    <w:p>
-      <w:pPr>
-        <w:pStyle w:val="Heading3"/>
-      </w:pPr>
-      <w:bookmarkStart w:id="11" w:name="_Toc426276566"/>
-      <w:r>
-        <w:t>OCM Website &amp; API Development Configuration</w:t>
-      </w:r>
-      <w:bookmarkEnd w:id="11"/>
     </w:p>
     <w:p>
       <w:pPr>
@@ -1472,7 +1518,10 @@
         </w:numPr>
       </w:pPr>
       <w:r>
-        <w:t>Visual Studio 2013 Express (Web)</w:t>
+        <w:t>Visual Studio 2015</w:t>
+      </w:r>
+      <w:r>
+        <w:t xml:space="preserve"> Express (Web)</w:t>
       </w:r>
     </w:p>
     <w:p>
@@ -1483,10 +1532,12 @@
           <w:numId w:val="3"/>
         </w:numPr>
       </w:pPr>
+      <w:proofErr w:type="spellStart"/>
       <w:r>
         <w:lastRenderedPageBreak/>
         <w:t>NodeJS</w:t>
       </w:r>
+      <w:proofErr w:type="spellEnd"/>
     </w:p>
     <w:p>
       <w:pPr>
@@ -1517,7 +1568,31 @@
         </w:numPr>
       </w:pPr>
       <w:r>
-        <w:t>Install Github For Windows and get a Github username</w:t>
+        <w:t xml:space="preserve">Install </w:t>
+      </w:r>
+      <w:proofErr w:type="spellStart"/>
+      <w:r>
+        <w:t>Github</w:t>
+      </w:r>
+      <w:proofErr w:type="spellEnd"/>
+      <w:r>
+        <w:t xml:space="preserve"> </w:t>
+      </w:r>
+      <w:proofErr w:type="gramStart"/>
+      <w:r>
+        <w:t>For</w:t>
+      </w:r>
+      <w:proofErr w:type="gramEnd"/>
+      <w:r>
+        <w:t xml:space="preserve"> Windows and get a </w:t>
+      </w:r>
+      <w:proofErr w:type="spellStart"/>
+      <w:r>
+        <w:t>Github</w:t>
+      </w:r>
+      <w:proofErr w:type="spellEnd"/>
+      <w:r>
+        <w:t xml:space="preserve"> username</w:t>
       </w:r>
     </w:p>
     <w:p>
@@ -1529,7 +1604,15 @@
         </w:numPr>
       </w:pPr>
       <w:r>
-        <w:t>Fork the ocm-system repository on GitHub (this give you your own copy to work on)</w:t>
+        <w:t xml:space="preserve">Fork the </w:t>
+      </w:r>
+      <w:proofErr w:type="spellStart"/>
+      <w:r>
+        <w:t>ocm</w:t>
+      </w:r>
+      <w:proofErr w:type="spellEnd"/>
+      <w:r>
+        <w:t>-system repository on GitHub (this give you your own copy to work on)</w:t>
       </w:r>
     </w:p>
     <w:p>
@@ -1541,7 +1624,15 @@
         </w:numPr>
       </w:pPr>
       <w:r>
-        <w:t>Clone your fork of the ocm-system repository to your local computer.</w:t>
+        <w:t xml:space="preserve">Clone your fork of the </w:t>
+      </w:r>
+      <w:proofErr w:type="spellStart"/>
+      <w:r>
+        <w:t>ocm</w:t>
+      </w:r>
+      <w:proofErr w:type="spellEnd"/>
+      <w:r>
+        <w:t>-system repository to your local computer.</w:t>
       </w:r>
     </w:p>
     <w:p>
@@ -1588,7 +1679,15 @@
         </w:r>
       </w:hyperlink>
       <w:r>
-        <w:t xml:space="preserve"> as “OCM_Live”</w:t>
+        <w:t xml:space="preserve"> as “</w:t>
+      </w:r>
+      <w:proofErr w:type="spellStart"/>
+      <w:r>
+        <w:t>OCM_Live</w:t>
+      </w:r>
+      <w:proofErr w:type="spellEnd"/>
+      <w:r>
+        <w:t>”</w:t>
       </w:r>
     </w:p>
     <w:p>
@@ -1605,23 +1704,44 @@
       <w:r>
         <w:t xml:space="preserve">is </w:t>
       </w:r>
-      <w:r>
-        <w:t>OK then you’re ready to start making changes.</w:t>
+      <w:proofErr w:type="gramStart"/>
+      <w:r>
+        <w:t>OK</w:t>
+      </w:r>
+      <w:proofErr w:type="gramEnd"/>
+      <w:r>
+        <w:t xml:space="preserve"> then you’re ready to start making changes.</w:t>
       </w:r>
     </w:p>
     <w:p>
       <w:pPr>
         <w:pStyle w:val="Heading3"/>
       </w:pPr>
-      <w:bookmarkStart w:id="12" w:name="_Toc426276567"/>
+      <w:bookmarkStart w:id="11" w:name="_Toc426276567"/>
       <w:r>
         <w:t>App Development Configuration</w:t>
       </w:r>
-      <w:bookmarkEnd w:id="12"/>
-    </w:p>
-    <w:p>
-      <w:r>
-        <w:t>Our web/mobile app uses HTML and TypeScript (Javascript).</w:t>
+      <w:bookmarkEnd w:id="11"/>
+    </w:p>
+    <w:p>
+      <w:r>
+        <w:t xml:space="preserve">Our web/mobile app uses HTML and </w:t>
+      </w:r>
+      <w:proofErr w:type="spellStart"/>
+      <w:r>
+        <w:t>TypeScript</w:t>
+      </w:r>
+      <w:proofErr w:type="spellEnd"/>
+      <w:r>
+        <w:t xml:space="preserve"> (</w:t>
+      </w:r>
+      <w:proofErr w:type="spellStart"/>
+      <w:r>
+        <w:t>Javascript</w:t>
+      </w:r>
+      <w:proofErr w:type="spellEnd"/>
+      <w:r>
+        <w:t>).</w:t>
       </w:r>
     </w:p>
     <w:p>
@@ -1665,9 +1785,11 @@
           <w:numId w:val="3"/>
         </w:numPr>
       </w:pPr>
+      <w:proofErr w:type="spellStart"/>
       <w:r>
         <w:t>NodeJS</w:t>
       </w:r>
+      <w:proofErr w:type="spellEnd"/>
     </w:p>
     <w:p>
       <w:pPr>
@@ -1677,19 +1799,21 @@
           <w:numId w:val="3"/>
         </w:numPr>
       </w:pPr>
+      <w:proofErr w:type="spellStart"/>
       <w:r>
         <w:t>TypeScript</w:t>
       </w:r>
+      <w:proofErr w:type="spellEnd"/>
     </w:p>
     <w:p>
       <w:pPr>
         <w:pStyle w:val="Heading2"/>
       </w:pPr>
-      <w:bookmarkStart w:id="13" w:name="_Toc426276568"/>
+      <w:bookmarkStart w:id="12" w:name="_Toc426276568"/>
       <w:r>
         <w:t>Server Configuration:</w:t>
       </w:r>
-      <w:bookmarkEnd w:id="13"/>
+      <w:bookmarkEnd w:id="12"/>
     </w:p>
     <w:p>
       <w:pPr>
@@ -1723,9 +1847,11 @@
           <w:numId w:val="2"/>
         </w:numPr>
       </w:pPr>
+      <w:proofErr w:type="spellStart"/>
       <w:r>
         <w:t>NodeJS</w:t>
       </w:r>
+      <w:proofErr w:type="spellEnd"/>
     </w:p>
     <w:p>
       <w:pPr>
@@ -1835,7 +1961,15 @@
         </w:numPr>
       </w:pPr>
       <w:r>
-        <w:t>/api (redirect to api.openchargemap.io)</w:t>
+        <w:t>/</w:t>
+      </w:r>
+      <w:proofErr w:type="spellStart"/>
+      <w:r>
+        <w:t>api</w:t>
+      </w:r>
+      <w:proofErr w:type="spellEnd"/>
+      <w:r>
+        <w:t xml:space="preserve"> (redirect to api.openchargemap.io)</w:t>
       </w:r>
     </w:p>
     <w:p>
@@ -1857,13 +1991,223 @@
     </w:p>
     <w:p>
       <w:pPr>
+        <w:pStyle w:val="Heading1"/>
+        <w:rPr>
+          <w:sz w:val="26"/>
+          <w:szCs w:val="26"/>
+        </w:rPr>
+      </w:pPr>
+      <w:bookmarkStart w:id="13" w:name="_Toc426276569"/>
+      <w:r>
+        <w:rPr>
+          <w:sz w:val="26"/>
+          <w:szCs w:val="26"/>
+        </w:rPr>
+        <w:t>Implementation of Translations in UI</w:t>
+      </w:r>
+    </w:p>
+    <w:p>
+      <w:r>
+        <w:t xml:space="preserve">HTML elements with the attribute “data-localize” are matched against the language specific resource dictionary at run-time using the matching resource key. </w:t>
+      </w:r>
+    </w:p>
+    <w:p>
+      <w:r>
+        <w:t xml:space="preserve">E.g.: </w:t>
+      </w:r>
+      <w:r>
+        <w:rPr>
+          <w:rStyle w:val="SubtitleChar"/>
+        </w:rPr>
+        <w:t>&lt;h1 data-localize</w:t>
+      </w:r>
+      <w:proofErr w:type="gramStart"/>
+      <w:r>
+        <w:rPr>
+          <w:rStyle w:val="SubtitleChar"/>
+        </w:rPr>
+        <w:t>=”</w:t>
+      </w:r>
+      <w:proofErr w:type="spellStart"/>
+      <w:r>
+        <w:rPr>
+          <w:rStyle w:val="SubtitleChar"/>
+        </w:rPr>
+        <w:t>ocm</w:t>
+      </w:r>
+      <w:proofErr w:type="gramEnd"/>
+      <w:r>
+        <w:rPr>
+          <w:rStyle w:val="SubtitleChar"/>
+        </w:rPr>
+        <w:t>.general.sectionTitle</w:t>
+      </w:r>
+      <w:proofErr w:type="spellEnd"/>
+      <w:r>
+        <w:rPr>
+          <w:rStyle w:val="SubtitleChar"/>
+        </w:rPr>
+        <w:t>”&gt;My Title&lt;/h1&gt;</w:t>
+      </w:r>
+    </w:p>
+    <w:p>
+      <w:r>
+        <w:t xml:space="preserve">The file </w:t>
+      </w:r>
+      <w:proofErr w:type="spellStart"/>
+      <w:r>
+        <w:t>OCM_UI_LocalisationResources.en</w:t>
+      </w:r>
+      <w:proofErr w:type="spellEnd"/>
+      <w:r>
+        <w:t xml:space="preserve"> is the master language resource file with example values given in English. Each language has a corresponding file generated via the </w:t>
+      </w:r>
+      <w:proofErr w:type="spellStart"/>
+      <w:r>
+        <w:t>WebTranslateIt</w:t>
+      </w:r>
+      <w:proofErr w:type="spellEnd"/>
+      <w:r>
+        <w:t xml:space="preserve"> project.</w:t>
+      </w:r>
+    </w:p>
+    <w:p>
+      <w:r>
+        <w:t>Dropdown lists can be translated by mapping their values to individual resource keys in the format “value_&lt;list item value&gt;”, under a parent resource key.</w:t>
+      </w:r>
+    </w:p>
+    <w:p/>
+    <w:p>
+      <w:r>
+        <w:t xml:space="preserve">Long text runs </w:t>
+      </w:r>
+      <w:r>
+        <w:t>with mixed HTML content can be translated by marking up HTML tags with data-localize-id attributes, unique to the section being translated:</w:t>
+      </w:r>
+    </w:p>
+    <w:p>
+      <w:pPr>
+        <w:pStyle w:val="Subtitle"/>
+      </w:pPr>
+      <w:r>
+        <w:t>&lt;p</w:t>
+      </w:r>
+      <w:r>
+        <w:t xml:space="preserve"> data-localize</w:t>
+      </w:r>
+      <w:proofErr w:type="gramStart"/>
+      <w:r>
+        <w:t>=”</w:t>
+      </w:r>
+      <w:proofErr w:type="spellStart"/>
+      <w:r>
+        <w:t>ocm</w:t>
+      </w:r>
+      <w:proofErr w:type="gramEnd"/>
+      <w:r>
+        <w:t>.infoText.example</w:t>
+      </w:r>
+      <w:proofErr w:type="spellEnd"/>
+      <w:r>
+        <w:t>”&gt;</w:t>
+      </w:r>
+      <w:r>
+        <w:t xml:space="preserve"> </w:t>
+      </w:r>
+      <w:r>
+        <w:t xml:space="preserve">If you operate a website and would like to include a charging location map, you can </w:t>
+      </w:r>
+      <w:r>
+        <w:t xml:space="preserve">&lt;a </w:t>
+      </w:r>
+      <w:proofErr w:type="spellStart"/>
+      <w:r>
+        <w:t>href</w:t>
+      </w:r>
+      <w:proofErr w:type="spellEnd"/>
+      <w:r>
+        <w:t>=”http://openchargemap.org/site/develop/” data-localize-id=”link-</w:t>
+      </w:r>
+      <w:proofErr w:type="spellStart"/>
+      <w:r>
+        <w:t>api</w:t>
+      </w:r>
+      <w:proofErr w:type="spellEnd"/>
+      <w:r>
+        <w:t>”&gt;embed a map on your own website&lt;/a&gt;</w:t>
+      </w:r>
+      <w:r>
+        <w:t>&lt;/p&gt;</w:t>
+      </w:r>
+      <w:bookmarkStart w:id="14" w:name="_GoBack"/>
+      <w:bookmarkEnd w:id="14"/>
+    </w:p>
+    <w:p>
+      <w:r>
+        <w:t xml:space="preserve">The corresponding resource key </w:t>
+      </w:r>
+      <w:r>
+        <w:t xml:space="preserve">section </w:t>
+      </w:r>
+      <w:r>
+        <w:t>might look like:</w:t>
+      </w:r>
+    </w:p>
+    <w:p>
+      <w:pPr>
+        <w:pStyle w:val="Subtitle"/>
+      </w:pPr>
+      <w:r>
+        <w:t xml:space="preserve">"example": </w:t>
+      </w:r>
+      <w:r>
+        <w:t>“</w:t>
+      </w:r>
+      <w:r>
+        <w:t xml:space="preserve">If you operate a website and would like to include a charging location map, you can </w:t>
+      </w:r>
+      <w:r>
+        <w:t>{</w:t>
+      </w:r>
+      <w:proofErr w:type="spellStart"/>
+      <w:r>
+        <w:t>link-</w:t>
+      </w:r>
+      <w:proofErr w:type="gramStart"/>
+      <w:r>
+        <w:t>api</w:t>
+      </w:r>
+      <w:r>
+        <w:t>:embed</w:t>
+      </w:r>
+      <w:proofErr w:type="spellEnd"/>
+      <w:proofErr w:type="gramEnd"/>
+      <w:r>
+        <w:t xml:space="preserve"> a map on your own website}.”</w:t>
+      </w:r>
+    </w:p>
+    <w:p>
+      <w:pPr>
+        <w:rPr>
+          <w:rFonts w:asciiTheme="majorHAnsi" w:eastAsiaTheme="majorEastAsia" w:hAnsiTheme="majorHAnsi" w:cstheme="majorBidi"/>
+          <w:color w:val="2E74B5" w:themeColor="accent1" w:themeShade="BF"/>
+          <w:sz w:val="26"/>
+          <w:szCs w:val="26"/>
+        </w:rPr>
+      </w:pPr>
+      <w:r>
+        <w:br w:type="page"/>
+      </w:r>
+    </w:p>
+    <w:p>
+      <w:pPr>
         <w:pStyle w:val="Heading2"/>
       </w:pPr>
-      <w:bookmarkStart w:id="14" w:name="_Toc426276569"/>
-      <w:r>
+      <w:r>
+        <w:lastRenderedPageBreak/>
         <w:t>System Architecture</w:t>
       </w:r>
-      <w:bookmarkEnd w:id="14"/>
+      <w:bookmarkEnd w:id="13"/>
     </w:p>
     <w:p/>
     <w:p>
@@ -1875,11 +2219,10 @@
           <w:noProof/>
           <w:lang w:eastAsia="en-GB"/>
         </w:rPr>
-        <w:lastRenderedPageBreak/>
         <w:drawing>
           <wp:inline distT="0" distB="0" distL="0" distR="0">
-            <wp:extent cx="5486400" cy="3200400"/>
-            <wp:effectExtent l="0" t="0" r="0" b="266700"/>
+            <wp:extent cx="3397250" cy="1397000"/>
+            <wp:effectExtent l="0" t="95250" r="0" b="222250"/>
             <wp:docPr id="1" name="Diagram 1"/>
             <wp:cNvGraphicFramePr/>
             <a:graphic xmlns:a="http://schemas.openxmlformats.org/drawingml/2006/main">
@@ -1959,10 +2302,7 @@
       <w:pStyle w:val="Heading5"/>
     </w:pPr>
     <w:r>
-      <w:t xml:space="preserve">Open Charge Map </w:t>
-    </w:r>
-    <w:r>
-      <w:t>Developer Guide</w:t>
+      <w:t>Open Charge Map Developer Guide</w:t>
     </w:r>
   </w:p>
 </w:hdr>
@@ -3263,6 +3603,48 @@
       <w:color w:val="2E74B5" w:themeColor="accent1" w:themeShade="BF"/>
     </w:rPr>
   </w:style>
+  <w:style w:type="character" w:styleId="SubtleReference">
+    <w:name w:val="Subtle Reference"/>
+    <w:basedOn w:val="DefaultParagraphFont"/>
+    <w:uiPriority w:val="31"/>
+    <w:qFormat/>
+    <w:rsid w:val="002E68A3"/>
+    <w:rPr>
+      <w:smallCaps/>
+      <w:color w:val="5A5A5A" w:themeColor="text1" w:themeTint="A5"/>
+    </w:rPr>
+  </w:style>
+  <w:style w:type="paragraph" w:styleId="Subtitle">
+    <w:name w:val="Subtitle"/>
+    <w:basedOn w:val="Normal"/>
+    <w:next w:val="Normal"/>
+    <w:link w:val="SubtitleChar"/>
+    <w:uiPriority w:val="11"/>
+    <w:qFormat/>
+    <w:rsid w:val="002E68A3"/>
+    <w:pPr>
+      <w:numPr>
+        <w:ilvl w:val="1"/>
+      </w:numPr>
+    </w:pPr>
+    <w:rPr>
+      <w:rFonts w:eastAsiaTheme="minorEastAsia"/>
+      <w:color w:val="5A5A5A" w:themeColor="text1" w:themeTint="A5"/>
+      <w:spacing w:val="15"/>
+    </w:rPr>
+  </w:style>
+  <w:style w:type="character" w:customStyle="1" w:styleId="SubtitleChar">
+    <w:name w:val="Subtitle Char"/>
+    <w:basedOn w:val="DefaultParagraphFont"/>
+    <w:link w:val="Subtitle"/>
+    <w:uiPriority w:val="11"/>
+    <w:rsid w:val="002E68A3"/>
+    <w:rPr>
+      <w:rFonts w:eastAsiaTheme="minorEastAsia"/>
+      <w:color w:val="5A5A5A" w:themeColor="text1" w:themeTint="A5"/>
+      <w:spacing w:val="15"/>
+    </w:rPr>
+  </w:style>
 </w:styles>
 </file>
 
@@ -4660,8 +5042,8 @@
       </dsp:nvSpPr>
       <dsp:spPr>
         <a:xfrm>
-          <a:off x="2025" y="2453837"/>
-          <a:ext cx="5482349" cy="746187"/>
+          <a:off x="1254" y="1080072"/>
+          <a:ext cx="3394741" cy="316848"/>
         </a:xfrm>
         <a:prstGeom prst="roundRect">
           <a:avLst>
@@ -4701,12 +5083,12 @@
         </a:fontRef>
       </dsp:style>
       <dsp:txBody>
-        <a:bodyPr spcFirstLastPara="0" vert="horz" wrap="square" lIns="121920" tIns="121920" rIns="121920" bIns="121920" numCol="1" spcCol="1270" anchor="ctr" anchorCtr="0">
+        <a:bodyPr spcFirstLastPara="0" vert="horz" wrap="square" lIns="49530" tIns="49530" rIns="49530" bIns="49530" numCol="1" spcCol="1270" anchor="ctr" anchorCtr="0">
           <a:noAutofit/>
         </a:bodyPr>
         <a:lstStyle/>
         <a:p>
-          <a:pPr lvl="0" algn="ctr" defTabSz="1422400">
+          <a:pPr lvl="0" algn="ctr" defTabSz="577850">
             <a:lnSpc>
               <a:spcPct val="90000"/>
             </a:lnSpc>
@@ -4718,14 +5100,14 @@
             </a:spcAft>
           </a:pPr>
           <a:r>
-            <a:rPr lang="en-GB" sz="3200" kern="1200"/>
+            <a:rPr lang="en-GB" sz="1300" kern="1200"/>
             <a:t>Data Store</a:t>
           </a:r>
         </a:p>
       </dsp:txBody>
       <dsp:txXfrm>
-        <a:off x="23880" y="2475692"/>
-        <a:ext cx="5438639" cy="702477"/>
+        <a:off x="10534" y="1089352"/>
+        <a:ext cx="3376181" cy="298288"/>
       </dsp:txXfrm>
     </dsp:sp>
     <dsp:sp modelId="{A772AD93-F97D-4176-A9DB-B84F6517999C}">
@@ -4735,8 +5117,8 @@
       </dsp:nvSpPr>
       <dsp:spPr>
         <a:xfrm>
-          <a:off x="2025" y="1636016"/>
-          <a:ext cx="2630685" cy="746187"/>
+          <a:off x="1254" y="720074"/>
+          <a:ext cx="1628954" cy="316848"/>
         </a:xfrm>
         <a:prstGeom prst="roundRect">
           <a:avLst>
@@ -4776,12 +5158,12 @@
         </a:fontRef>
       </dsp:style>
       <dsp:txBody>
-        <a:bodyPr spcFirstLastPara="0" vert="horz" wrap="square" lIns="121920" tIns="121920" rIns="121920" bIns="121920" numCol="1" spcCol="1270" anchor="ctr" anchorCtr="0">
+        <a:bodyPr spcFirstLastPara="0" vert="horz" wrap="square" lIns="49530" tIns="49530" rIns="49530" bIns="49530" numCol="1" spcCol="1270" anchor="ctr" anchorCtr="0">
           <a:noAutofit/>
         </a:bodyPr>
         <a:lstStyle/>
         <a:p>
-          <a:pPr lvl="0" algn="ctr" defTabSz="1422400">
+          <a:pPr lvl="0" algn="ctr" defTabSz="577850">
             <a:lnSpc>
               <a:spcPct val="90000"/>
             </a:lnSpc>
@@ -4793,14 +5175,14 @@
             </a:spcAft>
           </a:pPr>
           <a:r>
-            <a:rPr lang="en-GB" sz="3200" kern="1200"/>
+            <a:rPr lang="en-GB" sz="1300" kern="1200"/>
             <a:t>Data API</a:t>
           </a:r>
         </a:p>
       </dsp:txBody>
       <dsp:txXfrm>
-        <a:off x="23880" y="1657871"/>
-        <a:ext cx="2586975" cy="702477"/>
+        <a:off x="10534" y="729354"/>
+        <a:ext cx="1610394" cy="298288"/>
       </dsp:txXfrm>
     </dsp:sp>
     <dsp:sp modelId="{7EBC331C-D424-4F0D-8F85-CD33297CA559}">
@@ -4810,8 +5192,8 @@
       </dsp:nvSpPr>
       <dsp:spPr>
         <a:xfrm>
-          <a:off x="2025" y="818196"/>
-          <a:ext cx="2630685" cy="746187"/>
+          <a:off x="1254" y="360076"/>
+          <a:ext cx="1628954" cy="316848"/>
         </a:xfrm>
         <a:prstGeom prst="roundRect">
           <a:avLst>
@@ -4851,12 +5233,12 @@
         </a:fontRef>
       </dsp:style>
       <dsp:txBody>
-        <a:bodyPr spcFirstLastPara="0" vert="horz" wrap="square" lIns="121920" tIns="121920" rIns="121920" bIns="121920" numCol="1" spcCol="1270" anchor="ctr" anchorCtr="0">
+        <a:bodyPr spcFirstLastPara="0" vert="horz" wrap="square" lIns="49530" tIns="49530" rIns="49530" bIns="49530" numCol="1" spcCol="1270" anchor="ctr" anchorCtr="0">
           <a:noAutofit/>
         </a:bodyPr>
         <a:lstStyle/>
         <a:p>
-          <a:pPr lvl="0" algn="ctr" defTabSz="1422400">
+          <a:pPr lvl="0" algn="ctr" defTabSz="577850">
             <a:lnSpc>
               <a:spcPct val="90000"/>
             </a:lnSpc>
@@ -4868,14 +5250,14 @@
             </a:spcAft>
           </a:pPr>
           <a:r>
-            <a:rPr lang="en-GB" sz="3200" kern="1200"/>
+            <a:rPr lang="en-GB" sz="1300" kern="1200"/>
             <a:t>Web</a:t>
           </a:r>
         </a:p>
       </dsp:txBody>
       <dsp:txXfrm>
-        <a:off x="23880" y="840051"/>
-        <a:ext cx="2586975" cy="702477"/>
+        <a:off x="10534" y="369356"/>
+        <a:ext cx="1610394" cy="298288"/>
       </dsp:txXfrm>
     </dsp:sp>
     <dsp:sp modelId="{6782B6D3-F27C-4713-BE96-1E5F9DDB950B}">
@@ -4885,8 +5267,8 @@
       </dsp:nvSpPr>
       <dsp:spPr>
         <a:xfrm>
-          <a:off x="2853688" y="1636016"/>
-          <a:ext cx="2630685" cy="746187"/>
+          <a:off x="1767041" y="720074"/>
+          <a:ext cx="1628954" cy="316848"/>
         </a:xfrm>
         <a:prstGeom prst="roundRect">
           <a:avLst>
@@ -4926,12 +5308,12 @@
         </a:fontRef>
       </dsp:style>
       <dsp:txBody>
-        <a:bodyPr spcFirstLastPara="0" vert="horz" wrap="square" lIns="121920" tIns="121920" rIns="121920" bIns="121920" numCol="1" spcCol="1270" anchor="ctr" anchorCtr="0">
+        <a:bodyPr spcFirstLastPara="0" vert="horz" wrap="square" lIns="49530" tIns="49530" rIns="49530" bIns="49530" numCol="1" spcCol="1270" anchor="ctr" anchorCtr="0">
           <a:noAutofit/>
         </a:bodyPr>
         <a:lstStyle/>
         <a:p>
-          <a:pPr lvl="0" algn="ctr" defTabSz="1422400">
+          <a:pPr lvl="0" algn="ctr" defTabSz="577850">
             <a:lnSpc>
               <a:spcPct val="90000"/>
             </a:lnSpc>
@@ -4943,14 +5325,14 @@
             </a:spcAft>
           </a:pPr>
           <a:r>
-            <a:rPr lang="en-GB" sz="3200" kern="1200"/>
+            <a:rPr lang="en-GB" sz="1300" kern="1200"/>
             <a:t>API</a:t>
           </a:r>
         </a:p>
       </dsp:txBody>
       <dsp:txXfrm>
-        <a:off x="2875543" y="1657871"/>
-        <a:ext cx="2586975" cy="702477"/>
+        <a:off x="1776321" y="729354"/>
+        <a:ext cx="1610394" cy="298288"/>
       </dsp:txXfrm>
     </dsp:sp>
     <dsp:sp modelId="{0905F257-4135-497F-8D20-D36EB75F05E8}">
@@ -4960,8 +5342,8 @@
       </dsp:nvSpPr>
       <dsp:spPr>
         <a:xfrm>
-          <a:off x="2853688" y="818196"/>
-          <a:ext cx="2630685" cy="746187"/>
+          <a:off x="1767041" y="360076"/>
+          <a:ext cx="1628954" cy="316848"/>
         </a:xfrm>
         <a:prstGeom prst="roundRect">
           <a:avLst>
@@ -5001,12 +5383,12 @@
         </a:fontRef>
       </dsp:style>
       <dsp:txBody>
-        <a:bodyPr spcFirstLastPara="0" vert="horz" wrap="square" lIns="121920" tIns="121920" rIns="121920" bIns="121920" numCol="1" spcCol="1270" anchor="ctr" anchorCtr="0">
+        <a:bodyPr spcFirstLastPara="0" vert="horz" wrap="square" lIns="49530" tIns="49530" rIns="49530" bIns="49530" numCol="1" spcCol="1270" anchor="ctr" anchorCtr="0">
           <a:noAutofit/>
         </a:bodyPr>
         <a:lstStyle/>
         <a:p>
-          <a:pPr lvl="0" algn="ctr" defTabSz="1422400">
+          <a:pPr lvl="0" algn="ctr" defTabSz="577850">
             <a:lnSpc>
               <a:spcPct val="90000"/>
             </a:lnSpc>
@@ -5018,14 +5400,14 @@
             </a:spcAft>
           </a:pPr>
           <a:r>
-            <a:rPr lang="en-GB" sz="3200" kern="1200"/>
+            <a:rPr lang="en-GB" sz="1300" kern="1200"/>
             <a:t>HTTP API</a:t>
           </a:r>
         </a:p>
       </dsp:txBody>
       <dsp:txXfrm>
-        <a:off x="2875543" y="840051"/>
-        <a:ext cx="2586975" cy="702477"/>
+        <a:off x="1776321" y="369356"/>
+        <a:ext cx="1610394" cy="298288"/>
       </dsp:txXfrm>
     </dsp:sp>
     <dsp:sp modelId="{067229F0-933D-45F1-B1D3-FA6B0B4E4C27}">
@@ -5035,8 +5417,8 @@
       </dsp:nvSpPr>
       <dsp:spPr>
         <a:xfrm>
-          <a:off x="2853688" y="375"/>
-          <a:ext cx="2630685" cy="746187"/>
+          <a:off x="1767041" y="78"/>
+          <a:ext cx="1628954" cy="316848"/>
         </a:xfrm>
         <a:prstGeom prst="roundRect">
           <a:avLst>
@@ -5076,12 +5458,12 @@
         </a:fontRef>
       </dsp:style>
       <dsp:txBody>
-        <a:bodyPr spcFirstLastPara="0" vert="horz" wrap="square" lIns="121920" tIns="121920" rIns="121920" bIns="121920" numCol="1" spcCol="1270" anchor="ctr" anchorCtr="0">
+        <a:bodyPr spcFirstLastPara="0" vert="horz" wrap="square" lIns="49530" tIns="49530" rIns="49530" bIns="49530" numCol="1" spcCol="1270" anchor="ctr" anchorCtr="0">
           <a:noAutofit/>
         </a:bodyPr>
         <a:lstStyle/>
         <a:p>
-          <a:pPr lvl="0" algn="ctr" defTabSz="1422400">
+          <a:pPr lvl="0" algn="ctr" defTabSz="577850">
             <a:lnSpc>
               <a:spcPct val="90000"/>
             </a:lnSpc>
@@ -5093,14 +5475,14 @@
             </a:spcAft>
           </a:pPr>
           <a:r>
-            <a:rPr lang="en-GB" sz="3200" kern="1200"/>
+            <a:rPr lang="en-GB" sz="1300" kern="1200"/>
             <a:t>Apps</a:t>
           </a:r>
         </a:p>
       </dsp:txBody>
       <dsp:txXfrm>
-        <a:off x="2875543" y="22230"/>
-        <a:ext cx="2586975" cy="702477"/>
+        <a:off x="1776321" y="9358"/>
+        <a:ext cx="1610394" cy="298288"/>
       </dsp:txXfrm>
     </dsp:sp>
   </dsp:spTree>
@@ -7034,7 +7416,7 @@
 </file>
 
 <file path=customXml/itemProps1.xml><?xml version="1.0" encoding="utf-8"?>
-<ds:datastoreItem xmlns:ds="http://schemas.openxmlformats.org/officeDocument/2006/customXml" ds:itemID="{4763BD77-646A-47B2-BC83-E9AC3ED532AE}">
+<ds:datastoreItem xmlns:ds="http://schemas.openxmlformats.org/officeDocument/2006/customXml" ds:itemID="{58191BFB-F4AA-4611-8C72-9019B31C5CDA}">
   <ds:schemaRefs>
     <ds:schemaRef ds:uri="http://schemas.openxmlformats.org/officeDocument/2006/bibliography"/>
   </ds:schemaRefs>

</xml_diff>